<commit_message>
Update EX1 and merge EX3
</commit_message>
<xml_diff>
--- a/TP2/Rick/TP2-Rapport.docx
+++ b/TP2/Rick/TP2-Rapport.docx
@@ -1,10 +1,10 @@
 
 <file path=word/document.xml><?xml version="1.0" encoding="utf-8"?>
-<w:document xmlns:wpc="http://schemas.microsoft.com/office/word/2010/wordprocessingCanvas" xmlns:cx="http://schemas.microsoft.com/office/drawing/2014/chartex" xmlns:cx1="http://schemas.microsoft.com/office/drawing/2015/9/8/chartex" xmlns:cx2="http://schemas.microsoft.com/office/drawing/2015/10/21/chartex" xmlns:cx3="http://schemas.microsoft.com/office/drawing/2016/5/9/chartex" xmlns:cx4="http://schemas.microsoft.com/office/drawing/2016/5/10/chartex" xmlns:cx5="http://schemas.microsoft.com/office/drawing/2016/5/11/chartex" xmlns:cx6="http://schemas.microsoft.com/office/drawing/2016/5/12/chartex" xmlns:cx7="http://schemas.microsoft.com/office/drawing/2016/5/13/chartex" xmlns:cx8="http://schemas.microsoft.com/office/drawing/2016/5/14/chartex" xmlns:mc="http://schemas.openxmlformats.org/markup-compatibility/2006" xmlns:aink="http://schemas.microsoft.com/office/drawing/2016/ink" xmlns:am3d="http://schemas.microsoft.com/office/drawing/2017/model3d" xmlns:o="urn:schemas-microsoft-com:office:office" xmlns:r="http://schemas.openxmlformats.org/officeDocument/2006/relationships" xmlns:m="http://schemas.openxmlformats.org/officeDocument/2006/math" xmlns:v="urn:schemas-microsoft-com:vml" xmlns:wp14="http://schemas.microsoft.com/office/word/2010/wordprocessingDrawing" xmlns:wp="http://schemas.openxmlformats.org/drawingml/2006/wordprocessingDrawing" xmlns:w10="urn:schemas-microsoft-com:office:word" xmlns:w="http://schemas.openxmlformats.org/wordprocessingml/2006/main" xmlns:w14="http://schemas.microsoft.com/office/word/2010/wordml" xmlns:w15="http://schemas.microsoft.com/office/word/2012/wordml" xmlns:w16cid="http://schemas.microsoft.com/office/word/2016/wordml/cid" xmlns:w16se="http://schemas.microsoft.com/office/word/2015/wordml/symex" xmlns:wpg="http://schemas.microsoft.com/office/word/2010/wordprocessingGroup" xmlns:wpi="http://schemas.microsoft.com/office/word/2010/wordprocessingInk" xmlns:wne="http://schemas.microsoft.com/office/word/2006/wordml" xmlns:wps="http://schemas.microsoft.com/office/word/2010/wordprocessingShape" mc:Ignorable="w14 w15 w16se w16cid wp14">
+<w:document xmlns:wpc="http://schemas.microsoft.com/office/word/2010/wordprocessingCanvas" xmlns:mc="http://schemas.openxmlformats.org/markup-compatibility/2006" xmlns:o="urn:schemas-microsoft-com:office:office" xmlns:r="http://schemas.openxmlformats.org/officeDocument/2006/relationships" xmlns:m="http://schemas.openxmlformats.org/officeDocument/2006/math" xmlns:v="urn:schemas-microsoft-com:vml" xmlns:wp14="http://schemas.microsoft.com/office/word/2010/wordprocessingDrawing" xmlns:wp="http://schemas.openxmlformats.org/drawingml/2006/wordprocessingDrawing" xmlns:w10="urn:schemas-microsoft-com:office:word" xmlns:w="http://schemas.openxmlformats.org/wordprocessingml/2006/main" xmlns:w14="http://schemas.microsoft.com/office/word/2010/wordml" xmlns:w15="http://schemas.microsoft.com/office/word/2012/wordml" xmlns:wpg="http://schemas.microsoft.com/office/word/2010/wordprocessingGroup" xmlns:wpi="http://schemas.microsoft.com/office/word/2010/wordprocessingInk" xmlns:wne="http://schemas.microsoft.com/office/word/2006/wordml" xmlns:wps="http://schemas.microsoft.com/office/word/2010/wordprocessingShape" mc:Ignorable="w14 w15 wp14">
   <w:body>
     <w:p>
       <w:pPr>
-        <w:pStyle w:val="Titre"/>
+        <w:pStyle w:val="Title"/>
         <w:jc w:val="center"/>
       </w:pPr>
       <w:r>
@@ -66,7 +66,7 @@
     </w:p>
     <w:p>
       <w:pPr>
-        <w:pStyle w:val="Titre"/>
+        <w:pStyle w:val="Title"/>
         <w:jc w:val="center"/>
       </w:pPr>
       <w:r>
@@ -402,7 +402,7 @@
     </w:p>
     <w:p>
       <w:pPr>
-        <w:pStyle w:val="Titre1"/>
+        <w:pStyle w:val="Heading1"/>
       </w:pPr>
       <w:r>
         <w:lastRenderedPageBreak/>
@@ -412,7 +412,7 @@
     <w:p/>
     <w:p>
       <w:pPr>
-        <w:pStyle w:val="Titre2"/>
+        <w:pStyle w:val="Heading2"/>
         <w:numPr>
           <w:ilvl w:val="0"/>
           <w:numId w:val="11"/>
@@ -466,6 +466,7 @@
       <w:r>
         <w:rPr>
           <w:noProof/>
+          <w:lang w:val="en-US" w:eastAsia="en-US"/>
         </w:rPr>
         <w:drawing>
           <wp:inline distT="0" distB="0" distL="0" distR="0">
@@ -519,6 +520,7 @@
       <w:r>
         <w:rPr>
           <w:noProof/>
+          <w:lang w:val="en-US" w:eastAsia="en-US"/>
         </w:rPr>
         <w:drawing>
           <wp:inline distT="0" distB="0" distL="0" distR="0">
@@ -572,7 +574,7 @@
     </w:p>
     <w:p>
       <w:pPr>
-        <w:pStyle w:val="Lgende"/>
+        <w:pStyle w:val="Caption"/>
         <w:jc w:val="center"/>
       </w:pPr>
       <w:r>
@@ -602,12 +604,12 @@
     </w:p>
     <w:p>
       <w:pPr>
-        <w:pStyle w:val="Titre2"/>
-      </w:pPr>
-    </w:p>
-    <w:p>
-      <w:pPr>
-        <w:pStyle w:val="Titre2"/>
+        <w:pStyle w:val="Heading2"/>
+      </w:pPr>
+    </w:p>
+    <w:p>
+      <w:pPr>
+        <w:pStyle w:val="Heading2"/>
         <w:numPr>
           <w:ilvl w:val="0"/>
           <w:numId w:val="11"/>
@@ -635,6 +637,7 @@
       <w:r>
         <w:rPr>
           <w:noProof/>
+          <w:lang w:val="en-US" w:eastAsia="en-US"/>
         </w:rPr>
         <w:drawing>
           <wp:inline distT="0" distB="0" distL="0" distR="0">
@@ -691,6 +694,7 @@
       <w:r>
         <w:rPr>
           <w:noProof/>
+          <w:lang w:val="en-US" w:eastAsia="en-US"/>
         </w:rPr>
         <w:drawing>
           <wp:inline distT="0" distB="0" distL="0" distR="0" wp14:anchorId="641558AF" wp14:editId="21F80F3D">
@@ -747,7 +751,7 @@
     </w:p>
     <w:p>
       <w:pPr>
-        <w:pStyle w:val="Lgende"/>
+        <w:pStyle w:val="Caption"/>
         <w:jc w:val="center"/>
       </w:pPr>
       <w:r>
@@ -776,13 +780,32 @@
       </w:r>
     </w:p>
     <w:p>
-      <w:pPr>
-        <w:pStyle w:val="Titre2"/>
-      </w:pPr>
-    </w:p>
-    <w:p>
-      <w:pPr>
-        <w:pStyle w:val="Titre2"/>
+      <w:r>
+        <w:t xml:space="preserve">Nous pouvons voir ici que la distribution de l’amplitude dans un canal de Rayleigh est une « cloche » décalée vers la gauche. Le déphasage quant à </w:t>
+      </w:r>
+      <w:r>
+        <w:t>elle</w:t>
+      </w:r>
+      <w:r>
+        <w:t xml:space="preserve"> tend à être réparti</w:t>
+      </w:r>
+      <w:r>
+        <w:t>e</w:t>
+      </w:r>
+      <w:r>
+        <w:t xml:space="preserve"> également.</w:t>
+      </w:r>
+      <w:bookmarkStart w:id="0" w:name="_GoBack"/>
+      <w:bookmarkEnd w:id="0"/>
+    </w:p>
+    <w:p>
+      <w:pPr>
+        <w:pStyle w:val="Heading2"/>
+      </w:pPr>
+    </w:p>
+    <w:p>
+      <w:pPr>
+        <w:pStyle w:val="Heading2"/>
         <w:numPr>
           <w:ilvl w:val="0"/>
           <w:numId w:val="11"/>
@@ -794,11 +817,6 @@
     </w:p>
     <w:p/>
     <w:p>
-      <w:r>
-        <w:t>Nous pouvons voir que la réponse est uniforme pour toutes les fréquences.</w:t>
-      </w:r>
-    </w:p>
-    <w:p>
       <w:pPr>
         <w:keepNext/>
         <w:jc w:val="center"/>
@@ -806,6 +824,7 @@
       <w:r>
         <w:rPr>
           <w:noProof/>
+          <w:lang w:val="en-US" w:eastAsia="en-US"/>
         </w:rPr>
         <w:drawing>
           <wp:inline distT="0" distB="0" distL="0" distR="0" wp14:anchorId="71868D79" wp14:editId="56DD738D">
@@ -846,7 +865,7 @@
     </w:p>
     <w:p>
       <w:pPr>
-        <w:pStyle w:val="Lgende"/>
+        <w:pStyle w:val="Caption"/>
         <w:jc w:val="center"/>
       </w:pPr>
       <w:r>
@@ -875,13 +894,19 @@
       </w:r>
     </w:p>
     <w:p>
-      <w:pPr>
-        <w:pStyle w:val="Titre2"/>
-      </w:pPr>
-    </w:p>
-    <w:p>
-      <w:pPr>
-        <w:pStyle w:val="Titre2"/>
+      <w:r>
+        <w:t>Nous pouvons voir que la réponse est uniforme pour toutes les fréquences. Aucune bande de fréquences ne subissent un gain différent. Le canal n’est donc pas sélectif en fréquences.</w:t>
+      </w:r>
+    </w:p>
+    <w:p/>
+    <w:p>
+      <w:pPr>
+        <w:pStyle w:val="Heading2"/>
+      </w:pPr>
+    </w:p>
+    <w:p>
+      <w:pPr>
+        <w:pStyle w:val="Heading2"/>
         <w:numPr>
           <w:ilvl w:val="0"/>
           <w:numId w:val="11"/>
@@ -899,14 +924,164 @@
         <w:t>La bande de fréquence est l’infini dans notre cas, car l’amplitude demeure constante.</w:t>
       </w:r>
     </w:p>
-    <w:p>
-      <w:pPr>
-        <w:pStyle w:val="Titre2"/>
-      </w:pPr>
-    </w:p>
-    <w:p>
-      <w:pPr>
-        <w:pStyle w:val="Titre2"/>
+    <w:p/>
+    <w:p>
+      <w:r>
+        <w:t xml:space="preserve">Le temps de cohérence est l’intervalle de temps pendant lequel la réponse du signal est constante. </w:t>
+      </w:r>
+    </w:p>
+    <w:p>
+      <m:oMathPara>
+        <m:oMath>
+          <m:r>
+            <w:rPr>
+              <w:rFonts w:ascii="Cambria Math" w:hAnsi="Cambria Math"/>
+            </w:rPr>
+            <m:t>Tco=</m:t>
+          </m:r>
+          <m:f>
+            <m:fPr>
+              <m:ctrlPr>
+                <w:rPr>
+                  <w:rFonts w:ascii="Cambria Math" w:hAnsi="Cambria Math"/>
+                  <w:i/>
+                </w:rPr>
+              </m:ctrlPr>
+            </m:fPr>
+            <m:num>
+              <m:r>
+                <w:rPr>
+                  <w:rFonts w:ascii="Cambria Math" w:hAnsi="Cambria Math"/>
+                </w:rPr>
+                <m:t>9</m:t>
+              </m:r>
+            </m:num>
+            <m:den>
+              <m:r>
+                <w:rPr>
+                  <w:rFonts w:ascii="Cambria Math" w:hAnsi="Cambria Math"/>
+                </w:rPr>
+                <m:t>16πfd</m:t>
+              </m:r>
+            </m:den>
+          </m:f>
+        </m:oMath>
+      </m:oMathPara>
+    </w:p>
+    <w:p>
+      <m:oMathPara>
+        <m:oMath>
+          <m:r>
+            <w:rPr>
+              <w:rFonts w:ascii="Cambria Math" w:hAnsi="Cambria Math"/>
+            </w:rPr>
+            <m:t>Tco=</m:t>
+          </m:r>
+          <m:f>
+            <m:fPr>
+              <m:ctrlPr>
+                <w:rPr>
+                  <w:rFonts w:ascii="Cambria Math" w:hAnsi="Cambria Math"/>
+                  <w:i/>
+                </w:rPr>
+              </m:ctrlPr>
+            </m:fPr>
+            <m:num>
+              <m:r>
+                <w:rPr>
+                  <w:rFonts w:ascii="Cambria Math" w:hAnsi="Cambria Math"/>
+                </w:rPr>
+                <m:t>9</m:t>
+              </m:r>
+            </m:num>
+            <m:den>
+              <m:r>
+                <w:rPr>
+                  <w:rFonts w:ascii="Cambria Math" w:hAnsi="Cambria Math"/>
+                </w:rPr>
+                <m:t>16π</m:t>
+              </m:r>
+              <m:r>
+                <w:rPr>
+                  <w:rFonts w:ascii="Cambria Math" w:hAnsi="Cambria Math"/>
+                </w:rPr>
+                <m:t>(10Hz)</m:t>
+              </m:r>
+            </m:den>
+          </m:f>
+        </m:oMath>
+      </m:oMathPara>
+    </w:p>
+    <w:p>
+      <m:oMathPara>
+        <m:oMath>
+          <m:r>
+            <w:rPr>
+              <w:rFonts w:ascii="Cambria Math" w:hAnsi="Cambria Math"/>
+            </w:rPr>
+            <m:t>Tco=</m:t>
+          </m:r>
+          <m:f>
+            <m:fPr>
+              <m:ctrlPr>
+                <w:rPr>
+                  <w:rFonts w:ascii="Cambria Math" w:hAnsi="Cambria Math"/>
+                  <w:i/>
+                </w:rPr>
+              </m:ctrlPr>
+            </m:fPr>
+            <m:num>
+              <m:r>
+                <w:rPr>
+                  <w:rFonts w:ascii="Cambria Math" w:hAnsi="Cambria Math"/>
+                </w:rPr>
+                <m:t>9</m:t>
+              </m:r>
+            </m:num>
+            <m:den>
+              <m:r>
+                <w:rPr>
+                  <w:rFonts w:ascii="Cambria Math" w:hAnsi="Cambria Math"/>
+                </w:rPr>
+                <m:t>16π(10Hz)</m:t>
+              </m:r>
+            </m:den>
+          </m:f>
+        </m:oMath>
+      </m:oMathPara>
+    </w:p>
+    <w:p/>
+    <w:p>
+      <m:oMathPara>
+        <m:oMath>
+          <m:r>
+            <w:rPr>
+              <w:rFonts w:ascii="Cambria Math" w:hAnsi="Cambria Math"/>
+            </w:rPr>
+            <m:t>Tco=</m:t>
+          </m:r>
+          <m:r>
+            <w:rPr>
+              <w:rFonts w:ascii="Cambria Math" w:hAnsi="Cambria Math"/>
+            </w:rPr>
+            <m:t>502 secondes</m:t>
+          </m:r>
+        </m:oMath>
+      </m:oMathPara>
+    </w:p>
+    <w:p/>
+    <w:p/>
+    <w:p/>
+    <w:p/>
+    <w:p/>
+    <w:p>
+      <w:pPr>
+        <w:pStyle w:val="Heading2"/>
+      </w:pPr>
+    </w:p>
+    <w:p>
+      <w:pPr>
+        <w:pStyle w:val="Heading2"/>
         <w:numPr>
           <w:ilvl w:val="0"/>
           <w:numId w:val="11"/>
@@ -950,6 +1125,7 @@
       <w:r>
         <w:rPr>
           <w:noProof/>
+          <w:lang w:val="en-US" w:eastAsia="en-US"/>
         </w:rPr>
         <w:drawing>
           <wp:inline distT="0" distB="0" distL="0" distR="0" wp14:anchorId="5E83544D" wp14:editId="6D43B171">
@@ -990,7 +1166,7 @@
     </w:p>
     <w:p>
       <w:pPr>
-        <w:pStyle w:val="Lgende"/>
+        <w:pStyle w:val="Caption"/>
         <w:jc w:val="center"/>
       </w:pPr>
       <w:r>
@@ -1025,12 +1201,12 @@
     </w:p>
     <w:p>
       <w:pPr>
-        <w:pStyle w:val="Titre2"/>
-      </w:pPr>
-    </w:p>
-    <w:p>
-      <w:pPr>
-        <w:pStyle w:val="Titre2"/>
+        <w:pStyle w:val="Heading2"/>
+      </w:pPr>
+    </w:p>
+    <w:p>
+      <w:pPr>
+        <w:pStyle w:val="Heading2"/>
         <w:numPr>
           <w:ilvl w:val="0"/>
           <w:numId w:val="11"/>
@@ -1039,9 +1215,3765 @@
       <w:r>
         <w:t>A l’aide d’une simulation Matlab ou Simulink, réaliser des courbes de performances pour la modulation OQPSK et avec une diversité L= [1 2 4]. Commenter</w:t>
       </w:r>
-      <w:bookmarkStart w:id="0" w:name="_GoBack"/>
-      <w:bookmarkEnd w:id="0"/>
-    </w:p>
+    </w:p>
+    <w:p>
+      <w:pPr>
+        <w:spacing w:after="160" w:line="259" w:lineRule="auto"/>
+        <w:rPr>
+          <w:rFonts w:asciiTheme="majorHAnsi" w:eastAsiaTheme="majorEastAsia" w:hAnsiTheme="majorHAnsi" w:cstheme="majorBidi"/>
+          <w:color w:val="2E74B5" w:themeColor="accent1" w:themeShade="BF"/>
+          <w:sz w:val="32"/>
+          <w:szCs w:val="32"/>
+        </w:rPr>
+      </w:pPr>
+      <w:r>
+        <w:br w:type="page"/>
+      </w:r>
+    </w:p>
+    <w:p>
+      <w:pPr>
+        <w:pStyle w:val="Heading1"/>
+      </w:pPr>
+      <w:r>
+        <w:lastRenderedPageBreak/>
+        <w:t>Exercice 3 : Canal sélectif en fréquence et Applications aux canaux COST 207 et GSM/EDGE</w:t>
+      </w:r>
+    </w:p>
+    <w:p>
+      <w:pPr>
+        <w:pStyle w:val="Heading2"/>
+      </w:pPr>
+      <w:r>
+        <w:t>Expliquer ce qu’est un canal sélectif en fréquence.</w:t>
+      </w:r>
+    </w:p>
+    <w:p>
+      <w:r>
+        <w:t>On dit qu’un canal est sélectif en fréquence lorsque le signal a une largeur de bande (Bs) plus grande que la bande de cohérence (</w:t>
+      </w:r>
+      <w:proofErr w:type="spellStart"/>
+      <w:r>
+        <w:t>Bc</w:t>
+      </w:r>
+      <w:proofErr w:type="spellEnd"/>
+      <w:r>
+        <w:t>) du canal. La période d’un symbole est plus petite que l’étalement des retards (« </w:t>
+      </w:r>
+      <w:proofErr w:type="spellStart"/>
+      <w:r>
+        <w:t>delay</w:t>
+      </w:r>
+      <w:proofErr w:type="spellEnd"/>
+      <w:r>
+        <w:t xml:space="preserve"> spread ») et le canal causera de l’interférence inter-symbole. Toute la largeur de bande du signal sera affectée par les différents gains et variations de phase du canal.</w:t>
+      </w:r>
+    </w:p>
+    <w:p>
+      <w:pPr>
+        <w:pStyle w:val="Heading2"/>
+      </w:pPr>
+      <w:r>
+        <w:t>Créer un canal de Rayleigh conforme au modèle COST 207 « </w:t>
+      </w:r>
+      <w:proofErr w:type="spellStart"/>
+      <w:r>
+        <w:t>Typical</w:t>
+      </w:r>
+      <w:proofErr w:type="spellEnd"/>
+      <w:r>
+        <w:t xml:space="preserve"> </w:t>
+      </w:r>
+      <w:proofErr w:type="spellStart"/>
+      <w:r>
+        <w:t>Urban</w:t>
+      </w:r>
+      <w:proofErr w:type="spellEnd"/>
+      <w:r>
+        <w:t> » (TU). Générer 50000 échantillons transmis au rythme de 1Msymbs/s pour une fréquence Doppler de 10 Hz.</w:t>
+      </w:r>
+    </w:p>
+    <w:p>
+      <w:r>
+        <w:t xml:space="preserve">La </w:t>
+      </w:r>
+      <w:r>
+        <w:fldChar w:fldCharType="begin"/>
+      </w:r>
+      <w:r>
+        <w:instrText xml:space="preserve"> REF _Ref506048375 \h </w:instrText>
+      </w:r>
+      <w:r>
+        <w:fldChar w:fldCharType="separate"/>
+      </w:r>
+      <w:r>
+        <w:t xml:space="preserve">Figure </w:t>
+      </w:r>
+      <w:r>
+        <w:rPr>
+          <w:noProof/>
+        </w:rPr>
+        <w:t>1</w:t>
+      </w:r>
+      <w:r>
+        <w:fldChar w:fldCharType="end"/>
+      </w:r>
+      <w:r>
+        <w:t xml:space="preserve"> contient le code Matlab utilisé pour la simulation.</w:t>
+      </w:r>
+    </w:p>
+    <w:p>
+      <w:pPr>
+        <w:autoSpaceDE w:val="0"/>
+        <w:autoSpaceDN w:val="0"/>
+        <w:adjustRightInd w:val="0"/>
+        <w:rPr>
+          <w:rFonts w:ascii="Courier New" w:hAnsi="Courier New" w:cs="Courier New"/>
+          <w:sz w:val="24"/>
+          <w:szCs w:val="24"/>
+        </w:rPr>
+      </w:pPr>
+      <w:r>
+        <w:rPr>
+          <w:rFonts w:ascii="Courier New" w:hAnsi="Courier New" w:cs="Courier New"/>
+          <w:color w:val="228B22"/>
+          <w:sz w:val="20"/>
+          <w:szCs w:val="20"/>
+        </w:rPr>
+        <w:t xml:space="preserve">% </w:t>
+      </w:r>
+      <w:r>
+        <w:rPr>
+          <w:rFonts w:ascii="Courier New" w:hAnsi="Courier New" w:cs="Courier New"/>
+          <w:color w:val="228B22"/>
+          <w:sz w:val="20"/>
+          <w:szCs w:val="20"/>
+        </w:rPr>
+        <w:t>Paramètres de simulation</w:t>
+      </w:r>
+    </w:p>
+    <w:p>
+      <w:pPr>
+        <w:autoSpaceDE w:val="0"/>
+        <w:autoSpaceDN w:val="0"/>
+        <w:adjustRightInd w:val="0"/>
+        <w:rPr>
+          <w:rFonts w:ascii="Courier New" w:hAnsi="Courier New" w:cs="Courier New"/>
+          <w:sz w:val="24"/>
+          <w:szCs w:val="24"/>
+        </w:rPr>
+      </w:pPr>
+      <w:r>
+        <w:rPr>
+          <w:rFonts w:ascii="Courier New" w:hAnsi="Courier New" w:cs="Courier New"/>
+          <w:color w:val="000000"/>
+          <w:sz w:val="20"/>
+          <w:szCs w:val="20"/>
+        </w:rPr>
+        <w:t xml:space="preserve">M = 4;                      </w:t>
+      </w:r>
+      <w:r>
+        <w:rPr>
+          <w:rFonts w:ascii="Courier New" w:hAnsi="Courier New" w:cs="Courier New"/>
+          <w:color w:val="228B22"/>
+          <w:sz w:val="20"/>
+          <w:szCs w:val="20"/>
+        </w:rPr>
+        <w:t xml:space="preserve">% </w:t>
+      </w:r>
+      <w:r>
+        <w:rPr>
+          <w:rFonts w:ascii="Courier New" w:hAnsi="Courier New" w:cs="Courier New"/>
+          <w:color w:val="228B22"/>
+          <w:sz w:val="20"/>
+          <w:szCs w:val="20"/>
+        </w:rPr>
+        <w:t>ordre de modulation</w:t>
+      </w:r>
+    </w:p>
+    <w:p>
+      <w:pPr>
+        <w:autoSpaceDE w:val="0"/>
+        <w:autoSpaceDN w:val="0"/>
+        <w:adjustRightInd w:val="0"/>
+        <w:rPr>
+          <w:rFonts w:ascii="Courier New" w:hAnsi="Courier New" w:cs="Courier New"/>
+          <w:sz w:val="24"/>
+          <w:szCs w:val="24"/>
+          <w:lang w:val="en-US"/>
+        </w:rPr>
+      </w:pPr>
+      <w:r>
+        <w:rPr>
+          <w:rFonts w:ascii="Courier New" w:hAnsi="Courier New" w:cs="Courier New"/>
+          <w:color w:val="000000"/>
+          <w:sz w:val="20"/>
+          <w:szCs w:val="20"/>
+          <w:lang w:val="en-US"/>
+        </w:rPr>
+        <w:t xml:space="preserve">psk4Mod = </w:t>
+      </w:r>
+      <w:proofErr w:type="spellStart"/>
+      <w:proofErr w:type="gramStart"/>
+      <w:r>
+        <w:rPr>
+          <w:rFonts w:ascii="Courier New" w:hAnsi="Courier New" w:cs="Courier New"/>
+          <w:color w:val="000000"/>
+          <w:sz w:val="20"/>
+          <w:szCs w:val="20"/>
+          <w:lang w:val="en-US"/>
+        </w:rPr>
+        <w:t>comm.PSKModulator</w:t>
+      </w:r>
+      <w:proofErr w:type="spellEnd"/>
+      <w:r>
+        <w:rPr>
+          <w:rFonts w:ascii="Courier New" w:hAnsi="Courier New" w:cs="Courier New"/>
+          <w:color w:val="000000"/>
+          <w:sz w:val="20"/>
+          <w:szCs w:val="20"/>
+          <w:lang w:val="en-US"/>
+        </w:rPr>
+        <w:t>(</w:t>
+      </w:r>
+      <w:proofErr w:type="gramEnd"/>
+      <w:r>
+        <w:rPr>
+          <w:rFonts w:ascii="Courier New" w:hAnsi="Courier New" w:cs="Courier New"/>
+          <w:color w:val="000000"/>
+          <w:sz w:val="20"/>
+          <w:szCs w:val="20"/>
+          <w:lang w:val="en-US"/>
+        </w:rPr>
+        <w:t xml:space="preserve">M, </w:t>
+      </w:r>
+      <w:r>
+        <w:rPr>
+          <w:rFonts w:ascii="Courier New" w:hAnsi="Courier New" w:cs="Courier New"/>
+          <w:color w:val="A020F0"/>
+          <w:sz w:val="20"/>
+          <w:szCs w:val="20"/>
+          <w:lang w:val="en-US"/>
+        </w:rPr>
+        <w:t>'</w:t>
+      </w:r>
+      <w:proofErr w:type="spellStart"/>
+      <w:r>
+        <w:rPr>
+          <w:rFonts w:ascii="Courier New" w:hAnsi="Courier New" w:cs="Courier New"/>
+          <w:color w:val="A020F0"/>
+          <w:sz w:val="20"/>
+          <w:szCs w:val="20"/>
+          <w:lang w:val="en-US"/>
+        </w:rPr>
+        <w:t>PhaseOffset</w:t>
+      </w:r>
+      <w:proofErr w:type="spellEnd"/>
+      <w:r>
+        <w:rPr>
+          <w:rFonts w:ascii="Courier New" w:hAnsi="Courier New" w:cs="Courier New"/>
+          <w:color w:val="A020F0"/>
+          <w:sz w:val="20"/>
+          <w:szCs w:val="20"/>
+          <w:lang w:val="en-US"/>
+        </w:rPr>
+        <w:t>'</w:t>
+      </w:r>
+      <w:r>
+        <w:rPr>
+          <w:rFonts w:ascii="Courier New" w:hAnsi="Courier New" w:cs="Courier New"/>
+          <w:color w:val="000000"/>
+          <w:sz w:val="20"/>
+          <w:szCs w:val="20"/>
+          <w:lang w:val="en-US"/>
+        </w:rPr>
+        <w:t xml:space="preserve">, 0); </w:t>
+      </w:r>
+      <w:r>
+        <w:rPr>
+          <w:rFonts w:ascii="Courier New" w:hAnsi="Courier New" w:cs="Courier New"/>
+          <w:color w:val="228B22"/>
+          <w:sz w:val="20"/>
+          <w:szCs w:val="20"/>
+          <w:lang w:val="en-US"/>
+        </w:rPr>
+        <w:t xml:space="preserve">% </w:t>
+      </w:r>
+      <w:proofErr w:type="spellStart"/>
+      <w:r>
+        <w:rPr>
+          <w:rFonts w:ascii="Courier New" w:hAnsi="Courier New" w:cs="Courier New"/>
+          <w:color w:val="228B22"/>
+          <w:sz w:val="20"/>
+          <w:szCs w:val="20"/>
+          <w:lang w:val="en-US"/>
+        </w:rPr>
+        <w:t>modulateur</w:t>
+      </w:r>
+      <w:proofErr w:type="spellEnd"/>
+      <w:r>
+        <w:rPr>
+          <w:rFonts w:ascii="Courier New" w:hAnsi="Courier New" w:cs="Courier New"/>
+          <w:color w:val="228B22"/>
+          <w:sz w:val="20"/>
+          <w:szCs w:val="20"/>
+          <w:lang w:val="en-US"/>
+        </w:rPr>
+        <w:t xml:space="preserve"> PSK </w:t>
+      </w:r>
+    </w:p>
+    <w:p>
+      <w:pPr>
+        <w:autoSpaceDE w:val="0"/>
+        <w:autoSpaceDN w:val="0"/>
+        <w:adjustRightInd w:val="0"/>
+        <w:rPr>
+          <w:rFonts w:ascii="Courier New" w:hAnsi="Courier New" w:cs="Courier New"/>
+          <w:sz w:val="24"/>
+          <w:szCs w:val="24"/>
+        </w:rPr>
+      </w:pPr>
+      <w:proofErr w:type="spellStart"/>
+      <w:r>
+        <w:rPr>
+          <w:rFonts w:ascii="Courier New" w:hAnsi="Courier New" w:cs="Courier New"/>
+          <w:color w:val="000000"/>
+          <w:sz w:val="20"/>
+          <w:szCs w:val="20"/>
+        </w:rPr>
+        <w:t>Rsym</w:t>
+      </w:r>
+      <w:proofErr w:type="spellEnd"/>
+      <w:r>
+        <w:rPr>
+          <w:rFonts w:ascii="Courier New" w:hAnsi="Courier New" w:cs="Courier New"/>
+          <w:color w:val="000000"/>
+          <w:sz w:val="20"/>
+          <w:szCs w:val="20"/>
+        </w:rPr>
+        <w:t xml:space="preserve"> = 125000;              </w:t>
+      </w:r>
+      <w:r>
+        <w:rPr>
+          <w:rFonts w:ascii="Courier New" w:hAnsi="Courier New" w:cs="Courier New"/>
+          <w:color w:val="228B22"/>
+          <w:sz w:val="20"/>
+          <w:szCs w:val="20"/>
+        </w:rPr>
+        <w:t xml:space="preserve">% </w:t>
+      </w:r>
+      <w:r>
+        <w:rPr>
+          <w:rFonts w:ascii="Courier New" w:hAnsi="Courier New" w:cs="Courier New"/>
+          <w:color w:val="228B22"/>
+          <w:sz w:val="20"/>
+          <w:szCs w:val="20"/>
+        </w:rPr>
+        <w:t>Rythme symbole</w:t>
+      </w:r>
+    </w:p>
+    <w:p>
+      <w:pPr>
+        <w:autoSpaceDE w:val="0"/>
+        <w:autoSpaceDN w:val="0"/>
+        <w:adjustRightInd w:val="0"/>
+        <w:rPr>
+          <w:rFonts w:ascii="Courier New" w:hAnsi="Courier New" w:cs="Courier New"/>
+          <w:sz w:val="24"/>
+          <w:szCs w:val="24"/>
+        </w:rPr>
+      </w:pPr>
+      <w:proofErr w:type="spellStart"/>
+      <w:r>
+        <w:rPr>
+          <w:rFonts w:ascii="Courier New" w:hAnsi="Courier New" w:cs="Courier New"/>
+          <w:color w:val="000000"/>
+          <w:sz w:val="20"/>
+          <w:szCs w:val="20"/>
+        </w:rPr>
+        <w:t>Rbit</w:t>
+      </w:r>
+      <w:proofErr w:type="spellEnd"/>
+      <w:r>
+        <w:rPr>
+          <w:rFonts w:ascii="Courier New" w:hAnsi="Courier New" w:cs="Courier New"/>
+          <w:color w:val="000000"/>
+          <w:sz w:val="20"/>
+          <w:szCs w:val="20"/>
+        </w:rPr>
+        <w:t xml:space="preserve"> = </w:t>
+      </w:r>
+      <w:proofErr w:type="spellStart"/>
+      <w:r>
+        <w:rPr>
+          <w:rFonts w:ascii="Courier New" w:hAnsi="Courier New" w:cs="Courier New"/>
+          <w:color w:val="000000"/>
+          <w:sz w:val="20"/>
+          <w:szCs w:val="20"/>
+        </w:rPr>
+        <w:t>Rsym</w:t>
+      </w:r>
+      <w:proofErr w:type="spellEnd"/>
+      <w:r>
+        <w:rPr>
+          <w:rFonts w:ascii="Courier New" w:hAnsi="Courier New" w:cs="Courier New"/>
+          <w:color w:val="000000"/>
+          <w:sz w:val="20"/>
+          <w:szCs w:val="20"/>
+        </w:rPr>
+        <w:t xml:space="preserve"> * log2(M);      </w:t>
+      </w:r>
+      <w:r>
+        <w:rPr>
+          <w:rFonts w:ascii="Courier New" w:hAnsi="Courier New" w:cs="Courier New"/>
+          <w:color w:val="228B22"/>
+          <w:sz w:val="20"/>
+          <w:szCs w:val="20"/>
+        </w:rPr>
+        <w:t xml:space="preserve">% </w:t>
+      </w:r>
+      <w:r>
+        <w:rPr>
+          <w:rFonts w:ascii="Courier New" w:hAnsi="Courier New" w:cs="Courier New"/>
+          <w:color w:val="228B22"/>
+          <w:sz w:val="20"/>
+          <w:szCs w:val="20"/>
+        </w:rPr>
+        <w:t>Rythme binaire</w:t>
+      </w:r>
+    </w:p>
+    <w:p>
+      <w:pPr>
+        <w:autoSpaceDE w:val="0"/>
+        <w:autoSpaceDN w:val="0"/>
+        <w:adjustRightInd w:val="0"/>
+        <w:rPr>
+          <w:rFonts w:ascii="Courier New" w:hAnsi="Courier New" w:cs="Courier New"/>
+          <w:sz w:val="24"/>
+          <w:szCs w:val="24"/>
+        </w:rPr>
+      </w:pPr>
+      <w:r>
+        <w:rPr>
+          <w:rFonts w:ascii="Courier New" w:hAnsi="Courier New" w:cs="Courier New"/>
+          <w:color w:val="000000"/>
+          <w:sz w:val="20"/>
+          <w:szCs w:val="20"/>
+        </w:rPr>
+        <w:t xml:space="preserve">Nos = 4;                    </w:t>
+      </w:r>
+      <w:r>
+        <w:rPr>
+          <w:rFonts w:ascii="Courier New" w:hAnsi="Courier New" w:cs="Courier New"/>
+          <w:color w:val="228B22"/>
+          <w:sz w:val="20"/>
+          <w:szCs w:val="20"/>
+        </w:rPr>
+        <w:t xml:space="preserve">% </w:t>
+      </w:r>
+      <w:r>
+        <w:rPr>
+          <w:rFonts w:ascii="Courier New" w:hAnsi="Courier New" w:cs="Courier New"/>
+          <w:color w:val="228B22"/>
+          <w:sz w:val="20"/>
+          <w:szCs w:val="20"/>
+        </w:rPr>
+        <w:t>Facteur de sur-échantillonnage</w:t>
+      </w:r>
+    </w:p>
+    <w:p>
+      <w:pPr>
+        <w:autoSpaceDE w:val="0"/>
+        <w:autoSpaceDN w:val="0"/>
+        <w:adjustRightInd w:val="0"/>
+        <w:rPr>
+          <w:rFonts w:ascii="Courier New" w:hAnsi="Courier New" w:cs="Courier New"/>
+          <w:sz w:val="24"/>
+          <w:szCs w:val="24"/>
+        </w:rPr>
+      </w:pPr>
+      <w:proofErr w:type="spellStart"/>
+      <w:proofErr w:type="gramStart"/>
+      <w:r>
+        <w:rPr>
+          <w:rFonts w:ascii="Courier New" w:hAnsi="Courier New" w:cs="Courier New"/>
+          <w:color w:val="000000"/>
+          <w:sz w:val="20"/>
+          <w:szCs w:val="20"/>
+        </w:rPr>
+        <w:t>ts</w:t>
+      </w:r>
+      <w:proofErr w:type="spellEnd"/>
+      <w:proofErr w:type="gramEnd"/>
+      <w:r>
+        <w:rPr>
+          <w:rFonts w:ascii="Courier New" w:hAnsi="Courier New" w:cs="Courier New"/>
+          <w:color w:val="000000"/>
+          <w:sz w:val="20"/>
+          <w:szCs w:val="20"/>
+        </w:rPr>
+        <w:t xml:space="preserve"> = (1/</w:t>
+      </w:r>
+      <w:proofErr w:type="spellStart"/>
+      <w:r>
+        <w:rPr>
+          <w:rFonts w:ascii="Courier New" w:hAnsi="Courier New" w:cs="Courier New"/>
+          <w:color w:val="000000"/>
+          <w:sz w:val="20"/>
+          <w:szCs w:val="20"/>
+        </w:rPr>
+        <w:t>Rbit</w:t>
+      </w:r>
+      <w:proofErr w:type="spellEnd"/>
+      <w:r>
+        <w:rPr>
+          <w:rFonts w:ascii="Courier New" w:hAnsi="Courier New" w:cs="Courier New"/>
+          <w:color w:val="000000"/>
+          <w:sz w:val="20"/>
+          <w:szCs w:val="20"/>
+        </w:rPr>
+        <w:t xml:space="preserve">) / Nos;        </w:t>
+      </w:r>
+      <w:r>
+        <w:rPr>
+          <w:rFonts w:ascii="Courier New" w:hAnsi="Courier New" w:cs="Courier New"/>
+          <w:color w:val="228B22"/>
+          <w:sz w:val="20"/>
+          <w:szCs w:val="20"/>
+        </w:rPr>
+        <w:t xml:space="preserve">% </w:t>
+      </w:r>
+      <w:r>
+        <w:rPr>
+          <w:rFonts w:ascii="Courier New" w:hAnsi="Courier New" w:cs="Courier New"/>
+          <w:color w:val="228B22"/>
+          <w:sz w:val="20"/>
+          <w:szCs w:val="20"/>
+        </w:rPr>
+        <w:t xml:space="preserve">Période </w:t>
+      </w:r>
+      <w:r>
+        <w:rPr>
+          <w:rFonts w:ascii="Courier New" w:hAnsi="Courier New" w:cs="Courier New"/>
+          <w:color w:val="228B22"/>
+          <w:sz w:val="20"/>
+          <w:szCs w:val="20"/>
+        </w:rPr>
+        <w:t>d’échantillonnag</w:t>
+      </w:r>
+      <w:r>
+        <w:rPr>
+          <w:rFonts w:ascii="Courier New" w:hAnsi="Courier New" w:cs="Courier New"/>
+          <w:color w:val="228B22"/>
+          <w:sz w:val="20"/>
+          <w:szCs w:val="20"/>
+        </w:rPr>
+        <w:t>e</w:t>
+      </w:r>
+      <w:r>
+        <w:rPr>
+          <w:rFonts w:ascii="Courier New" w:hAnsi="Courier New" w:cs="Courier New"/>
+          <w:color w:val="228B22"/>
+          <w:sz w:val="20"/>
+          <w:szCs w:val="20"/>
+        </w:rPr>
+        <w:t xml:space="preserve"> (1Msymb/s)</w:t>
+      </w:r>
+    </w:p>
+    <w:p>
+      <w:pPr>
+        <w:autoSpaceDE w:val="0"/>
+        <w:autoSpaceDN w:val="0"/>
+        <w:adjustRightInd w:val="0"/>
+        <w:rPr>
+          <w:rFonts w:ascii="Courier New" w:hAnsi="Courier New" w:cs="Courier New"/>
+          <w:sz w:val="24"/>
+          <w:szCs w:val="24"/>
+        </w:rPr>
+      </w:pPr>
+      <w:r>
+        <w:rPr>
+          <w:rFonts w:ascii="Courier New" w:hAnsi="Courier New" w:cs="Courier New"/>
+          <w:color w:val="228B22"/>
+          <w:sz w:val="20"/>
+          <w:szCs w:val="20"/>
+        </w:rPr>
+        <w:t xml:space="preserve"> </w:t>
+      </w:r>
+    </w:p>
+    <w:p>
+      <w:pPr>
+        <w:autoSpaceDE w:val="0"/>
+        <w:autoSpaceDN w:val="0"/>
+        <w:adjustRightInd w:val="0"/>
+        <w:rPr>
+          <w:rFonts w:ascii="Courier New" w:hAnsi="Courier New" w:cs="Courier New"/>
+          <w:sz w:val="24"/>
+          <w:szCs w:val="24"/>
+          <w:lang w:val="en-US"/>
+        </w:rPr>
+      </w:pPr>
+      <w:proofErr w:type="spellStart"/>
+      <w:proofErr w:type="gramStart"/>
+      <w:r>
+        <w:rPr>
+          <w:rFonts w:ascii="Courier New" w:hAnsi="Courier New" w:cs="Courier New"/>
+          <w:color w:val="000000"/>
+          <w:sz w:val="20"/>
+          <w:szCs w:val="20"/>
+          <w:lang w:val="en-US"/>
+        </w:rPr>
+        <w:t>fd</w:t>
+      </w:r>
+      <w:proofErr w:type="spellEnd"/>
+      <w:proofErr w:type="gramEnd"/>
+      <w:r>
+        <w:rPr>
+          <w:rFonts w:ascii="Courier New" w:hAnsi="Courier New" w:cs="Courier New"/>
+          <w:color w:val="000000"/>
+          <w:sz w:val="20"/>
+          <w:szCs w:val="20"/>
+          <w:lang w:val="en-US"/>
+        </w:rPr>
+        <w:t xml:space="preserve"> = 10;</w:t>
+      </w:r>
+    </w:p>
+    <w:p>
+      <w:pPr>
+        <w:autoSpaceDE w:val="0"/>
+        <w:autoSpaceDN w:val="0"/>
+        <w:adjustRightInd w:val="0"/>
+        <w:rPr>
+          <w:rFonts w:ascii="Courier New" w:hAnsi="Courier New" w:cs="Courier New"/>
+          <w:sz w:val="24"/>
+          <w:szCs w:val="24"/>
+          <w:lang w:val="en-US"/>
+        </w:rPr>
+      </w:pPr>
+      <w:r>
+        <w:rPr>
+          <w:rFonts w:ascii="Courier New" w:hAnsi="Courier New" w:cs="Courier New"/>
+          <w:color w:val="000000"/>
+          <w:sz w:val="20"/>
+          <w:szCs w:val="20"/>
+          <w:lang w:val="en-US"/>
+        </w:rPr>
+        <w:t xml:space="preserve"> </w:t>
+      </w:r>
+    </w:p>
+    <w:p>
+      <w:pPr>
+        <w:autoSpaceDE w:val="0"/>
+        <w:autoSpaceDN w:val="0"/>
+        <w:adjustRightInd w:val="0"/>
+        <w:rPr>
+          <w:rFonts w:ascii="Courier New" w:hAnsi="Courier New" w:cs="Courier New"/>
+          <w:sz w:val="24"/>
+          <w:szCs w:val="24"/>
+          <w:lang w:val="en-US"/>
+        </w:rPr>
+      </w:pPr>
+      <w:proofErr w:type="spellStart"/>
+      <w:proofErr w:type="gramStart"/>
+      <w:r>
+        <w:rPr>
+          <w:rFonts w:ascii="Courier New" w:hAnsi="Courier New" w:cs="Courier New"/>
+          <w:color w:val="000000"/>
+          <w:sz w:val="20"/>
+          <w:szCs w:val="20"/>
+          <w:lang w:val="en-US"/>
+        </w:rPr>
+        <w:t>chan</w:t>
+      </w:r>
+      <w:proofErr w:type="spellEnd"/>
+      <w:proofErr w:type="gramEnd"/>
+      <w:r>
+        <w:rPr>
+          <w:rFonts w:ascii="Courier New" w:hAnsi="Courier New" w:cs="Courier New"/>
+          <w:color w:val="000000"/>
+          <w:sz w:val="20"/>
+          <w:szCs w:val="20"/>
+          <w:lang w:val="en-US"/>
+        </w:rPr>
+        <w:t xml:space="preserve"> = </w:t>
+      </w:r>
+      <w:proofErr w:type="spellStart"/>
+      <w:r>
+        <w:rPr>
+          <w:rFonts w:ascii="Courier New" w:hAnsi="Courier New" w:cs="Courier New"/>
+          <w:color w:val="000000"/>
+          <w:sz w:val="20"/>
+          <w:szCs w:val="20"/>
+          <w:lang w:val="en-US"/>
+        </w:rPr>
+        <w:t>rayleighchan</w:t>
+      </w:r>
+      <w:proofErr w:type="spellEnd"/>
+      <w:r>
+        <w:rPr>
+          <w:rFonts w:ascii="Courier New" w:hAnsi="Courier New" w:cs="Courier New"/>
+          <w:color w:val="000000"/>
+          <w:sz w:val="20"/>
+          <w:szCs w:val="20"/>
+          <w:lang w:val="en-US"/>
+        </w:rPr>
+        <w:t>(</w:t>
+      </w:r>
+      <w:proofErr w:type="spellStart"/>
+      <w:r>
+        <w:rPr>
+          <w:rFonts w:ascii="Courier New" w:hAnsi="Courier New" w:cs="Courier New"/>
+          <w:color w:val="000000"/>
+          <w:sz w:val="20"/>
+          <w:szCs w:val="20"/>
+          <w:lang w:val="en-US"/>
+        </w:rPr>
+        <w:t>ts</w:t>
+      </w:r>
+      <w:proofErr w:type="spellEnd"/>
+      <w:r>
+        <w:rPr>
+          <w:rFonts w:ascii="Courier New" w:hAnsi="Courier New" w:cs="Courier New"/>
+          <w:color w:val="000000"/>
+          <w:sz w:val="20"/>
+          <w:szCs w:val="20"/>
+          <w:lang w:val="en-US"/>
+        </w:rPr>
+        <w:t xml:space="preserve">, </w:t>
+      </w:r>
+      <w:proofErr w:type="spellStart"/>
+      <w:r>
+        <w:rPr>
+          <w:rFonts w:ascii="Courier New" w:hAnsi="Courier New" w:cs="Courier New"/>
+          <w:color w:val="000000"/>
+          <w:sz w:val="20"/>
+          <w:szCs w:val="20"/>
+          <w:lang w:val="en-US"/>
+        </w:rPr>
+        <w:t>fd</w:t>
+      </w:r>
+      <w:proofErr w:type="spellEnd"/>
+      <w:r>
+        <w:rPr>
+          <w:rFonts w:ascii="Courier New" w:hAnsi="Courier New" w:cs="Courier New"/>
+          <w:color w:val="000000"/>
+          <w:sz w:val="20"/>
+          <w:szCs w:val="20"/>
+          <w:lang w:val="en-US"/>
+        </w:rPr>
+        <w:t>);</w:t>
+      </w:r>
+    </w:p>
+    <w:p>
+      <w:pPr>
+        <w:autoSpaceDE w:val="0"/>
+        <w:autoSpaceDN w:val="0"/>
+        <w:adjustRightInd w:val="0"/>
+        <w:rPr>
+          <w:rFonts w:ascii="Courier New" w:hAnsi="Courier New" w:cs="Courier New"/>
+          <w:sz w:val="24"/>
+          <w:szCs w:val="24"/>
+        </w:rPr>
+      </w:pPr>
+      <w:r>
+        <w:rPr>
+          <w:rFonts w:ascii="Courier New" w:hAnsi="Courier New" w:cs="Courier New"/>
+          <w:color w:val="228B22"/>
+          <w:sz w:val="20"/>
+          <w:szCs w:val="20"/>
+        </w:rPr>
+        <w:t xml:space="preserve">% </w:t>
+      </w:r>
+      <w:r>
+        <w:rPr>
+          <w:rFonts w:ascii="Courier New" w:hAnsi="Courier New" w:cs="Courier New"/>
+          <w:color w:val="228B22"/>
+          <w:sz w:val="20"/>
+          <w:szCs w:val="20"/>
+        </w:rPr>
+        <w:t>Configuration des propriétés du canal</w:t>
+      </w:r>
+      <w:r>
+        <w:rPr>
+          <w:rFonts w:ascii="Courier New" w:hAnsi="Courier New" w:cs="Courier New"/>
+          <w:color w:val="228B22"/>
+          <w:sz w:val="20"/>
+          <w:szCs w:val="20"/>
+        </w:rPr>
+        <w:t>.</w:t>
+      </w:r>
+    </w:p>
+    <w:p>
+      <w:pPr>
+        <w:autoSpaceDE w:val="0"/>
+        <w:autoSpaceDN w:val="0"/>
+        <w:adjustRightInd w:val="0"/>
+        <w:rPr>
+          <w:rFonts w:ascii="Courier New" w:hAnsi="Courier New" w:cs="Courier New"/>
+          <w:sz w:val="24"/>
+          <w:szCs w:val="24"/>
+        </w:rPr>
+      </w:pPr>
+      <w:proofErr w:type="spellStart"/>
+      <w:r>
+        <w:rPr>
+          <w:rFonts w:ascii="Courier New" w:hAnsi="Courier New" w:cs="Courier New"/>
+          <w:color w:val="000000"/>
+          <w:sz w:val="20"/>
+          <w:szCs w:val="20"/>
+        </w:rPr>
+        <w:t>chan.PathDelays</w:t>
+      </w:r>
+      <w:proofErr w:type="spellEnd"/>
+      <w:r>
+        <w:rPr>
+          <w:rFonts w:ascii="Courier New" w:hAnsi="Courier New" w:cs="Courier New"/>
+          <w:color w:val="000000"/>
+          <w:sz w:val="20"/>
+          <w:szCs w:val="20"/>
+        </w:rPr>
+        <w:t xml:space="preserve"> = [0 200 600 1600 2400 5000] * 1e-9;</w:t>
+      </w:r>
+    </w:p>
+    <w:p>
+      <w:pPr>
+        <w:autoSpaceDE w:val="0"/>
+        <w:autoSpaceDN w:val="0"/>
+        <w:adjustRightInd w:val="0"/>
+        <w:rPr>
+          <w:rFonts w:ascii="Courier New" w:hAnsi="Courier New" w:cs="Courier New"/>
+          <w:sz w:val="24"/>
+          <w:szCs w:val="24"/>
+        </w:rPr>
+      </w:pPr>
+      <w:proofErr w:type="spellStart"/>
+      <w:r>
+        <w:rPr>
+          <w:rFonts w:ascii="Courier New" w:hAnsi="Courier New" w:cs="Courier New"/>
+          <w:color w:val="000000"/>
+          <w:sz w:val="20"/>
+          <w:szCs w:val="20"/>
+        </w:rPr>
+        <w:t>chan.AvgPathGaindB</w:t>
+      </w:r>
+      <w:proofErr w:type="spellEnd"/>
+      <w:r>
+        <w:rPr>
+          <w:rFonts w:ascii="Courier New" w:hAnsi="Courier New" w:cs="Courier New"/>
+          <w:color w:val="000000"/>
+          <w:sz w:val="20"/>
+          <w:szCs w:val="20"/>
+        </w:rPr>
+        <w:t xml:space="preserve"> = [-3 0 -2 -6 -8 -10];</w:t>
+      </w:r>
+    </w:p>
+    <w:p>
+      <w:pPr>
+        <w:autoSpaceDE w:val="0"/>
+        <w:autoSpaceDN w:val="0"/>
+        <w:adjustRightInd w:val="0"/>
+        <w:rPr>
+          <w:rFonts w:ascii="Courier New" w:hAnsi="Courier New" w:cs="Courier New"/>
+          <w:sz w:val="24"/>
+          <w:szCs w:val="24"/>
+        </w:rPr>
+      </w:pPr>
+      <w:r>
+        <w:rPr>
+          <w:rFonts w:ascii="Courier New" w:hAnsi="Courier New" w:cs="Courier New"/>
+          <w:color w:val="000000"/>
+          <w:sz w:val="20"/>
+          <w:szCs w:val="20"/>
+        </w:rPr>
+        <w:t xml:space="preserve"> </w:t>
+      </w:r>
+    </w:p>
+    <w:p>
+      <w:pPr>
+        <w:autoSpaceDE w:val="0"/>
+        <w:autoSpaceDN w:val="0"/>
+        <w:adjustRightInd w:val="0"/>
+        <w:rPr>
+          <w:rFonts w:ascii="Courier New" w:hAnsi="Courier New" w:cs="Courier New"/>
+          <w:sz w:val="24"/>
+          <w:szCs w:val="24"/>
+          <w:lang w:val="en-US"/>
+        </w:rPr>
+      </w:pPr>
+      <w:proofErr w:type="spellStart"/>
+      <w:r>
+        <w:rPr>
+          <w:rFonts w:ascii="Courier New" w:hAnsi="Courier New" w:cs="Courier New"/>
+          <w:color w:val="000000"/>
+          <w:sz w:val="20"/>
+          <w:szCs w:val="20"/>
+          <w:lang w:val="en-US"/>
+        </w:rPr>
+        <w:t>chan.StoreHistory</w:t>
+      </w:r>
+      <w:proofErr w:type="spellEnd"/>
+      <w:r>
+        <w:rPr>
+          <w:rFonts w:ascii="Courier New" w:hAnsi="Courier New" w:cs="Courier New"/>
+          <w:color w:val="000000"/>
+          <w:sz w:val="20"/>
+          <w:szCs w:val="20"/>
+          <w:lang w:val="en-US"/>
+        </w:rPr>
+        <w:t xml:space="preserve"> = 1;</w:t>
+      </w:r>
+    </w:p>
+    <w:p>
+      <w:pPr>
+        <w:autoSpaceDE w:val="0"/>
+        <w:autoSpaceDN w:val="0"/>
+        <w:adjustRightInd w:val="0"/>
+        <w:rPr>
+          <w:rFonts w:ascii="Courier New" w:hAnsi="Courier New" w:cs="Courier New"/>
+          <w:sz w:val="24"/>
+          <w:szCs w:val="24"/>
+          <w:lang w:val="en-US"/>
+        </w:rPr>
+      </w:pPr>
+      <w:proofErr w:type="spellStart"/>
+      <w:r>
+        <w:rPr>
+          <w:rFonts w:ascii="Courier New" w:hAnsi="Courier New" w:cs="Courier New"/>
+          <w:color w:val="000000"/>
+          <w:sz w:val="20"/>
+          <w:szCs w:val="20"/>
+          <w:lang w:val="en-US"/>
+        </w:rPr>
+        <w:t>chan.ResetBeforeFiltering</w:t>
+      </w:r>
+      <w:proofErr w:type="spellEnd"/>
+      <w:r>
+        <w:rPr>
+          <w:rFonts w:ascii="Courier New" w:hAnsi="Courier New" w:cs="Courier New"/>
+          <w:color w:val="000000"/>
+          <w:sz w:val="20"/>
+          <w:szCs w:val="20"/>
+          <w:lang w:val="en-US"/>
+        </w:rPr>
+        <w:t xml:space="preserve"> = 0;</w:t>
+      </w:r>
+    </w:p>
+    <w:p>
+      <w:pPr>
+        <w:autoSpaceDE w:val="0"/>
+        <w:autoSpaceDN w:val="0"/>
+        <w:adjustRightInd w:val="0"/>
+        <w:rPr>
+          <w:rFonts w:ascii="Courier New" w:hAnsi="Courier New" w:cs="Courier New"/>
+          <w:sz w:val="24"/>
+          <w:szCs w:val="24"/>
+          <w:lang w:val="en-US"/>
+        </w:rPr>
+      </w:pPr>
+      <w:proofErr w:type="spellStart"/>
+      <w:r>
+        <w:rPr>
+          <w:rFonts w:ascii="Courier New" w:hAnsi="Courier New" w:cs="Courier New"/>
+          <w:color w:val="000000"/>
+          <w:sz w:val="20"/>
+          <w:szCs w:val="20"/>
+          <w:lang w:val="en-US"/>
+        </w:rPr>
+        <w:t>chan.NormalizePathGains</w:t>
+      </w:r>
+      <w:proofErr w:type="spellEnd"/>
+      <w:r>
+        <w:rPr>
+          <w:rFonts w:ascii="Courier New" w:hAnsi="Courier New" w:cs="Courier New"/>
+          <w:color w:val="000000"/>
+          <w:sz w:val="20"/>
+          <w:szCs w:val="20"/>
+          <w:lang w:val="en-US"/>
+        </w:rPr>
+        <w:t xml:space="preserve"> = 1;</w:t>
+      </w:r>
+    </w:p>
+    <w:p>
+      <w:pPr>
+        <w:autoSpaceDE w:val="0"/>
+        <w:autoSpaceDN w:val="0"/>
+        <w:adjustRightInd w:val="0"/>
+        <w:rPr>
+          <w:rFonts w:ascii="Courier New" w:hAnsi="Courier New" w:cs="Courier New"/>
+          <w:sz w:val="24"/>
+          <w:szCs w:val="24"/>
+          <w:lang w:val="en-US"/>
+        </w:rPr>
+      </w:pPr>
+      <w:r>
+        <w:rPr>
+          <w:rFonts w:ascii="Courier New" w:hAnsi="Courier New" w:cs="Courier New"/>
+          <w:color w:val="000000"/>
+          <w:sz w:val="20"/>
+          <w:szCs w:val="20"/>
+          <w:lang w:val="en-US"/>
+        </w:rPr>
+        <w:t xml:space="preserve"> </w:t>
+      </w:r>
+    </w:p>
+    <w:p>
+      <w:pPr>
+        <w:autoSpaceDE w:val="0"/>
+        <w:autoSpaceDN w:val="0"/>
+        <w:adjustRightInd w:val="0"/>
+        <w:rPr>
+          <w:rFonts w:ascii="Courier New" w:hAnsi="Courier New" w:cs="Courier New"/>
+          <w:sz w:val="24"/>
+          <w:szCs w:val="24"/>
+        </w:rPr>
+      </w:pPr>
+      <w:r>
+        <w:rPr>
+          <w:rFonts w:ascii="Courier New" w:hAnsi="Courier New" w:cs="Courier New"/>
+          <w:color w:val="228B22"/>
+          <w:sz w:val="20"/>
+          <w:szCs w:val="20"/>
+        </w:rPr>
+        <w:t xml:space="preserve">% </w:t>
+      </w:r>
+      <w:r>
+        <w:rPr>
+          <w:rFonts w:ascii="Courier New" w:hAnsi="Courier New" w:cs="Courier New"/>
+          <w:color w:val="228B22"/>
+          <w:sz w:val="20"/>
+          <w:szCs w:val="20"/>
+        </w:rPr>
+        <w:t>S</w:t>
+      </w:r>
+      <w:r>
+        <w:rPr>
+          <w:rFonts w:ascii="Courier New" w:hAnsi="Courier New" w:cs="Courier New"/>
+          <w:color w:val="228B22"/>
+          <w:sz w:val="20"/>
+          <w:szCs w:val="20"/>
+        </w:rPr>
+        <w:t>imulation</w:t>
+      </w:r>
+    </w:p>
+    <w:p>
+      <w:pPr>
+        <w:autoSpaceDE w:val="0"/>
+        <w:autoSpaceDN w:val="0"/>
+        <w:adjustRightInd w:val="0"/>
+        <w:rPr>
+          <w:rFonts w:ascii="Courier New" w:hAnsi="Courier New" w:cs="Courier New"/>
+          <w:sz w:val="24"/>
+          <w:szCs w:val="24"/>
+        </w:rPr>
+      </w:pPr>
+      <w:proofErr w:type="spellStart"/>
+      <w:r>
+        <w:rPr>
+          <w:rFonts w:ascii="Courier New" w:hAnsi="Courier New" w:cs="Courier New"/>
+          <w:color w:val="000000"/>
+          <w:sz w:val="20"/>
+          <w:szCs w:val="20"/>
+        </w:rPr>
+        <w:t>Nframes</w:t>
+      </w:r>
+      <w:proofErr w:type="spellEnd"/>
+      <w:r>
+        <w:rPr>
+          <w:rFonts w:ascii="Courier New" w:hAnsi="Courier New" w:cs="Courier New"/>
+          <w:color w:val="000000"/>
+          <w:sz w:val="20"/>
+          <w:szCs w:val="20"/>
+        </w:rPr>
+        <w:t xml:space="preserve"> = 16;</w:t>
+      </w:r>
+    </w:p>
+    <w:p>
+      <w:pPr>
+        <w:autoSpaceDE w:val="0"/>
+        <w:autoSpaceDN w:val="0"/>
+        <w:adjustRightInd w:val="0"/>
+        <w:rPr>
+          <w:rFonts w:ascii="Courier New" w:hAnsi="Courier New" w:cs="Courier New"/>
+          <w:sz w:val="24"/>
+          <w:szCs w:val="24"/>
+        </w:rPr>
+      </w:pPr>
+      <w:proofErr w:type="spellStart"/>
+      <w:r>
+        <w:rPr>
+          <w:rFonts w:ascii="Courier New" w:hAnsi="Courier New" w:cs="Courier New"/>
+          <w:color w:val="000000"/>
+          <w:sz w:val="20"/>
+          <w:szCs w:val="20"/>
+        </w:rPr>
+        <w:t>Nsamples</w:t>
+      </w:r>
+      <w:proofErr w:type="spellEnd"/>
+      <w:r>
+        <w:rPr>
+          <w:rFonts w:ascii="Courier New" w:hAnsi="Courier New" w:cs="Courier New"/>
+          <w:color w:val="000000"/>
+          <w:sz w:val="20"/>
+          <w:szCs w:val="20"/>
+        </w:rPr>
+        <w:t xml:space="preserve"> = 5e4; </w:t>
+      </w:r>
+      <w:r>
+        <w:rPr>
+          <w:rFonts w:ascii="Courier New" w:hAnsi="Courier New" w:cs="Courier New"/>
+          <w:color w:val="228B22"/>
+          <w:sz w:val="20"/>
+          <w:szCs w:val="20"/>
+        </w:rPr>
+        <w:t>% 50000 échantillons</w:t>
+      </w:r>
+    </w:p>
+    <w:p>
+      <w:pPr>
+        <w:autoSpaceDE w:val="0"/>
+        <w:autoSpaceDN w:val="0"/>
+        <w:adjustRightInd w:val="0"/>
+        <w:rPr>
+          <w:rFonts w:ascii="Courier New" w:hAnsi="Courier New" w:cs="Courier New"/>
+          <w:sz w:val="24"/>
+          <w:szCs w:val="24"/>
+        </w:rPr>
+      </w:pPr>
+      <w:proofErr w:type="gramStart"/>
+      <w:r>
+        <w:rPr>
+          <w:rFonts w:ascii="Courier New" w:hAnsi="Courier New" w:cs="Courier New"/>
+          <w:color w:val="0000FF"/>
+          <w:sz w:val="20"/>
+          <w:szCs w:val="20"/>
+        </w:rPr>
+        <w:t>for</w:t>
+      </w:r>
+      <w:proofErr w:type="gramEnd"/>
+      <w:r>
+        <w:rPr>
+          <w:rFonts w:ascii="Courier New" w:hAnsi="Courier New" w:cs="Courier New"/>
+          <w:color w:val="000000"/>
+          <w:sz w:val="20"/>
+          <w:szCs w:val="20"/>
+        </w:rPr>
+        <w:t xml:space="preserve"> </w:t>
+      </w:r>
+      <w:proofErr w:type="spellStart"/>
+      <w:r>
+        <w:rPr>
+          <w:rFonts w:ascii="Courier New" w:hAnsi="Courier New" w:cs="Courier New"/>
+          <w:color w:val="000000"/>
+          <w:sz w:val="20"/>
+          <w:szCs w:val="20"/>
+        </w:rPr>
+        <w:t>iFrames</w:t>
+      </w:r>
+      <w:proofErr w:type="spellEnd"/>
+      <w:r>
+        <w:rPr>
+          <w:rFonts w:ascii="Courier New" w:hAnsi="Courier New" w:cs="Courier New"/>
+          <w:color w:val="000000"/>
+          <w:sz w:val="20"/>
+          <w:szCs w:val="20"/>
+        </w:rPr>
+        <w:t xml:space="preserve"> = 1:Nframes</w:t>
+      </w:r>
+    </w:p>
+    <w:p>
+      <w:pPr>
+        <w:autoSpaceDE w:val="0"/>
+        <w:autoSpaceDN w:val="0"/>
+        <w:adjustRightInd w:val="0"/>
+        <w:rPr>
+          <w:rFonts w:ascii="Courier New" w:hAnsi="Courier New" w:cs="Courier New"/>
+          <w:sz w:val="24"/>
+          <w:szCs w:val="24"/>
+          <w:lang w:val="en-US"/>
+        </w:rPr>
+      </w:pPr>
+      <w:r>
+        <w:rPr>
+          <w:rFonts w:ascii="Courier New" w:hAnsi="Courier New" w:cs="Courier New"/>
+          <w:color w:val="000000"/>
+          <w:sz w:val="20"/>
+          <w:szCs w:val="20"/>
+        </w:rPr>
+        <w:t xml:space="preserve">    </w:t>
+      </w:r>
+      <w:r>
+        <w:rPr>
+          <w:rFonts w:ascii="Courier New" w:hAnsi="Courier New" w:cs="Courier New"/>
+          <w:color w:val="000000"/>
+          <w:sz w:val="20"/>
+          <w:szCs w:val="20"/>
+          <w:lang w:val="en-US"/>
+        </w:rPr>
+        <w:t xml:space="preserve">y = </w:t>
+      </w:r>
+      <w:proofErr w:type="gramStart"/>
+      <w:r>
+        <w:rPr>
+          <w:rFonts w:ascii="Courier New" w:hAnsi="Courier New" w:cs="Courier New"/>
+          <w:color w:val="000000"/>
+          <w:sz w:val="20"/>
+          <w:szCs w:val="20"/>
+          <w:lang w:val="en-US"/>
+        </w:rPr>
+        <w:t>filter(</w:t>
+      </w:r>
+      <w:proofErr w:type="spellStart"/>
+      <w:proofErr w:type="gramEnd"/>
+      <w:r>
+        <w:rPr>
+          <w:rFonts w:ascii="Courier New" w:hAnsi="Courier New" w:cs="Courier New"/>
+          <w:color w:val="000000"/>
+          <w:sz w:val="20"/>
+          <w:szCs w:val="20"/>
+          <w:lang w:val="en-US"/>
+        </w:rPr>
+        <w:t>chan</w:t>
+      </w:r>
+      <w:proofErr w:type="spellEnd"/>
+      <w:r>
+        <w:rPr>
+          <w:rFonts w:ascii="Courier New" w:hAnsi="Courier New" w:cs="Courier New"/>
+          <w:color w:val="000000"/>
+          <w:sz w:val="20"/>
+          <w:szCs w:val="20"/>
+          <w:lang w:val="en-US"/>
+        </w:rPr>
+        <w:t>, psk8Mod(</w:t>
+      </w:r>
+      <w:proofErr w:type="spellStart"/>
+      <w:r>
+        <w:rPr>
+          <w:rFonts w:ascii="Courier New" w:hAnsi="Courier New" w:cs="Courier New"/>
+          <w:color w:val="000000"/>
+          <w:sz w:val="20"/>
+          <w:szCs w:val="20"/>
+          <w:lang w:val="en-US"/>
+        </w:rPr>
+        <w:t>randi</w:t>
+      </w:r>
+      <w:proofErr w:type="spellEnd"/>
+      <w:r>
+        <w:rPr>
+          <w:rFonts w:ascii="Courier New" w:hAnsi="Courier New" w:cs="Courier New"/>
+          <w:color w:val="000000"/>
+          <w:sz w:val="20"/>
+          <w:szCs w:val="20"/>
+          <w:lang w:val="en-US"/>
+        </w:rPr>
+        <w:t>([0 M-1],Nsamples,1)));</w:t>
+      </w:r>
+    </w:p>
+    <w:p>
+      <w:pPr>
+        <w:autoSpaceDE w:val="0"/>
+        <w:autoSpaceDN w:val="0"/>
+        <w:adjustRightInd w:val="0"/>
+        <w:rPr>
+          <w:rFonts w:ascii="Courier New" w:hAnsi="Courier New" w:cs="Courier New"/>
+          <w:sz w:val="24"/>
+          <w:szCs w:val="24"/>
+          <w:lang w:val="en-US"/>
+        </w:rPr>
+      </w:pPr>
+      <w:r>
+        <w:rPr>
+          <w:rFonts w:ascii="Courier New" w:hAnsi="Courier New" w:cs="Courier New"/>
+          <w:color w:val="000000"/>
+          <w:sz w:val="20"/>
+          <w:szCs w:val="20"/>
+          <w:lang w:val="en-US"/>
+        </w:rPr>
+        <w:t xml:space="preserve">    </w:t>
+      </w:r>
+      <w:proofErr w:type="gramStart"/>
+      <w:r>
+        <w:rPr>
+          <w:rFonts w:ascii="Courier New" w:hAnsi="Courier New" w:cs="Courier New"/>
+          <w:color w:val="000000"/>
+          <w:sz w:val="20"/>
+          <w:szCs w:val="20"/>
+          <w:lang w:val="en-US"/>
+        </w:rPr>
+        <w:t>plot(</w:t>
+      </w:r>
+      <w:proofErr w:type="spellStart"/>
+      <w:proofErr w:type="gramEnd"/>
+      <w:r>
+        <w:rPr>
+          <w:rFonts w:ascii="Courier New" w:hAnsi="Courier New" w:cs="Courier New"/>
+          <w:color w:val="000000"/>
+          <w:sz w:val="20"/>
+          <w:szCs w:val="20"/>
+          <w:lang w:val="en-US"/>
+        </w:rPr>
+        <w:t>chan</w:t>
+      </w:r>
+      <w:proofErr w:type="spellEnd"/>
+      <w:r>
+        <w:rPr>
+          <w:rFonts w:ascii="Courier New" w:hAnsi="Courier New" w:cs="Courier New"/>
+          <w:color w:val="000000"/>
+          <w:sz w:val="20"/>
+          <w:szCs w:val="20"/>
+          <w:lang w:val="en-US"/>
+        </w:rPr>
+        <w:t>);</w:t>
+      </w:r>
+    </w:p>
+    <w:p>
+      <w:pPr>
+        <w:autoSpaceDE w:val="0"/>
+        <w:autoSpaceDN w:val="0"/>
+        <w:adjustRightInd w:val="0"/>
+        <w:rPr>
+          <w:rFonts w:ascii="Courier New" w:hAnsi="Courier New" w:cs="Courier New"/>
+          <w:sz w:val="24"/>
+          <w:szCs w:val="24"/>
+          <w:lang w:val="en-US"/>
+        </w:rPr>
+      </w:pPr>
+      <w:r>
+        <w:rPr>
+          <w:rFonts w:ascii="Courier New" w:hAnsi="Courier New" w:cs="Courier New"/>
+          <w:color w:val="000000"/>
+          <w:sz w:val="20"/>
+          <w:szCs w:val="20"/>
+          <w:lang w:val="en-US"/>
+        </w:rPr>
+        <w:t xml:space="preserve">    </w:t>
+      </w:r>
+      <w:proofErr w:type="gramStart"/>
+      <w:r>
+        <w:rPr>
+          <w:rFonts w:ascii="Courier New" w:hAnsi="Courier New" w:cs="Courier New"/>
+          <w:color w:val="0000FF"/>
+          <w:sz w:val="20"/>
+          <w:szCs w:val="20"/>
+          <w:lang w:val="en-US"/>
+        </w:rPr>
+        <w:t>if</w:t>
+      </w:r>
+      <w:proofErr w:type="gramEnd"/>
+      <w:r>
+        <w:rPr>
+          <w:rFonts w:ascii="Courier New" w:hAnsi="Courier New" w:cs="Courier New"/>
+          <w:color w:val="000000"/>
+          <w:sz w:val="20"/>
+          <w:szCs w:val="20"/>
+          <w:lang w:val="en-US"/>
+        </w:rPr>
+        <w:t xml:space="preserve"> </w:t>
+      </w:r>
+      <w:proofErr w:type="spellStart"/>
+      <w:r>
+        <w:rPr>
+          <w:rFonts w:ascii="Courier New" w:hAnsi="Courier New" w:cs="Courier New"/>
+          <w:color w:val="000000"/>
+          <w:sz w:val="20"/>
+          <w:szCs w:val="20"/>
+          <w:lang w:val="en-US"/>
+        </w:rPr>
+        <w:t>iFrames</w:t>
+      </w:r>
+      <w:proofErr w:type="spellEnd"/>
+      <w:r>
+        <w:rPr>
+          <w:rFonts w:ascii="Courier New" w:hAnsi="Courier New" w:cs="Courier New"/>
+          <w:color w:val="000000"/>
+          <w:sz w:val="20"/>
+          <w:szCs w:val="20"/>
+          <w:lang w:val="en-US"/>
+        </w:rPr>
+        <w:t xml:space="preserve"> == 1, </w:t>
+      </w:r>
+      <w:proofErr w:type="spellStart"/>
+      <w:r>
+        <w:rPr>
+          <w:rFonts w:ascii="Courier New" w:hAnsi="Courier New" w:cs="Courier New"/>
+          <w:color w:val="000000"/>
+          <w:sz w:val="20"/>
+          <w:szCs w:val="20"/>
+          <w:lang w:val="en-US"/>
+        </w:rPr>
+        <w:t>channel_vis</w:t>
+      </w:r>
+      <w:proofErr w:type="spellEnd"/>
+      <w:r>
+        <w:rPr>
+          <w:rFonts w:ascii="Courier New" w:hAnsi="Courier New" w:cs="Courier New"/>
+          <w:color w:val="000000"/>
+          <w:sz w:val="20"/>
+          <w:szCs w:val="20"/>
+          <w:lang w:val="en-US"/>
+        </w:rPr>
+        <w:t>(</w:t>
+      </w:r>
+      <w:proofErr w:type="spellStart"/>
+      <w:r>
+        <w:rPr>
+          <w:rFonts w:ascii="Courier New" w:hAnsi="Courier New" w:cs="Courier New"/>
+          <w:color w:val="000000"/>
+          <w:sz w:val="20"/>
+          <w:szCs w:val="20"/>
+          <w:lang w:val="en-US"/>
+        </w:rPr>
+        <w:t>chan</w:t>
+      </w:r>
+      <w:proofErr w:type="spellEnd"/>
+      <w:r>
+        <w:rPr>
+          <w:rFonts w:ascii="Courier New" w:hAnsi="Courier New" w:cs="Courier New"/>
+          <w:color w:val="000000"/>
+          <w:sz w:val="20"/>
+          <w:szCs w:val="20"/>
+          <w:lang w:val="en-US"/>
+        </w:rPr>
+        <w:t xml:space="preserve">, </w:t>
+      </w:r>
+      <w:r>
+        <w:rPr>
+          <w:rFonts w:ascii="Courier New" w:hAnsi="Courier New" w:cs="Courier New"/>
+          <w:color w:val="A020F0"/>
+          <w:sz w:val="20"/>
+          <w:szCs w:val="20"/>
+          <w:lang w:val="en-US"/>
+        </w:rPr>
+        <w:t>'visualization'</w:t>
+      </w:r>
+      <w:r>
+        <w:rPr>
+          <w:rFonts w:ascii="Courier New" w:hAnsi="Courier New" w:cs="Courier New"/>
+          <w:color w:val="000000"/>
+          <w:sz w:val="20"/>
+          <w:szCs w:val="20"/>
+          <w:lang w:val="en-US"/>
+        </w:rPr>
+        <w:t xml:space="preserve">, </w:t>
+      </w:r>
+      <w:r>
+        <w:rPr>
+          <w:rFonts w:ascii="Courier New" w:hAnsi="Courier New" w:cs="Courier New"/>
+          <w:color w:val="A020F0"/>
+          <w:sz w:val="20"/>
+          <w:szCs w:val="20"/>
+          <w:lang w:val="en-US"/>
+        </w:rPr>
+        <w:t>'</w:t>
+      </w:r>
+      <w:proofErr w:type="spellStart"/>
+      <w:r>
+        <w:rPr>
+          <w:rFonts w:ascii="Courier New" w:hAnsi="Courier New" w:cs="Courier New"/>
+          <w:color w:val="A020F0"/>
+          <w:sz w:val="20"/>
+          <w:szCs w:val="20"/>
+          <w:lang w:val="en-US"/>
+        </w:rPr>
+        <w:t>fr</w:t>
+      </w:r>
+      <w:proofErr w:type="spellEnd"/>
+      <w:r>
+        <w:rPr>
+          <w:rFonts w:ascii="Courier New" w:hAnsi="Courier New" w:cs="Courier New"/>
+          <w:color w:val="A020F0"/>
+          <w:sz w:val="20"/>
+          <w:szCs w:val="20"/>
+          <w:lang w:val="en-US"/>
+        </w:rPr>
+        <w:t>'</w:t>
+      </w:r>
+      <w:r>
+        <w:rPr>
+          <w:rFonts w:ascii="Courier New" w:hAnsi="Courier New" w:cs="Courier New"/>
+          <w:color w:val="000000"/>
+          <w:sz w:val="20"/>
+          <w:szCs w:val="20"/>
+          <w:lang w:val="en-US"/>
+        </w:rPr>
+        <w:t xml:space="preserve">); </w:t>
+      </w:r>
+      <w:r>
+        <w:rPr>
+          <w:rFonts w:ascii="Courier New" w:hAnsi="Courier New" w:cs="Courier New"/>
+          <w:color w:val="0000FF"/>
+          <w:sz w:val="20"/>
+          <w:szCs w:val="20"/>
+          <w:lang w:val="en-US"/>
+        </w:rPr>
+        <w:t>end</w:t>
+      </w:r>
+    </w:p>
+    <w:p>
+      <w:pPr>
+        <w:autoSpaceDE w:val="0"/>
+        <w:autoSpaceDN w:val="0"/>
+        <w:adjustRightInd w:val="0"/>
+        <w:rPr>
+          <w:rFonts w:ascii="Courier New" w:hAnsi="Courier New" w:cs="Courier New"/>
+          <w:sz w:val="24"/>
+          <w:szCs w:val="24"/>
+        </w:rPr>
+      </w:pPr>
+      <w:proofErr w:type="gramStart"/>
+      <w:r>
+        <w:rPr>
+          <w:rFonts w:ascii="Courier New" w:hAnsi="Courier New" w:cs="Courier New"/>
+          <w:color w:val="0000FF"/>
+          <w:sz w:val="20"/>
+          <w:szCs w:val="20"/>
+        </w:rPr>
+        <w:t>end</w:t>
+      </w:r>
+      <w:proofErr w:type="gramEnd"/>
+    </w:p>
+    <w:p>
+      <w:pPr>
+        <w:autoSpaceDE w:val="0"/>
+        <w:autoSpaceDN w:val="0"/>
+        <w:adjustRightInd w:val="0"/>
+        <w:rPr>
+          <w:rFonts w:ascii="Courier New" w:hAnsi="Courier New" w:cs="Courier New"/>
+          <w:sz w:val="24"/>
+          <w:szCs w:val="24"/>
+        </w:rPr>
+      </w:pPr>
+    </w:p>
+    <w:p>
+      <w:pPr>
+        <w:pStyle w:val="Caption"/>
+        <w:jc w:val="center"/>
+      </w:pPr>
+      <w:bookmarkStart w:id="1" w:name="_Ref506048375"/>
+      <w:r>
+        <w:t xml:space="preserve">Figure </w:t>
+      </w:r>
+      <w:r>
+        <w:fldChar w:fldCharType="begin"/>
+      </w:r>
+      <w:r>
+        <w:instrText xml:space="preserve"> SEQ Figure \* ARABIC </w:instrText>
+      </w:r>
+      <w:r>
+        <w:fldChar w:fldCharType="separate"/>
+      </w:r>
+      <w:r>
+        <w:rPr>
+          <w:noProof/>
+        </w:rPr>
+        <w:t>1</w:t>
+      </w:r>
+      <w:r>
+        <w:fldChar w:fldCharType="end"/>
+      </w:r>
+      <w:bookmarkEnd w:id="1"/>
+      <w:r>
+        <w:rPr>
+          <w:noProof/>
+        </w:rPr>
+        <w:t xml:space="preserve"> Code Matlab utilisé pour le modèle COST 207</w:t>
+      </w:r>
+    </w:p>
+    <w:p>
+      <w:r>
+        <w:t xml:space="preserve"> </w:t>
+      </w:r>
+      <w:r>
+        <w:tab/>
+      </w:r>
+    </w:p>
+    <w:p>
+      <w:pPr>
+        <w:pStyle w:val="Heading2"/>
+      </w:pPr>
+      <w:r>
+        <w:t xml:space="preserve">Montrer que le canal est sélectif en fréquence. </w:t>
+      </w:r>
+    </w:p>
+    <w:p>
+      <w:r>
+        <w:t xml:space="preserve">En visualisant la réponse en fréquence du canal, on remarque que celle-ci n’est pas plate. Donc le canal est sélectif en fréquence. </w:t>
+      </w:r>
+    </w:p>
+    <w:p>
+      <w:r>
+        <w:rPr>
+          <w:noProof/>
+          <w:lang w:val="en-US" w:eastAsia="en-US"/>
+        </w:rPr>
+        <w:lastRenderedPageBreak/>
+        <w:drawing>
+          <wp:inline distT="0" distB="0" distL="0" distR="0" wp14:anchorId="2BC3DF65" wp14:editId="145DFC9C">
+            <wp:extent cx="5347335" cy="4305935"/>
+            <wp:effectExtent l="19050" t="0" r="5715" b="0"/>
+            <wp:docPr id="2" name="Picture 2"/>
+            <wp:cNvGraphicFramePr>
+              <a:graphicFrameLocks xmlns:a="http://schemas.openxmlformats.org/drawingml/2006/main" noChangeAspect="1"/>
+            </wp:cNvGraphicFramePr>
+            <a:graphic xmlns:a="http://schemas.openxmlformats.org/drawingml/2006/main">
+              <a:graphicData uri="http://schemas.openxmlformats.org/drawingml/2006/picture">
+                <pic:pic xmlns:pic="http://schemas.openxmlformats.org/drawingml/2006/picture">
+                  <pic:nvPicPr>
+                    <pic:cNvPr id="0" name="Picture 1"/>
+                    <pic:cNvPicPr>
+                      <a:picLocks noChangeAspect="1" noChangeArrowheads="1"/>
+                    </pic:cNvPicPr>
+                  </pic:nvPicPr>
+                  <pic:blipFill>
+                    <a:blip r:embed="rId12" cstate="print"/>
+                    <a:srcRect/>
+                    <a:stretch>
+                      <a:fillRect/>
+                    </a:stretch>
+                  </pic:blipFill>
+                  <pic:spPr bwMode="auto">
+                    <a:xfrm>
+                      <a:off x="0" y="0"/>
+                      <a:ext cx="5347335" cy="4305935"/>
+                    </a:xfrm>
+                    <a:prstGeom prst="rect">
+                      <a:avLst/>
+                    </a:prstGeom>
+                    <a:noFill/>
+                    <a:ln w="9525">
+                      <a:noFill/>
+                      <a:miter lim="800000"/>
+                      <a:headEnd/>
+                      <a:tailEnd/>
+                    </a:ln>
+                  </pic:spPr>
+                </pic:pic>
+              </a:graphicData>
+            </a:graphic>
+          </wp:inline>
+        </w:drawing>
+      </w:r>
+    </w:p>
+    <w:p>
+      <w:pPr>
+        <w:pStyle w:val="Caption"/>
+        <w:jc w:val="center"/>
+      </w:pPr>
+      <w:r>
+        <w:t xml:space="preserve">Figure </w:t>
+      </w:r>
+      <w:r>
+        <w:fldChar w:fldCharType="begin"/>
+      </w:r>
+      <w:r>
+        <w:instrText xml:space="preserve"> SEQ Figure \* ARABIC </w:instrText>
+      </w:r>
+      <w:r>
+        <w:fldChar w:fldCharType="separate"/>
+      </w:r>
+      <w:r>
+        <w:rPr>
+          <w:noProof/>
+        </w:rPr>
+        <w:t>2</w:t>
+      </w:r>
+      <w:r>
+        <w:fldChar w:fldCharType="end"/>
+      </w:r>
+      <w:r>
+        <w:t xml:space="preserve"> Réponse en fréquence du canal COST 207 TU</w:t>
+      </w:r>
+    </w:p>
+    <w:p>
+      <w:r>
+        <w:t xml:space="preserve">On peut aussi confirmer que la </w:t>
+      </w:r>
+      <w:r>
+        <w:t xml:space="preserve">durée </w:t>
+      </w:r>
+      <w:r>
+        <w:t>d’un symbole est inférieure (</w:t>
+      </w:r>
+      <w:proofErr w:type="spellStart"/>
+      <w:r>
+        <w:t>Ts</w:t>
+      </w:r>
+      <w:proofErr w:type="spellEnd"/>
+      <w:r>
+        <w:t xml:space="preserve">) est inférieure à l’étalement des délais (Tm). </w:t>
+      </w:r>
+    </w:p>
+    <w:p>
+      <w:r>
+        <w:t>Dans notre simulation, la durée du symbole est :</w:t>
+      </w:r>
+    </w:p>
+    <w:p>
+      <m:oMathPara>
+        <m:oMathParaPr>
+          <m:jc m:val="left"/>
+        </m:oMathParaPr>
+        <m:oMath>
+          <m:r>
+            <w:rPr>
+              <w:rFonts w:ascii="Cambria Math" w:hAnsi="Cambria Math"/>
+            </w:rPr>
+            <m:t>Ts=</m:t>
+          </m:r>
+          <m:f>
+            <m:fPr>
+              <m:ctrlPr>
+                <w:rPr>
+                  <w:rFonts w:ascii="Cambria Math" w:hAnsi="Cambria Math"/>
+                  <w:i/>
+                </w:rPr>
+              </m:ctrlPr>
+            </m:fPr>
+            <m:num>
+              <m:r>
+                <w:rPr>
+                  <w:rFonts w:ascii="Cambria Math" w:hAnsi="Cambria Math"/>
+                </w:rPr>
+                <m:t>1</m:t>
+              </m:r>
+            </m:num>
+            <m:den>
+              <m:r>
+                <w:rPr>
+                  <w:rFonts w:ascii="Cambria Math" w:hAnsi="Cambria Math"/>
+                </w:rPr>
+                <m:t>1Msymb/s</m:t>
+              </m:r>
+            </m:den>
+          </m:f>
+          <m:r>
+            <w:rPr>
+              <w:rFonts w:ascii="Cambria Math" w:hAnsi="Cambria Math"/>
+            </w:rPr>
+            <m:t>=1×</m:t>
+          </m:r>
+          <m:sSup>
+            <m:sSupPr>
+              <m:ctrlPr>
+                <w:rPr>
+                  <w:rFonts w:ascii="Cambria Math" w:hAnsi="Cambria Math"/>
+                  <w:i/>
+                </w:rPr>
+              </m:ctrlPr>
+            </m:sSupPr>
+            <m:e>
+              <m:r>
+                <w:rPr>
+                  <w:rFonts w:ascii="Cambria Math" w:hAnsi="Cambria Math"/>
+                </w:rPr>
+                <m:t>10</m:t>
+              </m:r>
+            </m:e>
+            <m:sup>
+              <m:r>
+                <w:rPr>
+                  <w:rFonts w:ascii="Cambria Math" w:hAnsi="Cambria Math"/>
+                </w:rPr>
+                <m:t>-6</m:t>
+              </m:r>
+            </m:sup>
+          </m:sSup>
+          <m:r>
+            <w:rPr>
+              <w:rFonts w:ascii="Cambria Math" w:hAnsi="Cambria Math"/>
+            </w:rPr>
+            <m:t>s</m:t>
+          </m:r>
+        </m:oMath>
+      </m:oMathPara>
+    </w:p>
+    <w:p>
+      <w:r>
+        <w:t xml:space="preserve">Et l’étalement des délais </w:t>
+      </w:r>
+      <w:r>
+        <w:t xml:space="preserve">(« maximum </w:t>
+      </w:r>
+      <w:proofErr w:type="spellStart"/>
+      <w:r>
+        <w:t>excess</w:t>
+      </w:r>
+      <w:proofErr w:type="spellEnd"/>
+      <w:r>
+        <w:t xml:space="preserve"> </w:t>
+      </w:r>
+      <w:proofErr w:type="spellStart"/>
+      <w:r>
+        <w:t>delay</w:t>
+      </w:r>
+      <w:proofErr w:type="spellEnd"/>
+      <w:r>
+        <w:t xml:space="preserve"> ») </w:t>
+      </w:r>
+      <w:r>
+        <w:t>est</w:t>
+      </w:r>
+      <w:r>
+        <w:t> :</w:t>
+      </w:r>
+    </w:p>
+    <w:p>
+      <m:oMathPara>
+        <m:oMathParaPr>
+          <m:jc m:val="left"/>
+        </m:oMathParaPr>
+        <m:oMath>
+          <m:sSub>
+            <m:sSubPr>
+              <m:ctrlPr>
+                <w:rPr>
+                  <w:rFonts w:ascii="Cambria Math" w:hAnsi="Cambria Math"/>
+                  <w:i/>
+                </w:rPr>
+              </m:ctrlPr>
+            </m:sSubPr>
+            <m:e>
+              <m:r>
+                <w:rPr>
+                  <w:rFonts w:ascii="Cambria Math" w:hAnsi="Cambria Math"/>
+                </w:rPr>
+                <m:t>T</m:t>
+              </m:r>
+            </m:e>
+            <m:sub>
+              <m:r>
+                <w:rPr>
+                  <w:rFonts w:ascii="Cambria Math" w:hAnsi="Cambria Math"/>
+                </w:rPr>
+                <m:t>m</m:t>
+              </m:r>
+            </m:sub>
+          </m:sSub>
+          <m:r>
+            <w:rPr>
+              <w:rFonts w:ascii="Cambria Math" w:hAnsi="Cambria Math"/>
+            </w:rPr>
+            <m:t>=5×</m:t>
+          </m:r>
+          <m:sSup>
+            <m:sSupPr>
+              <m:ctrlPr>
+                <w:rPr>
+                  <w:rFonts w:ascii="Cambria Math" w:hAnsi="Cambria Math"/>
+                  <w:i/>
+                </w:rPr>
+              </m:ctrlPr>
+            </m:sSupPr>
+            <m:e>
+              <m:r>
+                <w:rPr>
+                  <w:rFonts w:ascii="Cambria Math" w:hAnsi="Cambria Math"/>
+                </w:rPr>
+                <m:t>10</m:t>
+              </m:r>
+            </m:e>
+            <m:sup>
+              <m:r>
+                <w:rPr>
+                  <w:rFonts w:ascii="Cambria Math" w:hAnsi="Cambria Math"/>
+                </w:rPr>
+                <m:t>-6</m:t>
+              </m:r>
+            </m:sup>
+          </m:sSup>
+        </m:oMath>
+      </m:oMathPara>
+    </w:p>
+    <w:p>
+      <w:proofErr w:type="spellStart"/>
+      <w:r>
+        <w:t>Ts</w:t>
+      </w:r>
+      <w:proofErr w:type="spellEnd"/>
+      <w:r>
+        <w:t xml:space="preserve"> est bien inférieur à Tm. Donc le canal est sélectif en fréquence.</w:t>
+      </w:r>
+    </w:p>
+    <w:p>
+      <w:pPr>
+        <w:pStyle w:val="Heading2"/>
+      </w:pPr>
+      <w:r>
+        <w:t>Construction d’un modèle GSM/EDGE avec la fonction « </w:t>
+      </w:r>
+      <w:proofErr w:type="spellStart"/>
+      <w:r>
+        <w:t>stdchan</w:t>
+      </w:r>
+      <w:proofErr w:type="spellEnd"/>
+      <w:r>
+        <w:t> ».</w:t>
+      </w:r>
+    </w:p>
+    <w:p>
+      <w:r>
+        <w:t xml:space="preserve">La fonction </w:t>
+      </w:r>
+      <w:proofErr w:type="spellStart"/>
+      <w:r>
+        <w:t>stdchan</w:t>
+      </w:r>
+      <w:proofErr w:type="spellEnd"/>
+      <w:r>
+        <w:t xml:space="preserve"> propose plusieurs modèles GSM/EDGE. Nous choisissons ‘gsmTUx6c1’ (</w:t>
+      </w:r>
+      <w:proofErr w:type="spellStart"/>
+      <w:r>
+        <w:t>Typical</w:t>
+      </w:r>
+      <w:proofErr w:type="spellEnd"/>
+      <w:r>
+        <w:t xml:space="preserve"> case for </w:t>
+      </w:r>
+      <w:proofErr w:type="spellStart"/>
+      <w:r>
+        <w:t>urban</w:t>
+      </w:r>
+      <w:proofErr w:type="spellEnd"/>
+      <w:r>
+        <w:t xml:space="preserve"> area (</w:t>
+      </w:r>
+      <w:proofErr w:type="spellStart"/>
+      <w:r>
+        <w:t>TUx</w:t>
+      </w:r>
+      <w:proofErr w:type="spellEnd"/>
+      <w:r>
+        <w:t xml:space="preserve">), 6 </w:t>
+      </w:r>
+      <w:proofErr w:type="spellStart"/>
+      <w:r>
+        <w:t>taps</w:t>
+      </w:r>
+      <w:proofErr w:type="spellEnd"/>
+      <w:r>
+        <w:t xml:space="preserve">, case 1), puisqu’il est semblable au modèle COST 207 utilisé à la question </w:t>
+      </w:r>
+      <w:proofErr w:type="spellStart"/>
+      <w:r>
+        <w:t>précedente</w:t>
+      </w:r>
+      <w:proofErr w:type="spellEnd"/>
+      <w:r>
+        <w:t>.</w:t>
+      </w:r>
+    </w:p>
+    <w:p>
+      <w:pPr>
+        <w:pStyle w:val="Heading2"/>
+      </w:pPr>
+      <w:r>
+        <w:t>Simulation</w:t>
+      </w:r>
+    </w:p>
+    <w:p>
+      <w:pPr>
+        <w:autoSpaceDE w:val="0"/>
+        <w:autoSpaceDN w:val="0"/>
+        <w:adjustRightInd w:val="0"/>
+        <w:rPr>
+          <w:rFonts w:ascii="Courier New" w:hAnsi="Courier New" w:cs="Courier New"/>
+          <w:color w:val="228B22"/>
+          <w:sz w:val="20"/>
+          <w:szCs w:val="20"/>
+        </w:rPr>
+      </w:pPr>
+    </w:p>
+    <w:p>
+      <w:pPr>
+        <w:autoSpaceDE w:val="0"/>
+        <w:autoSpaceDN w:val="0"/>
+        <w:adjustRightInd w:val="0"/>
+        <w:rPr>
+          <w:rFonts w:ascii="Courier New" w:hAnsi="Courier New" w:cs="Courier New"/>
+          <w:sz w:val="24"/>
+          <w:szCs w:val="24"/>
+        </w:rPr>
+      </w:pPr>
+      <w:r>
+        <w:rPr>
+          <w:rFonts w:ascii="Courier New" w:hAnsi="Courier New" w:cs="Courier New"/>
+          <w:color w:val="228B22"/>
+          <w:sz w:val="20"/>
+          <w:szCs w:val="20"/>
+        </w:rPr>
+        <w:t xml:space="preserve">% </w:t>
+      </w:r>
+      <w:proofErr w:type="spellStart"/>
+      <w:r>
+        <w:rPr>
+          <w:rFonts w:ascii="Courier New" w:hAnsi="Courier New" w:cs="Courier New"/>
+          <w:color w:val="228B22"/>
+          <w:sz w:val="20"/>
+          <w:szCs w:val="20"/>
+        </w:rPr>
+        <w:t>stdchan</w:t>
+      </w:r>
+      <w:proofErr w:type="spellEnd"/>
+    </w:p>
+    <w:p>
+      <w:pPr>
+        <w:autoSpaceDE w:val="0"/>
+        <w:autoSpaceDN w:val="0"/>
+        <w:adjustRightInd w:val="0"/>
+        <w:rPr>
+          <w:rFonts w:ascii="Courier New" w:hAnsi="Courier New" w:cs="Courier New"/>
+          <w:sz w:val="24"/>
+          <w:szCs w:val="24"/>
+        </w:rPr>
+      </w:pPr>
+      <w:r>
+        <w:rPr>
+          <w:rFonts w:ascii="Courier New" w:hAnsi="Courier New" w:cs="Courier New"/>
+          <w:color w:val="000000"/>
+          <w:sz w:val="20"/>
+          <w:szCs w:val="20"/>
+        </w:rPr>
+        <w:t xml:space="preserve">M = 8; </w:t>
+      </w:r>
+      <w:r>
+        <w:rPr>
+          <w:rFonts w:ascii="Courier New" w:hAnsi="Courier New" w:cs="Courier New"/>
+          <w:color w:val="228B22"/>
+          <w:sz w:val="20"/>
+          <w:szCs w:val="20"/>
+        </w:rPr>
+        <w:t>% ordre de modulation</w:t>
+      </w:r>
+    </w:p>
+    <w:p>
+      <w:pPr>
+        <w:autoSpaceDE w:val="0"/>
+        <w:autoSpaceDN w:val="0"/>
+        <w:adjustRightInd w:val="0"/>
+        <w:rPr>
+          <w:rFonts w:ascii="Courier New" w:hAnsi="Courier New" w:cs="Courier New"/>
+          <w:sz w:val="24"/>
+          <w:szCs w:val="24"/>
+        </w:rPr>
+      </w:pPr>
+      <w:proofErr w:type="spellStart"/>
+      <w:r>
+        <w:rPr>
+          <w:rFonts w:ascii="Courier New" w:hAnsi="Courier New" w:cs="Courier New"/>
+          <w:color w:val="000000"/>
+          <w:sz w:val="20"/>
+          <w:szCs w:val="20"/>
+        </w:rPr>
+        <w:t>NSamples</w:t>
+      </w:r>
+      <w:proofErr w:type="spellEnd"/>
+      <w:r>
+        <w:rPr>
+          <w:rFonts w:ascii="Courier New" w:hAnsi="Courier New" w:cs="Courier New"/>
+          <w:color w:val="000000"/>
+          <w:sz w:val="20"/>
+          <w:szCs w:val="20"/>
+        </w:rPr>
+        <w:t xml:space="preserve"> = 1e4; </w:t>
+      </w:r>
+      <w:r>
+        <w:rPr>
+          <w:rFonts w:ascii="Courier New" w:hAnsi="Courier New" w:cs="Courier New"/>
+          <w:color w:val="228B22"/>
+          <w:sz w:val="20"/>
+          <w:szCs w:val="20"/>
+        </w:rPr>
+        <w:t>% Nombre d’échantillons</w:t>
+      </w:r>
+    </w:p>
+    <w:p>
+      <w:pPr>
+        <w:autoSpaceDE w:val="0"/>
+        <w:autoSpaceDN w:val="0"/>
+        <w:adjustRightInd w:val="0"/>
+        <w:rPr>
+          <w:rFonts w:ascii="Courier New" w:hAnsi="Courier New" w:cs="Courier New"/>
+          <w:sz w:val="24"/>
+          <w:szCs w:val="24"/>
+        </w:rPr>
+      </w:pPr>
+      <w:proofErr w:type="spellStart"/>
+      <w:r>
+        <w:rPr>
+          <w:rFonts w:ascii="Courier New" w:hAnsi="Courier New" w:cs="Courier New"/>
+          <w:color w:val="000000"/>
+          <w:sz w:val="20"/>
+          <w:szCs w:val="20"/>
+        </w:rPr>
+        <w:t>Nframes</w:t>
+      </w:r>
+      <w:proofErr w:type="spellEnd"/>
+      <w:r>
+        <w:rPr>
+          <w:rFonts w:ascii="Courier New" w:hAnsi="Courier New" w:cs="Courier New"/>
+          <w:color w:val="000000"/>
+          <w:sz w:val="20"/>
+          <w:szCs w:val="20"/>
+        </w:rPr>
+        <w:t xml:space="preserve"> = 6;</w:t>
+      </w:r>
+    </w:p>
+    <w:p>
+      <w:pPr>
+        <w:autoSpaceDE w:val="0"/>
+        <w:autoSpaceDN w:val="0"/>
+        <w:adjustRightInd w:val="0"/>
+        <w:rPr>
+          <w:rFonts w:ascii="Courier New" w:hAnsi="Courier New" w:cs="Courier New"/>
+          <w:sz w:val="24"/>
+          <w:szCs w:val="24"/>
+        </w:rPr>
+      </w:pPr>
+      <w:proofErr w:type="spellStart"/>
+      <w:r>
+        <w:rPr>
+          <w:rFonts w:ascii="Courier New" w:hAnsi="Courier New" w:cs="Courier New"/>
+          <w:color w:val="000000"/>
+          <w:sz w:val="20"/>
+          <w:szCs w:val="20"/>
+        </w:rPr>
+        <w:t>Rsym</w:t>
+      </w:r>
+      <w:proofErr w:type="spellEnd"/>
+      <w:r>
+        <w:rPr>
+          <w:rFonts w:ascii="Courier New" w:hAnsi="Courier New" w:cs="Courier New"/>
+          <w:color w:val="000000"/>
+          <w:sz w:val="20"/>
+          <w:szCs w:val="20"/>
+        </w:rPr>
+        <w:t xml:space="preserve"> = 9600; </w:t>
+      </w:r>
+      <w:r>
+        <w:rPr>
+          <w:rFonts w:ascii="Courier New" w:hAnsi="Courier New" w:cs="Courier New"/>
+          <w:color w:val="228B22"/>
+          <w:sz w:val="20"/>
+          <w:szCs w:val="20"/>
+        </w:rPr>
+        <w:t>% Rythme symbole</w:t>
+      </w:r>
+    </w:p>
+    <w:p>
+      <w:pPr>
+        <w:autoSpaceDE w:val="0"/>
+        <w:autoSpaceDN w:val="0"/>
+        <w:adjustRightInd w:val="0"/>
+        <w:rPr>
+          <w:rFonts w:ascii="Courier New" w:hAnsi="Courier New" w:cs="Courier New"/>
+          <w:sz w:val="24"/>
+          <w:szCs w:val="24"/>
+        </w:rPr>
+      </w:pPr>
+      <w:proofErr w:type="spellStart"/>
+      <w:r>
+        <w:rPr>
+          <w:rFonts w:ascii="Courier New" w:hAnsi="Courier New" w:cs="Courier New"/>
+          <w:color w:val="000000"/>
+          <w:sz w:val="20"/>
+          <w:szCs w:val="20"/>
+        </w:rPr>
+        <w:t>Rbit</w:t>
+      </w:r>
+      <w:proofErr w:type="spellEnd"/>
+      <w:r>
+        <w:rPr>
+          <w:rFonts w:ascii="Courier New" w:hAnsi="Courier New" w:cs="Courier New"/>
+          <w:color w:val="000000"/>
+          <w:sz w:val="20"/>
+          <w:szCs w:val="20"/>
+        </w:rPr>
+        <w:t xml:space="preserve"> = </w:t>
+      </w:r>
+      <w:proofErr w:type="spellStart"/>
+      <w:r>
+        <w:rPr>
+          <w:rFonts w:ascii="Courier New" w:hAnsi="Courier New" w:cs="Courier New"/>
+          <w:color w:val="000000"/>
+          <w:sz w:val="20"/>
+          <w:szCs w:val="20"/>
+        </w:rPr>
+        <w:t>Rsym</w:t>
+      </w:r>
+      <w:proofErr w:type="spellEnd"/>
+      <w:r>
+        <w:rPr>
+          <w:rFonts w:ascii="Courier New" w:hAnsi="Courier New" w:cs="Courier New"/>
+          <w:color w:val="000000"/>
+          <w:sz w:val="20"/>
+          <w:szCs w:val="20"/>
+        </w:rPr>
+        <w:t xml:space="preserve"> * log2(M); </w:t>
+      </w:r>
+      <w:r>
+        <w:rPr>
+          <w:rFonts w:ascii="Courier New" w:hAnsi="Courier New" w:cs="Courier New"/>
+          <w:color w:val="228B22"/>
+          <w:sz w:val="20"/>
+          <w:szCs w:val="20"/>
+        </w:rPr>
+        <w:t>% Rythme binaire</w:t>
+      </w:r>
+    </w:p>
+    <w:p>
+      <w:pPr>
+        <w:autoSpaceDE w:val="0"/>
+        <w:autoSpaceDN w:val="0"/>
+        <w:adjustRightInd w:val="0"/>
+        <w:rPr>
+          <w:rFonts w:ascii="Courier New" w:hAnsi="Courier New" w:cs="Courier New"/>
+          <w:sz w:val="24"/>
+          <w:szCs w:val="24"/>
+        </w:rPr>
+      </w:pPr>
+      <w:r>
+        <w:rPr>
+          <w:rFonts w:ascii="Courier New" w:hAnsi="Courier New" w:cs="Courier New"/>
+          <w:color w:val="000000"/>
+          <w:sz w:val="20"/>
+          <w:szCs w:val="20"/>
+        </w:rPr>
+        <w:t xml:space="preserve">Nos = 4; </w:t>
+      </w:r>
+      <w:r>
+        <w:rPr>
+          <w:rFonts w:ascii="Courier New" w:hAnsi="Courier New" w:cs="Courier New"/>
+          <w:color w:val="228B22"/>
+          <w:sz w:val="20"/>
+          <w:szCs w:val="20"/>
+        </w:rPr>
+        <w:t xml:space="preserve">% facteur de </w:t>
+      </w:r>
+      <w:proofErr w:type="spellStart"/>
+      <w:r>
+        <w:rPr>
+          <w:rFonts w:ascii="Courier New" w:hAnsi="Courier New" w:cs="Courier New"/>
+          <w:color w:val="228B22"/>
+          <w:sz w:val="20"/>
+          <w:szCs w:val="20"/>
+        </w:rPr>
+        <w:t>suréchantillonnage</w:t>
+      </w:r>
+      <w:proofErr w:type="spellEnd"/>
+    </w:p>
+    <w:p>
+      <w:pPr>
+        <w:autoSpaceDE w:val="0"/>
+        <w:autoSpaceDN w:val="0"/>
+        <w:adjustRightInd w:val="0"/>
+        <w:rPr>
+          <w:rFonts w:ascii="Courier New" w:hAnsi="Courier New" w:cs="Courier New"/>
+          <w:sz w:val="24"/>
+          <w:szCs w:val="24"/>
+        </w:rPr>
+      </w:pPr>
+      <w:proofErr w:type="spellStart"/>
+      <w:proofErr w:type="gramStart"/>
+      <w:r>
+        <w:rPr>
+          <w:rFonts w:ascii="Courier New" w:hAnsi="Courier New" w:cs="Courier New"/>
+          <w:color w:val="000000"/>
+          <w:sz w:val="20"/>
+          <w:szCs w:val="20"/>
+        </w:rPr>
+        <w:t>ts</w:t>
+      </w:r>
+      <w:proofErr w:type="spellEnd"/>
+      <w:proofErr w:type="gramEnd"/>
+      <w:r>
+        <w:rPr>
+          <w:rFonts w:ascii="Courier New" w:hAnsi="Courier New" w:cs="Courier New"/>
+          <w:color w:val="000000"/>
+          <w:sz w:val="20"/>
+          <w:szCs w:val="20"/>
+        </w:rPr>
+        <w:t xml:space="preserve"> = (1/</w:t>
+      </w:r>
+      <w:proofErr w:type="spellStart"/>
+      <w:r>
+        <w:rPr>
+          <w:rFonts w:ascii="Courier New" w:hAnsi="Courier New" w:cs="Courier New"/>
+          <w:color w:val="000000"/>
+          <w:sz w:val="20"/>
+          <w:szCs w:val="20"/>
+        </w:rPr>
+        <w:t>Rbit</w:t>
+      </w:r>
+      <w:proofErr w:type="spellEnd"/>
+      <w:r>
+        <w:rPr>
+          <w:rFonts w:ascii="Courier New" w:hAnsi="Courier New" w:cs="Courier New"/>
+          <w:color w:val="000000"/>
+          <w:sz w:val="20"/>
+          <w:szCs w:val="20"/>
+        </w:rPr>
+        <w:t xml:space="preserve">) / Nos; </w:t>
+      </w:r>
+      <w:r>
+        <w:rPr>
+          <w:rFonts w:ascii="Courier New" w:hAnsi="Courier New" w:cs="Courier New"/>
+          <w:color w:val="228B22"/>
+          <w:sz w:val="20"/>
+          <w:szCs w:val="20"/>
+        </w:rPr>
+        <w:t>% Période d’échantillonnag</w:t>
+      </w:r>
+      <w:r>
+        <w:rPr>
+          <w:rFonts w:ascii="Courier New" w:hAnsi="Courier New" w:cs="Courier New"/>
+          <w:color w:val="228B22"/>
+          <w:sz w:val="20"/>
+          <w:szCs w:val="20"/>
+        </w:rPr>
+        <w:t>e</w:t>
+      </w:r>
+    </w:p>
+    <w:p>
+      <w:pPr>
+        <w:autoSpaceDE w:val="0"/>
+        <w:autoSpaceDN w:val="0"/>
+        <w:adjustRightInd w:val="0"/>
+        <w:rPr>
+          <w:rFonts w:ascii="Courier New" w:hAnsi="Courier New" w:cs="Courier New"/>
+          <w:sz w:val="24"/>
+          <w:szCs w:val="24"/>
+        </w:rPr>
+      </w:pPr>
+      <w:r>
+        <w:rPr>
+          <w:rFonts w:ascii="Courier New" w:hAnsi="Courier New" w:cs="Courier New"/>
+          <w:color w:val="000000"/>
+          <w:sz w:val="20"/>
+          <w:szCs w:val="20"/>
+        </w:rPr>
+        <w:lastRenderedPageBreak/>
+        <w:t xml:space="preserve">v = 120 * 1e3/3600; </w:t>
+      </w:r>
+      <w:r>
+        <w:rPr>
+          <w:rFonts w:ascii="Courier New" w:hAnsi="Courier New" w:cs="Courier New"/>
+          <w:color w:val="228B22"/>
+          <w:sz w:val="20"/>
+          <w:szCs w:val="20"/>
+        </w:rPr>
+        <w:t>% Vitesse du mobile (m/s)</w:t>
+      </w:r>
+    </w:p>
+    <w:p>
+      <w:pPr>
+        <w:autoSpaceDE w:val="0"/>
+        <w:autoSpaceDN w:val="0"/>
+        <w:adjustRightInd w:val="0"/>
+        <w:rPr>
+          <w:rFonts w:ascii="Courier New" w:hAnsi="Courier New" w:cs="Courier New"/>
+          <w:sz w:val="24"/>
+          <w:szCs w:val="24"/>
+        </w:rPr>
+      </w:pPr>
+      <w:proofErr w:type="spellStart"/>
+      <w:proofErr w:type="gramStart"/>
+      <w:r>
+        <w:rPr>
+          <w:rFonts w:ascii="Courier New" w:hAnsi="Courier New" w:cs="Courier New"/>
+          <w:color w:val="000000"/>
+          <w:sz w:val="20"/>
+          <w:szCs w:val="20"/>
+        </w:rPr>
+        <w:t>fc</w:t>
+      </w:r>
+      <w:proofErr w:type="spellEnd"/>
+      <w:proofErr w:type="gramEnd"/>
+      <w:r>
+        <w:rPr>
+          <w:rFonts w:ascii="Courier New" w:hAnsi="Courier New" w:cs="Courier New"/>
+          <w:color w:val="000000"/>
+          <w:sz w:val="20"/>
+          <w:szCs w:val="20"/>
+        </w:rPr>
+        <w:t xml:space="preserve"> = 1800e6; </w:t>
+      </w:r>
+      <w:r>
+        <w:rPr>
+          <w:rFonts w:ascii="Courier New" w:hAnsi="Courier New" w:cs="Courier New"/>
+          <w:color w:val="228B22"/>
+          <w:sz w:val="20"/>
+          <w:szCs w:val="20"/>
+        </w:rPr>
+        <w:t>% Fréquence porteuse</w:t>
+      </w:r>
+    </w:p>
+    <w:p>
+      <w:pPr>
+        <w:autoSpaceDE w:val="0"/>
+        <w:autoSpaceDN w:val="0"/>
+        <w:adjustRightInd w:val="0"/>
+        <w:rPr>
+          <w:rFonts w:ascii="Courier New" w:hAnsi="Courier New" w:cs="Courier New"/>
+          <w:sz w:val="24"/>
+          <w:szCs w:val="24"/>
+        </w:rPr>
+      </w:pPr>
+      <w:r>
+        <w:rPr>
+          <w:rFonts w:ascii="Courier New" w:hAnsi="Courier New" w:cs="Courier New"/>
+          <w:color w:val="000000"/>
+          <w:sz w:val="20"/>
+          <w:szCs w:val="20"/>
+        </w:rPr>
+        <w:t xml:space="preserve">c = 3e8; </w:t>
+      </w:r>
+      <w:r>
+        <w:rPr>
+          <w:rFonts w:ascii="Courier New" w:hAnsi="Courier New" w:cs="Courier New"/>
+          <w:color w:val="228B22"/>
+          <w:sz w:val="20"/>
+          <w:szCs w:val="20"/>
+        </w:rPr>
+        <w:t>% Vitesse de la lumière</w:t>
+      </w:r>
+    </w:p>
+    <w:p>
+      <w:pPr>
+        <w:autoSpaceDE w:val="0"/>
+        <w:autoSpaceDN w:val="0"/>
+        <w:adjustRightInd w:val="0"/>
+        <w:rPr>
+          <w:rFonts w:ascii="Courier New" w:hAnsi="Courier New" w:cs="Courier New"/>
+          <w:sz w:val="24"/>
+          <w:szCs w:val="24"/>
+        </w:rPr>
+      </w:pPr>
+      <w:proofErr w:type="spellStart"/>
+      <w:proofErr w:type="gramStart"/>
+      <w:r>
+        <w:rPr>
+          <w:rFonts w:ascii="Courier New" w:hAnsi="Courier New" w:cs="Courier New"/>
+          <w:color w:val="000000"/>
+          <w:sz w:val="20"/>
+          <w:szCs w:val="20"/>
+        </w:rPr>
+        <w:t>fd</w:t>
+      </w:r>
+      <w:proofErr w:type="spellEnd"/>
+      <w:proofErr w:type="gramEnd"/>
+      <w:r>
+        <w:rPr>
+          <w:rFonts w:ascii="Courier New" w:hAnsi="Courier New" w:cs="Courier New"/>
+          <w:color w:val="000000"/>
+          <w:sz w:val="20"/>
+          <w:szCs w:val="20"/>
+        </w:rPr>
+        <w:t xml:space="preserve"> = v*</w:t>
+      </w:r>
+      <w:proofErr w:type="spellStart"/>
+      <w:r>
+        <w:rPr>
+          <w:rFonts w:ascii="Courier New" w:hAnsi="Courier New" w:cs="Courier New"/>
+          <w:color w:val="000000"/>
+          <w:sz w:val="20"/>
+          <w:szCs w:val="20"/>
+        </w:rPr>
+        <w:t>fc</w:t>
+      </w:r>
+      <w:proofErr w:type="spellEnd"/>
+      <w:r>
+        <w:rPr>
+          <w:rFonts w:ascii="Courier New" w:hAnsi="Courier New" w:cs="Courier New"/>
+          <w:color w:val="000000"/>
+          <w:sz w:val="20"/>
+          <w:szCs w:val="20"/>
+        </w:rPr>
+        <w:t xml:space="preserve">/c; </w:t>
+      </w:r>
+      <w:r>
+        <w:rPr>
+          <w:rFonts w:ascii="Courier New" w:hAnsi="Courier New" w:cs="Courier New"/>
+          <w:color w:val="228B22"/>
+          <w:sz w:val="20"/>
+          <w:szCs w:val="20"/>
+        </w:rPr>
+        <w:t>% Maximum Doppler de la composante diffuse</w:t>
+      </w:r>
+    </w:p>
+    <w:p>
+      <w:pPr>
+        <w:autoSpaceDE w:val="0"/>
+        <w:autoSpaceDN w:val="0"/>
+        <w:adjustRightInd w:val="0"/>
+        <w:rPr>
+          <w:rFonts w:ascii="Courier New" w:hAnsi="Courier New" w:cs="Courier New"/>
+          <w:sz w:val="24"/>
+          <w:szCs w:val="24"/>
+        </w:rPr>
+      </w:pPr>
+      <w:r>
+        <w:rPr>
+          <w:rFonts w:ascii="Courier New" w:hAnsi="Courier New" w:cs="Courier New"/>
+          <w:color w:val="000000"/>
+          <w:sz w:val="20"/>
+          <w:szCs w:val="20"/>
+        </w:rPr>
+        <w:t xml:space="preserve">    </w:t>
+      </w:r>
+    </w:p>
+    <w:p>
+      <w:pPr>
+        <w:autoSpaceDE w:val="0"/>
+        <w:autoSpaceDN w:val="0"/>
+        <w:adjustRightInd w:val="0"/>
+        <w:rPr>
+          <w:rFonts w:ascii="Courier New" w:hAnsi="Courier New" w:cs="Courier New"/>
+          <w:sz w:val="24"/>
+          <w:szCs w:val="24"/>
+          <w:lang w:val="en-US"/>
+        </w:rPr>
+      </w:pPr>
+      <w:proofErr w:type="spellStart"/>
+      <w:proofErr w:type="gramStart"/>
+      <w:r>
+        <w:rPr>
+          <w:rFonts w:ascii="Courier New" w:hAnsi="Courier New" w:cs="Courier New"/>
+          <w:color w:val="000000"/>
+          <w:sz w:val="20"/>
+          <w:szCs w:val="20"/>
+          <w:lang w:val="en-US"/>
+        </w:rPr>
+        <w:t>chan</w:t>
+      </w:r>
+      <w:proofErr w:type="spellEnd"/>
+      <w:proofErr w:type="gramEnd"/>
+      <w:r>
+        <w:rPr>
+          <w:rFonts w:ascii="Courier New" w:hAnsi="Courier New" w:cs="Courier New"/>
+          <w:color w:val="000000"/>
+          <w:sz w:val="20"/>
+          <w:szCs w:val="20"/>
+          <w:lang w:val="en-US"/>
+        </w:rPr>
+        <w:t xml:space="preserve"> = </w:t>
+      </w:r>
+      <w:proofErr w:type="spellStart"/>
+      <w:r>
+        <w:rPr>
+          <w:rFonts w:ascii="Courier New" w:hAnsi="Courier New" w:cs="Courier New"/>
+          <w:color w:val="000000"/>
+          <w:sz w:val="20"/>
+          <w:szCs w:val="20"/>
+          <w:lang w:val="en-US"/>
+        </w:rPr>
+        <w:t>stdchan</w:t>
+      </w:r>
+      <w:proofErr w:type="spellEnd"/>
+      <w:r>
+        <w:rPr>
+          <w:rFonts w:ascii="Courier New" w:hAnsi="Courier New" w:cs="Courier New"/>
+          <w:color w:val="000000"/>
+          <w:sz w:val="20"/>
+          <w:szCs w:val="20"/>
+          <w:lang w:val="en-US"/>
+        </w:rPr>
+        <w:t>(</w:t>
+      </w:r>
+      <w:proofErr w:type="spellStart"/>
+      <w:r>
+        <w:rPr>
+          <w:rFonts w:ascii="Courier New" w:hAnsi="Courier New" w:cs="Courier New"/>
+          <w:color w:val="000000"/>
+          <w:sz w:val="20"/>
+          <w:szCs w:val="20"/>
+          <w:lang w:val="en-US"/>
+        </w:rPr>
+        <w:t>ts</w:t>
+      </w:r>
+      <w:proofErr w:type="spellEnd"/>
+      <w:r>
+        <w:rPr>
+          <w:rFonts w:ascii="Courier New" w:hAnsi="Courier New" w:cs="Courier New"/>
+          <w:color w:val="000000"/>
+          <w:sz w:val="20"/>
+          <w:szCs w:val="20"/>
+          <w:lang w:val="en-US"/>
+        </w:rPr>
+        <w:t xml:space="preserve">, </w:t>
+      </w:r>
+      <w:proofErr w:type="spellStart"/>
+      <w:r>
+        <w:rPr>
+          <w:rFonts w:ascii="Courier New" w:hAnsi="Courier New" w:cs="Courier New"/>
+          <w:color w:val="000000"/>
+          <w:sz w:val="20"/>
+          <w:szCs w:val="20"/>
+          <w:lang w:val="en-US"/>
+        </w:rPr>
+        <w:t>fd</w:t>
+      </w:r>
+      <w:proofErr w:type="spellEnd"/>
+      <w:r>
+        <w:rPr>
+          <w:rFonts w:ascii="Courier New" w:hAnsi="Courier New" w:cs="Courier New"/>
+          <w:color w:val="000000"/>
+          <w:sz w:val="20"/>
+          <w:szCs w:val="20"/>
+          <w:lang w:val="en-US"/>
+        </w:rPr>
+        <w:t xml:space="preserve">, </w:t>
+      </w:r>
+      <w:r>
+        <w:rPr>
+          <w:rFonts w:ascii="Courier New" w:hAnsi="Courier New" w:cs="Courier New"/>
+          <w:color w:val="A020F0"/>
+          <w:sz w:val="20"/>
+          <w:szCs w:val="20"/>
+          <w:lang w:val="en-US"/>
+        </w:rPr>
+        <w:t>'gsmTUx6c1'</w:t>
+      </w:r>
+      <w:r>
+        <w:rPr>
+          <w:rFonts w:ascii="Courier New" w:hAnsi="Courier New" w:cs="Courier New"/>
+          <w:color w:val="000000"/>
+          <w:sz w:val="20"/>
+          <w:szCs w:val="20"/>
+          <w:lang w:val="en-US"/>
+        </w:rPr>
+        <w:t>);</w:t>
+      </w:r>
+    </w:p>
+    <w:p>
+      <w:pPr>
+        <w:autoSpaceDE w:val="0"/>
+        <w:autoSpaceDN w:val="0"/>
+        <w:adjustRightInd w:val="0"/>
+        <w:rPr>
+          <w:rFonts w:ascii="Courier New" w:hAnsi="Courier New" w:cs="Courier New"/>
+          <w:sz w:val="24"/>
+          <w:szCs w:val="24"/>
+          <w:lang w:val="en-US"/>
+        </w:rPr>
+      </w:pPr>
+      <w:r>
+        <w:rPr>
+          <w:rFonts w:ascii="Courier New" w:hAnsi="Courier New" w:cs="Courier New"/>
+          <w:color w:val="000000"/>
+          <w:sz w:val="20"/>
+          <w:szCs w:val="20"/>
+          <w:lang w:val="en-US"/>
+        </w:rPr>
+        <w:t xml:space="preserve"> </w:t>
+      </w:r>
+    </w:p>
+    <w:p>
+      <w:pPr>
+        <w:autoSpaceDE w:val="0"/>
+        <w:autoSpaceDN w:val="0"/>
+        <w:adjustRightInd w:val="0"/>
+        <w:rPr>
+          <w:rFonts w:ascii="Courier New" w:hAnsi="Courier New" w:cs="Courier New"/>
+          <w:sz w:val="24"/>
+          <w:szCs w:val="24"/>
+          <w:lang w:val="en-US"/>
+        </w:rPr>
+      </w:pPr>
+      <w:proofErr w:type="spellStart"/>
+      <w:r>
+        <w:rPr>
+          <w:rFonts w:ascii="Courier New" w:hAnsi="Courier New" w:cs="Courier New"/>
+          <w:color w:val="000000"/>
+          <w:sz w:val="20"/>
+          <w:szCs w:val="20"/>
+          <w:lang w:val="en-US"/>
+        </w:rPr>
+        <w:t>chan.StoreHistory</w:t>
+      </w:r>
+      <w:proofErr w:type="spellEnd"/>
+      <w:r>
+        <w:rPr>
+          <w:rFonts w:ascii="Courier New" w:hAnsi="Courier New" w:cs="Courier New"/>
+          <w:color w:val="000000"/>
+          <w:sz w:val="20"/>
+          <w:szCs w:val="20"/>
+          <w:lang w:val="en-US"/>
+        </w:rPr>
+        <w:t xml:space="preserve"> = 1;</w:t>
+      </w:r>
+    </w:p>
+    <w:p>
+      <w:pPr>
+        <w:autoSpaceDE w:val="0"/>
+        <w:autoSpaceDN w:val="0"/>
+        <w:adjustRightInd w:val="0"/>
+        <w:rPr>
+          <w:rFonts w:ascii="Courier New" w:hAnsi="Courier New" w:cs="Courier New"/>
+          <w:sz w:val="24"/>
+          <w:szCs w:val="24"/>
+          <w:lang w:val="en-US"/>
+        </w:rPr>
+      </w:pPr>
+      <w:proofErr w:type="spellStart"/>
+      <w:r>
+        <w:rPr>
+          <w:rFonts w:ascii="Courier New" w:hAnsi="Courier New" w:cs="Courier New"/>
+          <w:color w:val="000000"/>
+          <w:sz w:val="20"/>
+          <w:szCs w:val="20"/>
+          <w:lang w:val="en-US"/>
+        </w:rPr>
+        <w:t>chan.ResetBeforeFiltering</w:t>
+      </w:r>
+      <w:proofErr w:type="spellEnd"/>
+      <w:r>
+        <w:rPr>
+          <w:rFonts w:ascii="Courier New" w:hAnsi="Courier New" w:cs="Courier New"/>
+          <w:color w:val="000000"/>
+          <w:sz w:val="20"/>
+          <w:szCs w:val="20"/>
+          <w:lang w:val="en-US"/>
+        </w:rPr>
+        <w:t xml:space="preserve"> = 0;</w:t>
+      </w:r>
+    </w:p>
+    <w:p>
+      <w:pPr>
+        <w:autoSpaceDE w:val="0"/>
+        <w:autoSpaceDN w:val="0"/>
+        <w:adjustRightInd w:val="0"/>
+        <w:rPr>
+          <w:rFonts w:ascii="Courier New" w:hAnsi="Courier New" w:cs="Courier New"/>
+          <w:sz w:val="24"/>
+          <w:szCs w:val="24"/>
+          <w:lang w:val="en-US"/>
+        </w:rPr>
+      </w:pPr>
+      <w:proofErr w:type="spellStart"/>
+      <w:r>
+        <w:rPr>
+          <w:rFonts w:ascii="Courier New" w:hAnsi="Courier New" w:cs="Courier New"/>
+          <w:color w:val="000000"/>
+          <w:sz w:val="20"/>
+          <w:szCs w:val="20"/>
+          <w:lang w:val="en-US"/>
+        </w:rPr>
+        <w:t>chan.NormalizePathGains</w:t>
+      </w:r>
+      <w:proofErr w:type="spellEnd"/>
+      <w:r>
+        <w:rPr>
+          <w:rFonts w:ascii="Courier New" w:hAnsi="Courier New" w:cs="Courier New"/>
+          <w:color w:val="000000"/>
+          <w:sz w:val="20"/>
+          <w:szCs w:val="20"/>
+          <w:lang w:val="en-US"/>
+        </w:rPr>
+        <w:t xml:space="preserve"> = 1;</w:t>
+      </w:r>
+    </w:p>
+    <w:p>
+      <w:pPr>
+        <w:autoSpaceDE w:val="0"/>
+        <w:autoSpaceDN w:val="0"/>
+        <w:adjustRightInd w:val="0"/>
+        <w:rPr>
+          <w:rFonts w:ascii="Courier New" w:hAnsi="Courier New" w:cs="Courier New"/>
+          <w:sz w:val="24"/>
+          <w:szCs w:val="24"/>
+          <w:lang w:val="en-US"/>
+        </w:rPr>
+      </w:pPr>
+      <w:r>
+        <w:rPr>
+          <w:rFonts w:ascii="Courier New" w:hAnsi="Courier New" w:cs="Courier New"/>
+          <w:color w:val="000000"/>
+          <w:sz w:val="20"/>
+          <w:szCs w:val="20"/>
+          <w:lang w:val="en-US"/>
+        </w:rPr>
+        <w:t xml:space="preserve"> </w:t>
+      </w:r>
+    </w:p>
+    <w:p>
+      <w:pPr>
+        <w:autoSpaceDE w:val="0"/>
+        <w:autoSpaceDN w:val="0"/>
+        <w:adjustRightInd w:val="0"/>
+        <w:rPr>
+          <w:rFonts w:ascii="Courier New" w:hAnsi="Courier New" w:cs="Courier New"/>
+          <w:sz w:val="24"/>
+          <w:szCs w:val="24"/>
+          <w:lang w:val="en-US"/>
+        </w:rPr>
+      </w:pPr>
+      <w:r>
+        <w:rPr>
+          <w:rFonts w:ascii="Courier New" w:hAnsi="Courier New" w:cs="Courier New"/>
+          <w:color w:val="000000"/>
+          <w:sz w:val="20"/>
+          <w:szCs w:val="20"/>
+          <w:lang w:val="en-US"/>
+        </w:rPr>
+        <w:t xml:space="preserve">psk8Mod = </w:t>
+      </w:r>
+      <w:proofErr w:type="spellStart"/>
+      <w:proofErr w:type="gramStart"/>
+      <w:r>
+        <w:rPr>
+          <w:rFonts w:ascii="Courier New" w:hAnsi="Courier New" w:cs="Courier New"/>
+          <w:color w:val="000000"/>
+          <w:sz w:val="20"/>
+          <w:szCs w:val="20"/>
+          <w:lang w:val="en-US"/>
+        </w:rPr>
+        <w:t>comm.PSKModulator</w:t>
+      </w:r>
+      <w:proofErr w:type="spellEnd"/>
+      <w:r>
+        <w:rPr>
+          <w:rFonts w:ascii="Courier New" w:hAnsi="Courier New" w:cs="Courier New"/>
+          <w:color w:val="000000"/>
+          <w:sz w:val="20"/>
+          <w:szCs w:val="20"/>
+          <w:lang w:val="en-US"/>
+        </w:rPr>
+        <w:t>(</w:t>
+      </w:r>
+      <w:proofErr w:type="gramEnd"/>
+      <w:r>
+        <w:rPr>
+          <w:rFonts w:ascii="Courier New" w:hAnsi="Courier New" w:cs="Courier New"/>
+          <w:color w:val="000000"/>
+          <w:sz w:val="20"/>
+          <w:szCs w:val="20"/>
+          <w:lang w:val="en-US"/>
+        </w:rPr>
+        <w:t xml:space="preserve">M, </w:t>
+      </w:r>
+      <w:r>
+        <w:rPr>
+          <w:rFonts w:ascii="Courier New" w:hAnsi="Courier New" w:cs="Courier New"/>
+          <w:color w:val="A020F0"/>
+          <w:sz w:val="20"/>
+          <w:szCs w:val="20"/>
+          <w:lang w:val="en-US"/>
+        </w:rPr>
+        <w:t>'</w:t>
+      </w:r>
+      <w:proofErr w:type="spellStart"/>
+      <w:r>
+        <w:rPr>
+          <w:rFonts w:ascii="Courier New" w:hAnsi="Courier New" w:cs="Courier New"/>
+          <w:color w:val="A020F0"/>
+          <w:sz w:val="20"/>
+          <w:szCs w:val="20"/>
+          <w:lang w:val="en-US"/>
+        </w:rPr>
+        <w:t>PhaseOffset</w:t>
+      </w:r>
+      <w:proofErr w:type="spellEnd"/>
+      <w:r>
+        <w:rPr>
+          <w:rFonts w:ascii="Courier New" w:hAnsi="Courier New" w:cs="Courier New"/>
+          <w:color w:val="A020F0"/>
+          <w:sz w:val="20"/>
+          <w:szCs w:val="20"/>
+          <w:lang w:val="en-US"/>
+        </w:rPr>
+        <w:t>'</w:t>
+      </w:r>
+      <w:r>
+        <w:rPr>
+          <w:rFonts w:ascii="Courier New" w:hAnsi="Courier New" w:cs="Courier New"/>
+          <w:color w:val="000000"/>
+          <w:sz w:val="20"/>
+          <w:szCs w:val="20"/>
+          <w:lang w:val="en-US"/>
+        </w:rPr>
+        <w:t xml:space="preserve">, 0); </w:t>
+      </w:r>
+      <w:r>
+        <w:rPr>
+          <w:rFonts w:ascii="Courier New" w:hAnsi="Courier New" w:cs="Courier New"/>
+          <w:color w:val="228B22"/>
+          <w:sz w:val="20"/>
+          <w:szCs w:val="20"/>
+          <w:lang w:val="en-US"/>
+        </w:rPr>
+        <w:t xml:space="preserve">% </w:t>
+      </w:r>
+      <w:proofErr w:type="spellStart"/>
+      <w:r>
+        <w:rPr>
+          <w:rFonts w:ascii="Courier New" w:hAnsi="Courier New" w:cs="Courier New"/>
+          <w:color w:val="228B22"/>
+          <w:sz w:val="20"/>
+          <w:szCs w:val="20"/>
+          <w:lang w:val="en-US"/>
+        </w:rPr>
+        <w:t>Modulateur</w:t>
+      </w:r>
+      <w:proofErr w:type="spellEnd"/>
+      <w:r>
+        <w:rPr>
+          <w:rFonts w:ascii="Courier New" w:hAnsi="Courier New" w:cs="Courier New"/>
+          <w:color w:val="228B22"/>
+          <w:sz w:val="20"/>
+          <w:szCs w:val="20"/>
+          <w:lang w:val="en-US"/>
+        </w:rPr>
+        <w:t xml:space="preserve"> PSK</w:t>
+      </w:r>
+    </w:p>
+    <w:p>
+      <w:pPr>
+        <w:autoSpaceDE w:val="0"/>
+        <w:autoSpaceDN w:val="0"/>
+        <w:adjustRightInd w:val="0"/>
+        <w:rPr>
+          <w:rFonts w:ascii="Courier New" w:hAnsi="Courier New" w:cs="Courier New"/>
+          <w:sz w:val="24"/>
+          <w:szCs w:val="24"/>
+          <w:lang w:val="en-US"/>
+        </w:rPr>
+      </w:pPr>
+      <w:r>
+        <w:rPr>
+          <w:rFonts w:ascii="Courier New" w:hAnsi="Courier New" w:cs="Courier New"/>
+          <w:color w:val="228B22"/>
+          <w:sz w:val="20"/>
+          <w:szCs w:val="20"/>
+          <w:lang w:val="en-US"/>
+        </w:rPr>
+        <w:t xml:space="preserve"> </w:t>
+      </w:r>
+    </w:p>
+    <w:p>
+      <w:pPr>
+        <w:autoSpaceDE w:val="0"/>
+        <w:autoSpaceDN w:val="0"/>
+        <w:adjustRightInd w:val="0"/>
+        <w:rPr>
+          <w:rFonts w:ascii="Courier New" w:hAnsi="Courier New" w:cs="Courier New"/>
+          <w:sz w:val="24"/>
+          <w:szCs w:val="24"/>
+          <w:lang w:val="en-US"/>
+        </w:rPr>
+      </w:pPr>
+      <w:proofErr w:type="gramStart"/>
+      <w:r>
+        <w:rPr>
+          <w:rFonts w:ascii="Courier New" w:hAnsi="Courier New" w:cs="Courier New"/>
+          <w:color w:val="0000FF"/>
+          <w:sz w:val="20"/>
+          <w:szCs w:val="20"/>
+          <w:lang w:val="en-US"/>
+        </w:rPr>
+        <w:t>for</w:t>
+      </w:r>
+      <w:proofErr w:type="gramEnd"/>
+      <w:r>
+        <w:rPr>
+          <w:rFonts w:ascii="Courier New" w:hAnsi="Courier New" w:cs="Courier New"/>
+          <w:color w:val="000000"/>
+          <w:sz w:val="20"/>
+          <w:szCs w:val="20"/>
+          <w:lang w:val="en-US"/>
+        </w:rPr>
+        <w:t xml:space="preserve"> </w:t>
+      </w:r>
+      <w:proofErr w:type="spellStart"/>
+      <w:r>
+        <w:rPr>
+          <w:rFonts w:ascii="Courier New" w:hAnsi="Courier New" w:cs="Courier New"/>
+          <w:color w:val="000000"/>
+          <w:sz w:val="20"/>
+          <w:szCs w:val="20"/>
+          <w:lang w:val="en-US"/>
+        </w:rPr>
+        <w:t>iFrames</w:t>
+      </w:r>
+      <w:proofErr w:type="spellEnd"/>
+      <w:r>
+        <w:rPr>
+          <w:rFonts w:ascii="Courier New" w:hAnsi="Courier New" w:cs="Courier New"/>
+          <w:color w:val="000000"/>
+          <w:sz w:val="20"/>
+          <w:szCs w:val="20"/>
+          <w:lang w:val="en-US"/>
+        </w:rPr>
+        <w:t xml:space="preserve"> = 1:Nframes</w:t>
+      </w:r>
+    </w:p>
+    <w:p>
+      <w:pPr>
+        <w:autoSpaceDE w:val="0"/>
+        <w:autoSpaceDN w:val="0"/>
+        <w:adjustRightInd w:val="0"/>
+        <w:rPr>
+          <w:rFonts w:ascii="Courier New" w:hAnsi="Courier New" w:cs="Courier New"/>
+          <w:sz w:val="24"/>
+          <w:szCs w:val="24"/>
+          <w:lang w:val="en-US"/>
+        </w:rPr>
+      </w:pPr>
+      <w:r>
+        <w:rPr>
+          <w:rFonts w:ascii="Courier New" w:hAnsi="Courier New" w:cs="Courier New"/>
+          <w:color w:val="000000"/>
+          <w:sz w:val="20"/>
+          <w:szCs w:val="20"/>
+          <w:lang w:val="en-US"/>
+        </w:rPr>
+        <w:t xml:space="preserve">    y = </w:t>
+      </w:r>
+      <w:proofErr w:type="gramStart"/>
+      <w:r>
+        <w:rPr>
+          <w:rFonts w:ascii="Courier New" w:hAnsi="Courier New" w:cs="Courier New"/>
+          <w:color w:val="000000"/>
+          <w:sz w:val="20"/>
+          <w:szCs w:val="20"/>
+          <w:lang w:val="en-US"/>
+        </w:rPr>
+        <w:t>filter(</w:t>
+      </w:r>
+      <w:proofErr w:type="spellStart"/>
+      <w:proofErr w:type="gramEnd"/>
+      <w:r>
+        <w:rPr>
+          <w:rFonts w:ascii="Courier New" w:hAnsi="Courier New" w:cs="Courier New"/>
+          <w:color w:val="000000"/>
+          <w:sz w:val="20"/>
+          <w:szCs w:val="20"/>
+          <w:lang w:val="en-US"/>
+        </w:rPr>
+        <w:t>chan</w:t>
+      </w:r>
+      <w:proofErr w:type="spellEnd"/>
+      <w:r>
+        <w:rPr>
+          <w:rFonts w:ascii="Courier New" w:hAnsi="Courier New" w:cs="Courier New"/>
+          <w:color w:val="000000"/>
+          <w:sz w:val="20"/>
+          <w:szCs w:val="20"/>
+          <w:lang w:val="en-US"/>
+        </w:rPr>
+        <w:t>, psk8Mod(</w:t>
+      </w:r>
+      <w:proofErr w:type="spellStart"/>
+      <w:r>
+        <w:rPr>
+          <w:rFonts w:ascii="Courier New" w:hAnsi="Courier New" w:cs="Courier New"/>
+          <w:color w:val="000000"/>
+          <w:sz w:val="20"/>
+          <w:szCs w:val="20"/>
+          <w:lang w:val="en-US"/>
+        </w:rPr>
+        <w:t>randi</w:t>
+      </w:r>
+      <w:proofErr w:type="spellEnd"/>
+      <w:r>
+        <w:rPr>
+          <w:rFonts w:ascii="Courier New" w:hAnsi="Courier New" w:cs="Courier New"/>
+          <w:color w:val="000000"/>
+          <w:sz w:val="20"/>
+          <w:szCs w:val="20"/>
+          <w:lang w:val="en-US"/>
+        </w:rPr>
+        <w:t>([0 M-1],NSamples,1)));</w:t>
+      </w:r>
+    </w:p>
+    <w:p>
+      <w:pPr>
+        <w:autoSpaceDE w:val="0"/>
+        <w:autoSpaceDN w:val="0"/>
+        <w:adjustRightInd w:val="0"/>
+        <w:rPr>
+          <w:rFonts w:ascii="Courier New" w:hAnsi="Courier New" w:cs="Courier New"/>
+          <w:sz w:val="24"/>
+          <w:szCs w:val="24"/>
+          <w:lang w:val="en-US"/>
+        </w:rPr>
+      </w:pPr>
+      <w:r>
+        <w:rPr>
+          <w:rFonts w:ascii="Courier New" w:hAnsi="Courier New" w:cs="Courier New"/>
+          <w:color w:val="000000"/>
+          <w:sz w:val="20"/>
+          <w:szCs w:val="20"/>
+          <w:lang w:val="en-US"/>
+        </w:rPr>
+        <w:t xml:space="preserve">    </w:t>
+      </w:r>
+      <w:proofErr w:type="gramStart"/>
+      <w:r>
+        <w:rPr>
+          <w:rFonts w:ascii="Courier New" w:hAnsi="Courier New" w:cs="Courier New"/>
+          <w:color w:val="000000"/>
+          <w:sz w:val="20"/>
+          <w:szCs w:val="20"/>
+          <w:lang w:val="en-US"/>
+        </w:rPr>
+        <w:t>plot(</w:t>
+      </w:r>
+      <w:proofErr w:type="spellStart"/>
+      <w:proofErr w:type="gramEnd"/>
+      <w:r>
+        <w:rPr>
+          <w:rFonts w:ascii="Courier New" w:hAnsi="Courier New" w:cs="Courier New"/>
+          <w:color w:val="000000"/>
+          <w:sz w:val="20"/>
+          <w:szCs w:val="20"/>
+          <w:lang w:val="en-US"/>
+        </w:rPr>
+        <w:t>chan</w:t>
+      </w:r>
+      <w:proofErr w:type="spellEnd"/>
+      <w:r>
+        <w:rPr>
+          <w:rFonts w:ascii="Courier New" w:hAnsi="Courier New" w:cs="Courier New"/>
+          <w:color w:val="000000"/>
+          <w:sz w:val="20"/>
+          <w:szCs w:val="20"/>
+          <w:lang w:val="en-US"/>
+        </w:rPr>
+        <w:t>);</w:t>
+      </w:r>
+    </w:p>
+    <w:p>
+      <w:pPr>
+        <w:autoSpaceDE w:val="0"/>
+        <w:autoSpaceDN w:val="0"/>
+        <w:adjustRightInd w:val="0"/>
+        <w:rPr>
+          <w:rFonts w:ascii="Courier New" w:hAnsi="Courier New" w:cs="Courier New"/>
+          <w:sz w:val="24"/>
+          <w:szCs w:val="24"/>
+          <w:lang w:val="en-US"/>
+        </w:rPr>
+      </w:pPr>
+      <w:r>
+        <w:rPr>
+          <w:rFonts w:ascii="Courier New" w:hAnsi="Courier New" w:cs="Courier New"/>
+          <w:color w:val="000000"/>
+          <w:sz w:val="20"/>
+          <w:szCs w:val="20"/>
+          <w:lang w:val="en-US"/>
+        </w:rPr>
+        <w:t xml:space="preserve">    </w:t>
+      </w:r>
+      <w:proofErr w:type="gramStart"/>
+      <w:r>
+        <w:rPr>
+          <w:rFonts w:ascii="Courier New" w:hAnsi="Courier New" w:cs="Courier New"/>
+          <w:color w:val="0000FF"/>
+          <w:sz w:val="20"/>
+          <w:szCs w:val="20"/>
+          <w:lang w:val="en-US"/>
+        </w:rPr>
+        <w:t>if</w:t>
+      </w:r>
+      <w:proofErr w:type="gramEnd"/>
+      <w:r>
+        <w:rPr>
+          <w:rFonts w:ascii="Courier New" w:hAnsi="Courier New" w:cs="Courier New"/>
+          <w:color w:val="000000"/>
+          <w:sz w:val="20"/>
+          <w:szCs w:val="20"/>
+          <w:lang w:val="en-US"/>
+        </w:rPr>
+        <w:t xml:space="preserve"> </w:t>
+      </w:r>
+      <w:proofErr w:type="spellStart"/>
+      <w:r>
+        <w:rPr>
+          <w:rFonts w:ascii="Courier New" w:hAnsi="Courier New" w:cs="Courier New"/>
+          <w:color w:val="000000"/>
+          <w:sz w:val="20"/>
+          <w:szCs w:val="20"/>
+          <w:lang w:val="en-US"/>
+        </w:rPr>
+        <w:t>iFrames</w:t>
+      </w:r>
+      <w:proofErr w:type="spellEnd"/>
+      <w:r>
+        <w:rPr>
+          <w:rFonts w:ascii="Courier New" w:hAnsi="Courier New" w:cs="Courier New"/>
+          <w:color w:val="000000"/>
+          <w:sz w:val="20"/>
+          <w:szCs w:val="20"/>
+          <w:lang w:val="en-US"/>
+        </w:rPr>
+        <w:t xml:space="preserve"> == 1, </w:t>
+      </w:r>
+      <w:proofErr w:type="spellStart"/>
+      <w:r>
+        <w:rPr>
+          <w:rFonts w:ascii="Courier New" w:hAnsi="Courier New" w:cs="Courier New"/>
+          <w:color w:val="000000"/>
+          <w:sz w:val="20"/>
+          <w:szCs w:val="20"/>
+          <w:lang w:val="en-US"/>
+        </w:rPr>
+        <w:t>channel_vis</w:t>
+      </w:r>
+      <w:proofErr w:type="spellEnd"/>
+      <w:r>
+        <w:rPr>
+          <w:rFonts w:ascii="Courier New" w:hAnsi="Courier New" w:cs="Courier New"/>
+          <w:color w:val="000000"/>
+          <w:sz w:val="20"/>
+          <w:szCs w:val="20"/>
+          <w:lang w:val="en-US"/>
+        </w:rPr>
+        <w:t>(</w:t>
+      </w:r>
+      <w:proofErr w:type="spellStart"/>
+      <w:r>
+        <w:rPr>
+          <w:rFonts w:ascii="Courier New" w:hAnsi="Courier New" w:cs="Courier New"/>
+          <w:color w:val="000000"/>
+          <w:sz w:val="20"/>
+          <w:szCs w:val="20"/>
+          <w:lang w:val="en-US"/>
+        </w:rPr>
+        <w:t>chan</w:t>
+      </w:r>
+      <w:proofErr w:type="spellEnd"/>
+      <w:r>
+        <w:rPr>
+          <w:rFonts w:ascii="Courier New" w:hAnsi="Courier New" w:cs="Courier New"/>
+          <w:color w:val="000000"/>
+          <w:sz w:val="20"/>
+          <w:szCs w:val="20"/>
+          <w:lang w:val="en-US"/>
+        </w:rPr>
+        <w:t xml:space="preserve">, </w:t>
+      </w:r>
+      <w:r>
+        <w:rPr>
+          <w:rFonts w:ascii="Courier New" w:hAnsi="Courier New" w:cs="Courier New"/>
+          <w:color w:val="A020F0"/>
+          <w:sz w:val="20"/>
+          <w:szCs w:val="20"/>
+          <w:lang w:val="en-US"/>
+        </w:rPr>
+        <w:t>'visualization'</w:t>
+      </w:r>
+      <w:r>
+        <w:rPr>
+          <w:rFonts w:ascii="Courier New" w:hAnsi="Courier New" w:cs="Courier New"/>
+          <w:color w:val="000000"/>
+          <w:sz w:val="20"/>
+          <w:szCs w:val="20"/>
+          <w:lang w:val="en-US"/>
+        </w:rPr>
+        <w:t xml:space="preserve">, </w:t>
+      </w:r>
+      <w:r>
+        <w:rPr>
+          <w:rFonts w:ascii="Courier New" w:hAnsi="Courier New" w:cs="Courier New"/>
+          <w:color w:val="A020F0"/>
+          <w:sz w:val="20"/>
+          <w:szCs w:val="20"/>
+          <w:lang w:val="en-US"/>
+        </w:rPr>
+        <w:t>'</w:t>
+      </w:r>
+      <w:proofErr w:type="spellStart"/>
+      <w:r>
+        <w:rPr>
+          <w:rFonts w:ascii="Courier New" w:hAnsi="Courier New" w:cs="Courier New"/>
+          <w:color w:val="A020F0"/>
+          <w:sz w:val="20"/>
+          <w:szCs w:val="20"/>
+          <w:lang w:val="en-US"/>
+        </w:rPr>
+        <w:t>doppler</w:t>
+      </w:r>
+      <w:proofErr w:type="spellEnd"/>
+      <w:r>
+        <w:rPr>
+          <w:rFonts w:ascii="Courier New" w:hAnsi="Courier New" w:cs="Courier New"/>
+          <w:color w:val="A020F0"/>
+          <w:sz w:val="20"/>
+          <w:szCs w:val="20"/>
+          <w:lang w:val="en-US"/>
+        </w:rPr>
+        <w:t>'</w:t>
+      </w:r>
+      <w:r>
+        <w:rPr>
+          <w:rFonts w:ascii="Courier New" w:hAnsi="Courier New" w:cs="Courier New"/>
+          <w:color w:val="000000"/>
+          <w:sz w:val="20"/>
+          <w:szCs w:val="20"/>
+          <w:lang w:val="en-US"/>
+        </w:rPr>
+        <w:t xml:space="preserve">, 2); </w:t>
+      </w:r>
+      <w:r>
+        <w:rPr>
+          <w:rFonts w:ascii="Courier New" w:hAnsi="Courier New" w:cs="Courier New"/>
+          <w:color w:val="0000FF"/>
+          <w:sz w:val="20"/>
+          <w:szCs w:val="20"/>
+          <w:lang w:val="en-US"/>
+        </w:rPr>
+        <w:t>end</w:t>
+      </w:r>
+    </w:p>
+    <w:p>
+      <w:pPr>
+        <w:autoSpaceDE w:val="0"/>
+        <w:autoSpaceDN w:val="0"/>
+        <w:adjustRightInd w:val="0"/>
+        <w:rPr>
+          <w:rFonts w:ascii="Courier New" w:hAnsi="Courier New" w:cs="Courier New"/>
+          <w:sz w:val="24"/>
+          <w:szCs w:val="24"/>
+        </w:rPr>
+      </w:pPr>
+      <w:proofErr w:type="gramStart"/>
+      <w:r>
+        <w:rPr>
+          <w:rFonts w:ascii="Courier New" w:hAnsi="Courier New" w:cs="Courier New"/>
+          <w:color w:val="0000FF"/>
+          <w:sz w:val="20"/>
+          <w:szCs w:val="20"/>
+        </w:rPr>
+        <w:t>end</w:t>
+      </w:r>
+      <w:proofErr w:type="gramEnd"/>
+    </w:p>
+    <w:p/>
+    <w:p>
+      <w:pPr>
+        <w:pStyle w:val="Caption"/>
+      </w:pPr>
+      <w:r>
+        <w:t xml:space="preserve">Figure </w:t>
+      </w:r>
+      <w:r>
+        <w:fldChar w:fldCharType="begin"/>
+      </w:r>
+      <w:r>
+        <w:instrText xml:space="preserve"> SEQ Figure \* ARABIC </w:instrText>
+      </w:r>
+      <w:r>
+        <w:fldChar w:fldCharType="separate"/>
+      </w:r>
+      <w:r>
+        <w:rPr>
+          <w:noProof/>
+        </w:rPr>
+        <w:t>3</w:t>
+      </w:r>
+      <w:r>
+        <w:fldChar w:fldCharType="end"/>
+      </w:r>
+      <w:r>
+        <w:t xml:space="preserve"> Code Matlab utilisé pour le modèle GSM/EDGE</w:t>
+      </w:r>
+    </w:p>
+    <w:p>
+      <w:pPr>
+        <w:pStyle w:val="Heading2"/>
+      </w:pPr>
+      <w:r>
+        <w:t>Visualiser et commenter le spectre Doppler et « </w:t>
+      </w:r>
+      <w:proofErr w:type="spellStart"/>
+      <w:r>
+        <w:t>scattering</w:t>
+      </w:r>
+      <w:proofErr w:type="spellEnd"/>
+      <w:r>
+        <w:t> ».</w:t>
+      </w:r>
+    </w:p>
+    <w:p>
+      <w:r>
+        <w:t>Le spectre Doppler représente la puissance moyenne du signal reçu en fonction de la fréquence Doppler.</w:t>
+      </w:r>
+    </w:p>
+    <w:p>
+      <w:r>
+        <w:t>La fonction de “</w:t>
+      </w:r>
+      <w:proofErr w:type="spellStart"/>
+      <w:r>
+        <w:t>scattering</w:t>
+      </w:r>
+      <w:proofErr w:type="spellEnd"/>
+      <w:r>
+        <w:t>” est une représentation de la puissance moyenne du signal reçu en fonction du délai et de la fréquence Doppler.</w:t>
+      </w:r>
+      <w:r>
+        <w:t xml:space="preserve"> C’est une représentation sur le même graphe du spectre Doppler de chaque chemin du canal.</w:t>
+      </w:r>
+    </w:p>
+    <w:p>
+      <w:r>
+        <w:t xml:space="preserve">On remarque que </w:t>
+      </w:r>
+      <w:r>
+        <w:t>la largeur du spectre Doppler dans les 2 graphiques correspond à la fréquence Doppler choisie (200 Hz) pour le canal. Les délais de la fonction « </w:t>
+      </w:r>
+      <w:proofErr w:type="spellStart"/>
+      <w:r>
+        <w:t>scattering</w:t>
+      </w:r>
+      <w:proofErr w:type="spellEnd"/>
+      <w:r>
+        <w:t xml:space="preserve"> » correspondent aux délais de chaque chemin du canal (voir l’axe de gauche dans la </w:t>
+      </w:r>
+      <w:r>
+        <w:fldChar w:fldCharType="begin"/>
+      </w:r>
+      <w:r>
+        <w:instrText xml:space="preserve"> REF _Ref506047844 \h </w:instrText>
+      </w:r>
+      <w:r>
+        <w:fldChar w:fldCharType="separate"/>
+      </w:r>
+      <w:r>
+        <w:t xml:space="preserve">Figure </w:t>
+      </w:r>
+      <w:r>
+        <w:rPr>
+          <w:noProof/>
+        </w:rPr>
+        <w:t>5</w:t>
+      </w:r>
+      <w:r>
+        <w:fldChar w:fldCharType="end"/>
+      </w:r>
+      <w:r>
+        <w:t xml:space="preserve"> et la propriété « </w:t>
+      </w:r>
+      <w:proofErr w:type="spellStart"/>
+      <w:r>
+        <w:t>PathDelays</w:t>
+      </w:r>
+      <w:proofErr w:type="spellEnd"/>
+      <w:r>
+        <w:t xml:space="preserve"> » du canal dans la </w:t>
+      </w:r>
+      <w:r>
+        <w:fldChar w:fldCharType="begin"/>
+      </w:r>
+      <w:r>
+        <w:instrText xml:space="preserve"> REF _Ref506047855 \h </w:instrText>
+      </w:r>
+      <w:r>
+        <w:fldChar w:fldCharType="separate"/>
+      </w:r>
+      <w:r>
+        <w:t xml:space="preserve">Figure </w:t>
+      </w:r>
+      <w:r>
+        <w:rPr>
+          <w:noProof/>
+        </w:rPr>
+        <w:t>6</w:t>
+      </w:r>
+      <w:r>
+        <w:fldChar w:fldCharType="end"/>
+      </w:r>
+      <w:r>
+        <w:t xml:space="preserve">). </w:t>
+      </w:r>
+    </w:p>
+    <w:p>
+      <w:r>
+        <w:t xml:space="preserve">On note également que le spectre Doppler du canal simulé correspond à un spectre Doppler de </w:t>
+      </w:r>
+      <w:proofErr w:type="spellStart"/>
+      <w:r>
+        <w:t>Jakes</w:t>
+      </w:r>
+      <w:proofErr w:type="spellEnd"/>
+      <w:r>
+        <w:t>.</w:t>
+      </w:r>
+    </w:p>
+    <w:p>
+      <w:r>
+        <w:rPr>
+          <w:noProof/>
+          <w:lang w:val="en-US" w:eastAsia="en-US"/>
+        </w:rPr>
+        <w:lastRenderedPageBreak/>
+        <w:drawing>
+          <wp:inline distT="0" distB="0" distL="0" distR="0" wp14:anchorId="74B0BB1E" wp14:editId="3B0774EB">
+            <wp:extent cx="5347335" cy="4305935"/>
+            <wp:effectExtent l="19050" t="0" r="5715" b="0"/>
+            <wp:docPr id="4" name="Picture 4"/>
+            <wp:cNvGraphicFramePr>
+              <a:graphicFrameLocks xmlns:a="http://schemas.openxmlformats.org/drawingml/2006/main" noChangeAspect="1"/>
+            </wp:cNvGraphicFramePr>
+            <a:graphic xmlns:a="http://schemas.openxmlformats.org/drawingml/2006/main">
+              <a:graphicData uri="http://schemas.openxmlformats.org/drawingml/2006/picture">
+                <pic:pic xmlns:pic="http://schemas.openxmlformats.org/drawingml/2006/picture">
+                  <pic:nvPicPr>
+                    <pic:cNvPr id="0" name="Picture 4"/>
+                    <pic:cNvPicPr>
+                      <a:picLocks noChangeAspect="1" noChangeArrowheads="1"/>
+                    </pic:cNvPicPr>
+                  </pic:nvPicPr>
+                  <pic:blipFill>
+                    <a:blip r:embed="rId13" cstate="print"/>
+                    <a:srcRect/>
+                    <a:stretch>
+                      <a:fillRect/>
+                    </a:stretch>
+                  </pic:blipFill>
+                  <pic:spPr bwMode="auto">
+                    <a:xfrm>
+                      <a:off x="0" y="0"/>
+                      <a:ext cx="5347335" cy="4305935"/>
+                    </a:xfrm>
+                    <a:prstGeom prst="rect">
+                      <a:avLst/>
+                    </a:prstGeom>
+                    <a:noFill/>
+                    <a:ln w="9525">
+                      <a:noFill/>
+                      <a:miter lim="800000"/>
+                      <a:headEnd/>
+                      <a:tailEnd/>
+                    </a:ln>
+                  </pic:spPr>
+                </pic:pic>
+              </a:graphicData>
+            </a:graphic>
+          </wp:inline>
+        </w:drawing>
+      </w:r>
+    </w:p>
+    <w:p>
+      <w:pPr>
+        <w:pStyle w:val="Caption"/>
+        <w:jc w:val="center"/>
+      </w:pPr>
+      <w:r>
+        <w:t xml:space="preserve">Figure </w:t>
+      </w:r>
+      <w:r>
+        <w:fldChar w:fldCharType="begin"/>
+      </w:r>
+      <w:r>
+        <w:instrText xml:space="preserve"> SEQ Figure \* ARABIC </w:instrText>
+      </w:r>
+      <w:r>
+        <w:fldChar w:fldCharType="separate"/>
+      </w:r>
+      <w:r>
+        <w:rPr>
+          <w:noProof/>
+        </w:rPr>
+        <w:t>4</w:t>
+      </w:r>
+      <w:r>
+        <w:fldChar w:fldCharType="end"/>
+      </w:r>
+      <w:r>
+        <w:t xml:space="preserve"> Spectre Doppler pour le 2e chemin (“</w:t>
+      </w:r>
+      <w:proofErr w:type="spellStart"/>
+      <w:r>
+        <w:t>path</w:t>
+      </w:r>
+      <w:proofErr w:type="spellEnd"/>
+      <w:r>
+        <w:t>”)</w:t>
+      </w:r>
+    </w:p>
+    <w:p>
+      <w:r>
+        <w:rPr>
+          <w:noProof/>
+          <w:lang w:val="en-US" w:eastAsia="en-US"/>
+        </w:rPr>
+        <w:lastRenderedPageBreak/>
+        <w:drawing>
+          <wp:inline distT="0" distB="0" distL="0" distR="0" wp14:anchorId="281D4180" wp14:editId="05669515">
+            <wp:extent cx="5347335" cy="4305935"/>
+            <wp:effectExtent l="19050" t="0" r="5715" b="0"/>
+            <wp:docPr id="7" name="Picture 7"/>
+            <wp:cNvGraphicFramePr>
+              <a:graphicFrameLocks xmlns:a="http://schemas.openxmlformats.org/drawingml/2006/main" noChangeAspect="1"/>
+            </wp:cNvGraphicFramePr>
+            <a:graphic xmlns:a="http://schemas.openxmlformats.org/drawingml/2006/main">
+              <a:graphicData uri="http://schemas.openxmlformats.org/drawingml/2006/picture">
+                <pic:pic xmlns:pic="http://schemas.openxmlformats.org/drawingml/2006/picture">
+                  <pic:nvPicPr>
+                    <pic:cNvPr id="0" name="Picture 7"/>
+                    <pic:cNvPicPr>
+                      <a:picLocks noChangeAspect="1" noChangeArrowheads="1"/>
+                    </pic:cNvPicPr>
+                  </pic:nvPicPr>
+                  <pic:blipFill>
+                    <a:blip r:embed="rId14" cstate="print"/>
+                    <a:srcRect/>
+                    <a:stretch>
+                      <a:fillRect/>
+                    </a:stretch>
+                  </pic:blipFill>
+                  <pic:spPr bwMode="auto">
+                    <a:xfrm>
+                      <a:off x="0" y="0"/>
+                      <a:ext cx="5347335" cy="4305935"/>
+                    </a:xfrm>
+                    <a:prstGeom prst="rect">
+                      <a:avLst/>
+                    </a:prstGeom>
+                    <a:noFill/>
+                    <a:ln w="9525">
+                      <a:noFill/>
+                      <a:miter lim="800000"/>
+                      <a:headEnd/>
+                      <a:tailEnd/>
+                    </a:ln>
+                  </pic:spPr>
+                </pic:pic>
+              </a:graphicData>
+            </a:graphic>
+          </wp:inline>
+        </w:drawing>
+      </w:r>
+    </w:p>
+    <w:p>
+      <w:pPr>
+        <w:pStyle w:val="Caption"/>
+        <w:jc w:val="center"/>
+      </w:pPr>
+      <w:bookmarkStart w:id="2" w:name="_Ref506047844"/>
+      <w:r>
+        <w:t xml:space="preserve">Figure </w:t>
+      </w:r>
+      <w:r>
+        <w:fldChar w:fldCharType="begin"/>
+      </w:r>
+      <w:r>
+        <w:instrText xml:space="preserve"> SEQ Figure \* ARABIC </w:instrText>
+      </w:r>
+      <w:r>
+        <w:fldChar w:fldCharType="separate"/>
+      </w:r>
+      <w:r>
+        <w:rPr>
+          <w:noProof/>
+        </w:rPr>
+        <w:t>5</w:t>
+      </w:r>
+      <w:r>
+        <w:fldChar w:fldCharType="end"/>
+      </w:r>
+      <w:bookmarkEnd w:id="2"/>
+      <w:r>
+        <w:t xml:space="preserve"> Fonction "</w:t>
+      </w:r>
+      <w:proofErr w:type="spellStart"/>
+      <w:r>
+        <w:t>scattering</w:t>
+      </w:r>
+      <w:proofErr w:type="spellEnd"/>
+      <w:r>
+        <w:t>"</w:t>
+      </w:r>
+    </w:p>
+    <w:p>
+      <w:r>
+        <w:rPr>
+          <w:noProof/>
+          <w:lang w:val="en-US" w:eastAsia="en-US"/>
+        </w:rPr>
+        <w:drawing>
+          <wp:inline distT="0" distB="0" distL="0" distR="0" wp14:anchorId="4B720857" wp14:editId="70B6D6E8">
+            <wp:extent cx="5943600" cy="2957124"/>
+            <wp:effectExtent l="19050" t="0" r="0" b="0"/>
+            <wp:docPr id="3" name="Picture 3"/>
+            <wp:cNvGraphicFramePr>
+              <a:graphicFrameLocks xmlns:a="http://schemas.openxmlformats.org/drawingml/2006/main" noChangeAspect="1"/>
+            </wp:cNvGraphicFramePr>
+            <a:graphic xmlns:a="http://schemas.openxmlformats.org/drawingml/2006/main">
+              <a:graphicData uri="http://schemas.openxmlformats.org/drawingml/2006/picture">
+                <pic:pic xmlns:pic="http://schemas.openxmlformats.org/drawingml/2006/picture">
+                  <pic:nvPicPr>
+                    <pic:cNvPr id="0" name="Picture 19"/>
+                    <pic:cNvPicPr>
+                      <a:picLocks noChangeAspect="1" noChangeArrowheads="1"/>
+                    </pic:cNvPicPr>
+                  </pic:nvPicPr>
+                  <pic:blipFill>
+                    <a:blip r:embed="rId15" cstate="print"/>
+                    <a:srcRect/>
+                    <a:stretch>
+                      <a:fillRect/>
+                    </a:stretch>
+                  </pic:blipFill>
+                  <pic:spPr bwMode="auto">
+                    <a:xfrm>
+                      <a:off x="0" y="0"/>
+                      <a:ext cx="5943600" cy="2957124"/>
+                    </a:xfrm>
+                    <a:prstGeom prst="rect">
+                      <a:avLst/>
+                    </a:prstGeom>
+                    <a:noFill/>
+                    <a:ln w="9525">
+                      <a:noFill/>
+                      <a:miter lim="800000"/>
+                      <a:headEnd/>
+                      <a:tailEnd/>
+                    </a:ln>
+                  </pic:spPr>
+                </pic:pic>
+              </a:graphicData>
+            </a:graphic>
+          </wp:inline>
+        </w:drawing>
+      </w:r>
+    </w:p>
+    <w:p>
+      <w:pPr>
+        <w:pStyle w:val="Caption"/>
+        <w:jc w:val="center"/>
+      </w:pPr>
+      <w:bookmarkStart w:id="3" w:name="_Ref506047855"/>
+      <w:r>
+        <w:t xml:space="preserve">Figure </w:t>
+      </w:r>
+      <w:r>
+        <w:fldChar w:fldCharType="begin"/>
+      </w:r>
+      <w:r>
+        <w:instrText xml:space="preserve"> SEQ Figure \* ARABIC </w:instrText>
+      </w:r>
+      <w:r>
+        <w:fldChar w:fldCharType="separate"/>
+      </w:r>
+      <w:r>
+        <w:rPr>
+          <w:noProof/>
+        </w:rPr>
+        <w:t>6</w:t>
+      </w:r>
+      <w:r>
+        <w:rPr>
+          <w:noProof/>
+        </w:rPr>
+        <w:fldChar w:fldCharType="end"/>
+      </w:r>
+      <w:bookmarkEnd w:id="3"/>
+      <w:r>
+        <w:t xml:space="preserve"> Propriétés du canal GSM/EDGE utilisé</w:t>
+      </w:r>
+    </w:p>
+    <w:p/>
     <w:sectPr>
       <w:pgSz w:w="12240" w:h="15840"/>
       <w:pgMar w:top="1440" w:right="1440" w:bottom="1440" w:left="1440" w:header="720" w:footer="720" w:gutter="0"/>
@@ -1053,7 +4985,7 @@
 </file>
 
 <file path=word/numbering.xml><?xml version="1.0" encoding="utf-8"?>
-<w:numbering xmlns:wpc="http://schemas.microsoft.com/office/word/2010/wordprocessingCanvas" xmlns:cx="http://schemas.microsoft.com/office/drawing/2014/chartex" xmlns:cx1="http://schemas.microsoft.com/office/drawing/2015/9/8/chartex" xmlns:cx2="http://schemas.microsoft.com/office/drawing/2015/10/21/chartex" xmlns:cx3="http://schemas.microsoft.com/office/drawing/2016/5/9/chartex" xmlns:cx4="http://schemas.microsoft.com/office/drawing/2016/5/10/chartex" xmlns:cx5="http://schemas.microsoft.com/office/drawing/2016/5/11/chartex" xmlns:cx6="http://schemas.microsoft.com/office/drawing/2016/5/12/chartex" xmlns:cx7="http://schemas.microsoft.com/office/drawing/2016/5/13/chartex" xmlns:cx8="http://schemas.microsoft.com/office/drawing/2016/5/14/chartex" xmlns:mc="http://schemas.openxmlformats.org/markup-compatibility/2006" xmlns:aink="http://schemas.microsoft.com/office/drawing/2016/ink" xmlns:am3d="http://schemas.microsoft.com/office/drawing/2017/model3d" xmlns:o="urn:schemas-microsoft-com:office:office" xmlns:r="http://schemas.openxmlformats.org/officeDocument/2006/relationships" xmlns:m="http://schemas.openxmlformats.org/officeDocument/2006/math" xmlns:v="urn:schemas-microsoft-com:vml" xmlns:wp14="http://schemas.microsoft.com/office/word/2010/wordprocessingDrawing" xmlns:wp="http://schemas.openxmlformats.org/drawingml/2006/wordprocessingDrawing" xmlns:w10="urn:schemas-microsoft-com:office:word" xmlns:w="http://schemas.openxmlformats.org/wordprocessingml/2006/main" xmlns:w14="http://schemas.microsoft.com/office/word/2010/wordml" xmlns:w15="http://schemas.microsoft.com/office/word/2012/wordml" xmlns:w16cid="http://schemas.microsoft.com/office/word/2016/wordml/cid" xmlns:w16se="http://schemas.microsoft.com/office/word/2015/wordml/symex" xmlns:wpg="http://schemas.microsoft.com/office/word/2010/wordprocessingGroup" xmlns:wpi="http://schemas.microsoft.com/office/word/2010/wordprocessingInk" xmlns:wne="http://schemas.microsoft.com/office/word/2006/wordml" xmlns:wps="http://schemas.microsoft.com/office/word/2010/wordprocessingShape" mc:Ignorable="w14 w15 w16se w16cid wp14">
+<w:numbering xmlns:wpc="http://schemas.microsoft.com/office/word/2010/wordprocessingCanvas" xmlns:mc="http://schemas.openxmlformats.org/markup-compatibility/2006" xmlns:o="urn:schemas-microsoft-com:office:office" xmlns:r="http://schemas.openxmlformats.org/officeDocument/2006/relationships" xmlns:m="http://schemas.openxmlformats.org/officeDocument/2006/math" xmlns:v="urn:schemas-microsoft-com:vml" xmlns:wp14="http://schemas.microsoft.com/office/word/2010/wordprocessingDrawing" xmlns:wp="http://schemas.openxmlformats.org/drawingml/2006/wordprocessingDrawing" xmlns:w10="urn:schemas-microsoft-com:office:word" xmlns:w="http://schemas.openxmlformats.org/wordprocessingml/2006/main" xmlns:w14="http://schemas.microsoft.com/office/word/2010/wordml" xmlns:w15="http://schemas.microsoft.com/office/word/2012/wordml" xmlns:wpg="http://schemas.microsoft.com/office/word/2010/wordprocessingGroup" xmlns:wpi="http://schemas.microsoft.com/office/word/2010/wordprocessingInk" xmlns:wne="http://schemas.microsoft.com/office/word/2006/wordml" xmlns:wps="http://schemas.microsoft.com/office/word/2010/wordprocessingShape" mc:Ignorable="w14 w15 wp14">
   <w:abstractNum w:abstractNumId="0" w15:restartNumberingAfterBreak="0">
     <w:nsid w:val="014E2C8F"/>
     <w:multiLevelType w:val="hybridMultilevel"/>
@@ -2037,7 +5969,7 @@
 </file>
 
 <file path=word/styles.xml><?xml version="1.0" encoding="utf-8"?>
-<w:styles xmlns:mc="http://schemas.openxmlformats.org/markup-compatibility/2006" xmlns:r="http://schemas.openxmlformats.org/officeDocument/2006/relationships" xmlns:w="http://schemas.openxmlformats.org/wordprocessingml/2006/main" xmlns:w14="http://schemas.microsoft.com/office/word/2010/wordml" xmlns:w15="http://schemas.microsoft.com/office/word/2012/wordml" xmlns:w16cid="http://schemas.microsoft.com/office/word/2016/wordml/cid" xmlns:w16se="http://schemas.microsoft.com/office/word/2015/wordml/symex" mc:Ignorable="w14 w15 w16se w16cid">
+<w:styles xmlns:mc="http://schemas.openxmlformats.org/markup-compatibility/2006" xmlns:r="http://schemas.openxmlformats.org/officeDocument/2006/relationships" xmlns:w="http://schemas.openxmlformats.org/wordprocessingml/2006/main" xmlns:w14="http://schemas.microsoft.com/office/word/2010/wordml" xmlns:w15="http://schemas.microsoft.com/office/word/2012/wordml" mc:Ignorable="w14 w15">
   <w:docDefaults>
     <w:rPrDefault>
       <w:rPr>
@@ -2053,7 +5985,7 @@
       </w:pPr>
     </w:pPrDefault>
   </w:docDefaults>
-  <w:latentStyles w:defLockedState="0" w:defUIPriority="99" w:defSemiHidden="0" w:defUnhideWhenUsed="0" w:defQFormat="0" w:count="375">
+  <w:latentStyles w:defLockedState="0" w:defUIPriority="99" w:defSemiHidden="0" w:defUnhideWhenUsed="0" w:defQFormat="0" w:count="371">
     <w:lsdException w:name="Normal" w:uiPriority="0" w:qFormat="1"/>
     <w:lsdException w:name="heading 1" w:uiPriority="9" w:qFormat="1"/>
     <w:lsdException w:name="heading 2" w:semiHidden="1" w:uiPriority="9" w:unhideWhenUsed="1" w:qFormat="1"/>
@@ -2208,7 +6140,7 @@
     <w:lsdException w:name="Table Web 2" w:semiHidden="1" w:unhideWhenUsed="1"/>
     <w:lsdException w:name="Table Web 3" w:semiHidden="1" w:unhideWhenUsed="1"/>
     <w:lsdException w:name="Balloon Text" w:semiHidden="1" w:unhideWhenUsed="1"/>
-    <w:lsdException w:name="Table Grid" w:semiHidden="1" w:uiPriority="39" w:unhideWhenUsed="1"/>
+    <w:lsdException w:name="Table Grid" w:uiPriority="39"/>
     <w:lsdException w:name="Table Theme" w:semiHidden="1" w:unhideWhenUsed="1"/>
     <w:lsdException w:name="Placeholder Text" w:semiHidden="1"/>
     <w:lsdException w:name="No Spacing" w:uiPriority="1" w:qFormat="1"/>
@@ -2425,10 +6357,6 @@
     <w:lsdException w:name="List Table 5 Dark Accent 6" w:uiPriority="50"/>
     <w:lsdException w:name="List Table 6 Colorful Accent 6" w:uiPriority="51"/>
     <w:lsdException w:name="List Table 7 Colorful Accent 6" w:uiPriority="52"/>
-    <w:lsdException w:name="Mention" w:semiHidden="1" w:unhideWhenUsed="1"/>
-    <w:lsdException w:name="Smart Hyperlink" w:semiHidden="1" w:unhideWhenUsed="1"/>
-    <w:lsdException w:name="Hashtag" w:semiHidden="1" w:unhideWhenUsed="1"/>
-    <w:lsdException w:name="Unresolved Mention" w:semiHidden="1" w:unhideWhenUsed="1"/>
   </w:latentStyles>
   <w:style w:type="paragraph" w:default="1" w:styleId="Normal">
     <w:name w:val="Normal"/>
@@ -2441,11 +6369,11 @@
       <w:lang w:val="fr-CA" w:eastAsia="fr-FR"/>
     </w:rPr>
   </w:style>
-  <w:style w:type="paragraph" w:styleId="Titre1">
+  <w:style w:type="paragraph" w:styleId="Heading1">
     <w:name w:val="heading 1"/>
     <w:basedOn w:val="Normal"/>
     <w:next w:val="Normal"/>
-    <w:link w:val="Titre1Car"/>
+    <w:link w:val="Heading1Char"/>
     <w:uiPriority w:val="9"/>
     <w:qFormat/>
     <w:rsid w:val="006E70C3"/>
@@ -2462,11 +6390,11 @@
       <w:szCs w:val="32"/>
     </w:rPr>
   </w:style>
-  <w:style w:type="paragraph" w:styleId="Titre2">
+  <w:style w:type="paragraph" w:styleId="Heading2">
     <w:name w:val="heading 2"/>
     <w:basedOn w:val="Normal"/>
     <w:next w:val="Normal"/>
-    <w:link w:val="Titre2Car"/>
+    <w:link w:val="Heading2Char"/>
     <w:uiPriority w:val="9"/>
     <w:unhideWhenUsed/>
     <w:qFormat/>
@@ -2484,11 +6412,11 @@
       <w:szCs w:val="26"/>
     </w:rPr>
   </w:style>
-  <w:style w:type="paragraph" w:styleId="Titre3">
+  <w:style w:type="paragraph" w:styleId="Heading3">
     <w:name w:val="heading 3"/>
     <w:basedOn w:val="Normal"/>
     <w:next w:val="Normal"/>
-    <w:link w:val="Titre3Car"/>
+    <w:link w:val="Heading3Char"/>
     <w:uiPriority w:val="9"/>
     <w:unhideWhenUsed/>
     <w:qFormat/>
@@ -2506,11 +6434,11 @@
       <w:szCs w:val="24"/>
     </w:rPr>
   </w:style>
-  <w:style w:type="paragraph" w:styleId="Titre4">
+  <w:style w:type="paragraph" w:styleId="Heading4">
     <w:name w:val="heading 4"/>
     <w:basedOn w:val="Normal"/>
     <w:next w:val="Normal"/>
-    <w:link w:val="Titre4Car"/>
+    <w:link w:val="Heading4Char"/>
     <w:uiPriority w:val="9"/>
     <w:unhideWhenUsed/>
     <w:qFormat/>
@@ -2528,13 +6456,13 @@
       <w:color w:val="2E74B5" w:themeColor="accent1" w:themeShade="BF"/>
     </w:rPr>
   </w:style>
-  <w:style w:type="character" w:default="1" w:styleId="Policepardfaut">
+  <w:style w:type="character" w:default="1" w:styleId="DefaultParagraphFont">
     <w:name w:val="Default Paragraph Font"/>
     <w:uiPriority w:val="1"/>
     <w:semiHidden/>
     <w:unhideWhenUsed/>
   </w:style>
-  <w:style w:type="table" w:default="1" w:styleId="TableauNormal">
+  <w:style w:type="table" w:default="1" w:styleId="TableNormal">
     <w:name w:val="Normal Table"/>
     <w:uiPriority w:val="99"/>
     <w:semiHidden/>
@@ -2549,17 +6477,17 @@
       </w:tblCellMar>
     </w:tblPr>
   </w:style>
-  <w:style w:type="numbering" w:default="1" w:styleId="Aucuneliste">
+  <w:style w:type="numbering" w:default="1" w:styleId="NoList">
     <w:name w:val="No List"/>
     <w:uiPriority w:val="99"/>
     <w:semiHidden/>
     <w:unhideWhenUsed/>
   </w:style>
-  <w:style w:type="paragraph" w:styleId="Titre">
+  <w:style w:type="paragraph" w:styleId="Title">
     <w:name w:val="Title"/>
     <w:basedOn w:val="Normal"/>
     <w:next w:val="Normal"/>
-    <w:link w:val="TitreCar"/>
+    <w:link w:val="TitleChar"/>
     <w:uiPriority w:val="10"/>
     <w:qFormat/>
     <w:rsid w:val="006E70C3"/>
@@ -2574,10 +6502,10 @@
       <w:szCs w:val="56"/>
     </w:rPr>
   </w:style>
-  <w:style w:type="character" w:customStyle="1" w:styleId="TitreCar">
-    <w:name w:val="Titre Car"/>
-    <w:basedOn w:val="Policepardfaut"/>
-    <w:link w:val="Titre"/>
+  <w:style w:type="character" w:customStyle="1" w:styleId="TitleChar">
+    <w:name w:val="Title Char"/>
+    <w:basedOn w:val="DefaultParagraphFont"/>
+    <w:link w:val="Title"/>
     <w:uiPriority w:val="10"/>
     <w:rsid w:val="006E70C3"/>
     <w:rPr>
@@ -2589,10 +6517,10 @@
       <w:lang w:val="fr-CA" w:eastAsia="fr-FR"/>
     </w:rPr>
   </w:style>
-  <w:style w:type="character" w:customStyle="1" w:styleId="Titre1Car">
-    <w:name w:val="Titre 1 Car"/>
-    <w:basedOn w:val="Policepardfaut"/>
-    <w:link w:val="Titre1"/>
+  <w:style w:type="character" w:customStyle="1" w:styleId="Heading1Char">
+    <w:name w:val="Heading 1 Char"/>
+    <w:basedOn w:val="DefaultParagraphFont"/>
+    <w:link w:val="Heading1"/>
     <w:uiPriority w:val="9"/>
     <w:rsid w:val="006E70C3"/>
     <w:rPr>
@@ -2603,10 +6531,10 @@
       <w:lang w:val="fr-CA" w:eastAsia="fr-FR"/>
     </w:rPr>
   </w:style>
-  <w:style w:type="character" w:customStyle="1" w:styleId="Titre2Car">
-    <w:name w:val="Titre 2 Car"/>
-    <w:basedOn w:val="Policepardfaut"/>
-    <w:link w:val="Titre2"/>
+  <w:style w:type="character" w:customStyle="1" w:styleId="Heading2Char">
+    <w:name w:val="Heading 2 Char"/>
+    <w:basedOn w:val="DefaultParagraphFont"/>
+    <w:link w:val="Heading2"/>
     <w:uiPriority w:val="9"/>
     <w:rsid w:val="00435249"/>
     <w:rPr>
@@ -2617,7 +6545,7 @@
       <w:lang w:val="fr-CA" w:eastAsia="fr-FR"/>
     </w:rPr>
   </w:style>
-  <w:style w:type="paragraph" w:styleId="Lgende">
+  <w:style w:type="paragraph" w:styleId="Caption">
     <w:name w:val="caption"/>
     <w:basedOn w:val="Normal"/>
     <w:next w:val="Normal"/>
@@ -2652,7 +6580,7 @@
       <w:szCs w:val="24"/>
     </w:rPr>
   </w:style>
-  <w:style w:type="paragraph" w:styleId="Paragraphedeliste">
+  <w:style w:type="paragraph" w:styleId="ListParagraph">
     <w:name w:val="List Paragraph"/>
     <w:basedOn w:val="Normal"/>
     <w:uiPriority w:val="34"/>
@@ -2663,10 +6591,10 @@
       <w:contextualSpacing/>
     </w:pPr>
   </w:style>
-  <w:style w:type="character" w:customStyle="1" w:styleId="Titre3Car">
-    <w:name w:val="Titre 3 Car"/>
-    <w:basedOn w:val="Policepardfaut"/>
-    <w:link w:val="Titre3"/>
+  <w:style w:type="character" w:customStyle="1" w:styleId="Heading3Char">
+    <w:name w:val="Heading 3 Char"/>
+    <w:basedOn w:val="DefaultParagraphFont"/>
+    <w:link w:val="Heading3"/>
     <w:uiPriority w:val="9"/>
     <w:rsid w:val="00EF7BD3"/>
     <w:rPr>
@@ -2677,10 +6605,10 @@
       <w:lang w:val="fr-CA" w:eastAsia="fr-FR"/>
     </w:rPr>
   </w:style>
-  <w:style w:type="character" w:customStyle="1" w:styleId="Titre4Car">
-    <w:name w:val="Titre 4 Car"/>
-    <w:basedOn w:val="Policepardfaut"/>
-    <w:link w:val="Titre4"/>
+  <w:style w:type="character" w:customStyle="1" w:styleId="Heading4Char">
+    <w:name w:val="Heading 4 Char"/>
+    <w:basedOn w:val="DefaultParagraphFont"/>
+    <w:link w:val="Heading4"/>
     <w:uiPriority w:val="9"/>
     <w:rsid w:val="006E2345"/>
     <w:rPr>
@@ -2691,10 +6619,10 @@
       <w:lang w:val="fr-CA" w:eastAsia="fr-FR"/>
     </w:rPr>
   </w:style>
-  <w:style w:type="paragraph" w:styleId="Textedebulles">
+  <w:style w:type="paragraph" w:styleId="BalloonText">
     <w:name w:val="Balloon Text"/>
     <w:basedOn w:val="Normal"/>
-    <w:link w:val="TextedebullesCar"/>
+    <w:link w:val="BalloonTextChar"/>
     <w:uiPriority w:val="99"/>
     <w:semiHidden/>
     <w:unhideWhenUsed/>
@@ -2705,10 +6633,10 @@
       <w:szCs w:val="16"/>
     </w:rPr>
   </w:style>
-  <w:style w:type="character" w:customStyle="1" w:styleId="TextedebullesCar">
-    <w:name w:val="Texte de bulles Car"/>
-    <w:basedOn w:val="Policepardfaut"/>
-    <w:link w:val="Textedebulles"/>
+  <w:style w:type="character" w:customStyle="1" w:styleId="BalloonTextChar">
+    <w:name w:val="Balloon Text Char"/>
+    <w:basedOn w:val="DefaultParagraphFont"/>
+    <w:link w:val="BalloonText"/>
     <w:uiPriority w:val="99"/>
     <w:semiHidden/>
     <w:rsid w:val="0013137D"/>
@@ -2717,6 +6645,16 @@
       <w:sz w:val="16"/>
       <w:szCs w:val="16"/>
       <w:lang w:val="fr-CA" w:eastAsia="fr-FR"/>
+    </w:rPr>
+  </w:style>
+  <w:style w:type="character" w:styleId="PlaceholderText">
+    <w:name w:val="Placeholder Text"/>
+    <w:basedOn w:val="DefaultParagraphFont"/>
+    <w:uiPriority w:val="99"/>
+    <w:semiHidden/>
+    <w:rsid w:val="005E06E9"/>
+    <w:rPr>
+      <w:color w:val="808080"/>
     </w:rPr>
   </w:style>
 </w:styles>
@@ -2988,7 +6926,7 @@
 </file>
 
 <file path=customXml/itemProps1.xml><?xml version="1.0" encoding="utf-8"?>
-<ds:datastoreItem xmlns:ds="http://schemas.openxmlformats.org/officeDocument/2006/customXml" ds:itemID="{FB86FCC3-4156-4A40-AB6C-7FE9B19B7BD1}">
+<ds:datastoreItem xmlns:ds="http://schemas.openxmlformats.org/officeDocument/2006/customXml" ds:itemID="{1F1049CC-379E-4F06-9EF2-523ECF42C0CE}">
   <ds:schemaRefs>
     <ds:schemaRef ds:uri="http://schemas.openxmlformats.org/officeDocument/2006/bibliography"/>
   </ds:schemaRefs>

</xml_diff>

<commit_message>
Update graph de dopplers
</commit_message>
<xml_diff>
--- a/TP2/Rick/TP2-Rapport.docx
+++ b/TP2/Rick/TP2-Rapport.docx
@@ -1,6 +1,6 @@
 
 <file path=word/document.xml><?xml version="1.0" encoding="utf-8"?>
-<w:document xmlns:wpc="http://schemas.microsoft.com/office/word/2010/wordprocessingCanvas" xmlns:cx="http://schemas.microsoft.com/office/drawing/2014/chartex" xmlns:mc="http://schemas.openxmlformats.org/markup-compatibility/2006" xmlns:o="urn:schemas-microsoft-com:office:office" xmlns:r="http://schemas.openxmlformats.org/officeDocument/2006/relationships" xmlns:m="http://schemas.openxmlformats.org/officeDocument/2006/math" xmlns:v="urn:schemas-microsoft-com:vml" xmlns:wp14="http://schemas.microsoft.com/office/word/2010/wordprocessingDrawing" xmlns:wp="http://schemas.openxmlformats.org/drawingml/2006/wordprocessingDrawing" xmlns:w10="urn:schemas-microsoft-com:office:word" xmlns:w="http://schemas.openxmlformats.org/wordprocessingml/2006/main" xmlns:w14="http://schemas.microsoft.com/office/word/2010/wordml" xmlns:w15="http://schemas.microsoft.com/office/word/2012/wordml" xmlns:w16se="http://schemas.microsoft.com/office/word/2015/wordml/symex" xmlns:wpg="http://schemas.microsoft.com/office/word/2010/wordprocessingGroup" xmlns:wpi="http://schemas.microsoft.com/office/word/2010/wordprocessingInk" xmlns:wne="http://schemas.microsoft.com/office/word/2006/wordml" xmlns:wps="http://schemas.microsoft.com/office/word/2010/wordprocessingShape" mc:Ignorable="w14 w15 w16se wp14">
+<w:document xmlns:wpc="http://schemas.microsoft.com/office/word/2010/wordprocessingCanvas" xmlns:cx="http://schemas.microsoft.com/office/drawing/2014/chartex" xmlns:cx1="http://schemas.microsoft.com/office/drawing/2015/9/8/chartex" xmlns:cx2="http://schemas.microsoft.com/office/drawing/2015/10/21/chartex" xmlns:cx3="http://schemas.microsoft.com/office/drawing/2016/5/9/chartex" xmlns:cx4="http://schemas.microsoft.com/office/drawing/2016/5/10/chartex" xmlns:cx5="http://schemas.microsoft.com/office/drawing/2016/5/11/chartex" xmlns:cx6="http://schemas.microsoft.com/office/drawing/2016/5/12/chartex" xmlns:cx7="http://schemas.microsoft.com/office/drawing/2016/5/13/chartex" xmlns:cx8="http://schemas.microsoft.com/office/drawing/2016/5/14/chartex" xmlns:mc="http://schemas.openxmlformats.org/markup-compatibility/2006" xmlns:aink="http://schemas.microsoft.com/office/drawing/2016/ink" xmlns:am3d="http://schemas.microsoft.com/office/drawing/2017/model3d" xmlns:o="urn:schemas-microsoft-com:office:office" xmlns:r="http://schemas.openxmlformats.org/officeDocument/2006/relationships" xmlns:m="http://schemas.openxmlformats.org/officeDocument/2006/math" xmlns:v="urn:schemas-microsoft-com:vml" xmlns:wp14="http://schemas.microsoft.com/office/word/2010/wordprocessingDrawing" xmlns:wp="http://schemas.openxmlformats.org/drawingml/2006/wordprocessingDrawing" xmlns:w10="urn:schemas-microsoft-com:office:word" xmlns:w="http://schemas.openxmlformats.org/wordprocessingml/2006/main" xmlns:w14="http://schemas.microsoft.com/office/word/2010/wordml" xmlns:w15="http://schemas.microsoft.com/office/word/2012/wordml" xmlns:w16cid="http://schemas.microsoft.com/office/word/2016/wordml/cid" xmlns:w16se="http://schemas.microsoft.com/office/word/2015/wordml/symex" xmlns:wpg="http://schemas.microsoft.com/office/word/2010/wordprocessingGroup" xmlns:wpi="http://schemas.microsoft.com/office/word/2010/wordprocessingInk" xmlns:wne="http://schemas.microsoft.com/office/word/2006/wordml" xmlns:wps="http://schemas.microsoft.com/office/word/2010/wordprocessingShape" mc:Ignorable="w14 w15 w16se w16cid wp14">
   <w:body>
     <w:p>
       <w:pPr>
@@ -133,7 +133,6 @@
         </w:rPr>
         <w:t xml:space="preserve">Mme. </w:t>
       </w:r>
-      <w:proofErr w:type="spellStart"/>
       <w:r>
         <w:rPr>
           <w:sz w:val="28"/>
@@ -146,31 +145,7 @@
           <w:sz w:val="28"/>
           <w:szCs w:val="28"/>
         </w:rPr>
-        <w:t>eye</w:t>
-      </w:r>
-      <w:proofErr w:type="spellEnd"/>
-      <w:r>
-        <w:rPr>
-          <w:sz w:val="28"/>
-          <w:szCs w:val="28"/>
-        </w:rPr>
-        <w:t xml:space="preserve"> </w:t>
-      </w:r>
-      <w:proofErr w:type="spellStart"/>
-      <w:r>
-        <w:rPr>
-          <w:sz w:val="28"/>
-          <w:szCs w:val="28"/>
-        </w:rPr>
-        <w:t>Bineta</w:t>
-      </w:r>
-      <w:proofErr w:type="spellEnd"/>
-      <w:r>
-        <w:rPr>
-          <w:sz w:val="28"/>
-          <w:szCs w:val="28"/>
-        </w:rPr>
-        <w:t xml:space="preserve"> SARR</w:t>
+        <w:t>eye Bineta SARR</w:t>
       </w:r>
     </w:p>
     <w:p>
@@ -298,21 +273,12 @@
           <w:szCs w:val="32"/>
         </w:rPr>
       </w:pPr>
-      <w:proofErr w:type="spellStart"/>
       <w:r>
         <w:rPr>
           <w:sz w:val="32"/>
           <w:szCs w:val="32"/>
         </w:rPr>
-        <w:t>Eric</w:t>
-      </w:r>
-      <w:proofErr w:type="spellEnd"/>
-      <w:r>
-        <w:rPr>
-          <w:sz w:val="32"/>
-          <w:szCs w:val="32"/>
-        </w:rPr>
-        <w:t xml:space="preserve"> LACERTE </w:t>
+        <w:t xml:space="preserve">Eric LACERTE </w:t>
       </w:r>
       <w:r>
         <w:rPr>
@@ -634,6 +600,9 @@
       </w:r>
       <w:r>
         <w:t xml:space="preserve"> Constellation du signal d'origine (TX) et du signal résultant dans le canal de Rayleigh (RX)</w:t>
+      </w:r>
+      <w:r>
+        <w:t xml:space="preserve"> pour une modulation BPSK</w:t>
       </w:r>
     </w:p>
     <w:p>
@@ -818,16 +787,10 @@
         <w:t xml:space="preserve">Nous pouvons voir ici que la distribution de l’amplitude dans un canal de Rayleigh est une « cloche » décalée vers la gauche. Le déphasage quant à </w:t>
       </w:r>
       <w:r>
-        <w:t>elle</w:t>
-      </w:r>
-      <w:r>
-        <w:t xml:space="preserve"> tend à être réparti</w:t>
-      </w:r>
-      <w:r>
-        <w:t>e</w:t>
-      </w:r>
-      <w:r>
-        <w:t xml:space="preserve"> également.</w:t>
+        <w:t>lui</w:t>
+      </w:r>
+      <w:r>
+        <w:t xml:space="preserve"> tend à être réparti également.</w:t>
       </w:r>
     </w:p>
     <w:p>
@@ -953,30 +916,42 @@
         <w:t xml:space="preserve">La bande de cohérence d’un canal est la bande de fréquence pour laquelle l’amplitude d’un signal sera constante. </w:t>
       </w:r>
       <w:r>
-        <w:t xml:space="preserve">La bande de </w:t>
-      </w:r>
-      <w:r>
-        <w:t>cohérence</w:t>
-      </w:r>
-      <w:r>
-        <w:t xml:space="preserve"> est l’infini dans notre cas, car l’amplitude demeure </w:t>
-      </w:r>
-      <w:proofErr w:type="gramStart"/>
-      <w:r>
-        <w:t>constante.</w:t>
-      </w:r>
-      <w:r>
-        <w:t>(</w:t>
-      </w:r>
-      <w:proofErr w:type="gramEnd"/>
-      <w:r>
-        <w:t>voir la figure 3)</w:t>
+        <w:t>Puisque</w:t>
+      </w:r>
+      <w:r>
+        <w:t xml:space="preserve"> l’amplitude demeure constante</w:t>
+      </w:r>
+      <w:r>
+        <w:t xml:space="preserve"> pour toutes les fréquences </w:t>
+      </w:r>
+      <w:r>
+        <w:t>(voir la figure 3)</w:t>
+      </w:r>
+      <w:r>
+        <w:t>, la bande de cohérence est l’infini. Ce phénomène est d</w:t>
+      </w:r>
+      <w:r>
+        <w:t>û</w:t>
+      </w:r>
+      <w:r>
+        <w:t xml:space="preserve"> aux nombreuses réflexions (</w:t>
+      </w:r>
+      <w:proofErr w:type="spellStart"/>
+      <w:r>
+        <w:t>multipath</w:t>
+      </w:r>
+      <w:proofErr w:type="spellEnd"/>
+      <w:r>
+        <w:t>).</w:t>
       </w:r>
     </w:p>
     <w:p/>
     <w:p>
       <w:r>
         <w:t xml:space="preserve">Le temps de cohérence est l’intervalle de temps pendant lequel la réponse du signal est constante. </w:t>
+      </w:r>
+      <w:r>
+        <w:t>Plus ce temps est court, plus les variations de l’amplitude seront rapides. Ce phénomène est engendré par le déplacement du récepteur.</w:t>
       </w:r>
     </w:p>
     <w:p>
@@ -1107,15 +1082,6 @@
       </m:oMathPara>
     </w:p>
     <w:p/>
-    <w:p/>
-    <w:p/>
-    <w:p/>
-    <w:p/>
-    <w:p>
-      <w:pPr>
-        <w:pStyle w:val="Titre2"/>
-      </w:pPr>
-    </w:p>
     <w:p>
       <w:pPr>
         <w:pStyle w:val="Titre2"/>
@@ -1125,6 +1091,7 @@
         </w:numPr>
       </w:pPr>
       <w:r>
+        <w:lastRenderedPageBreak/>
         <w:t xml:space="preserve">Pour une fréquence Doppler </w:t>
       </w:r>
       <w:r>
@@ -1158,17 +1125,17 @@
     <w:p>
       <w:pPr>
         <w:keepNext/>
+        <w:jc w:val="center"/>
       </w:pPr>
       <w:r>
         <w:rPr>
           <w:noProof/>
-          <w:lang w:eastAsia="fr-CA"/>
         </w:rPr>
         <w:drawing>
-          <wp:inline distT="0" distB="0" distL="0" distR="0" wp14:anchorId="5E83544D" wp14:editId="6D43B171">
-            <wp:extent cx="5943600" cy="3788410"/>
+          <wp:inline distT="0" distB="0" distL="0" distR="0" wp14:anchorId="0808018E" wp14:editId="46167A77">
+            <wp:extent cx="5082540" cy="3035406"/>
             <wp:effectExtent l="0" t="0" r="0" b="0"/>
-            <wp:docPr id="19" name="Image 19"/>
+            <wp:docPr id="15" name="Image 15"/>
             <wp:cNvGraphicFramePr>
               <a:graphicFrameLocks xmlns:a="http://schemas.openxmlformats.org/drawingml/2006/main" noChangeAspect="1"/>
             </wp:cNvGraphicFramePr>
@@ -1188,7 +1155,7 @@
                   <pic:spPr>
                     <a:xfrm>
                       <a:off x="0" y="0"/>
-                      <a:ext cx="5943600" cy="3788410"/>
+                      <a:ext cx="5093374" cy="3041876"/>
                     </a:xfrm>
                     <a:prstGeom prst="rect">
                       <a:avLst/>
@@ -1205,69 +1172,63 @@
       <w:pPr>
         <w:pStyle w:val="Lgende"/>
         <w:jc w:val="center"/>
-      </w:pPr>
-      <w:r>
-        <w:t xml:space="preserve">Figure </w:t>
-      </w:r>
-      <w:r>
-        <w:fldChar w:fldCharType="begin"/>
-      </w:r>
-      <w:r>
-        <w:instrText xml:space="preserve"> SEQ Figure \* ARABIC </w:instrText>
-      </w:r>
-      <w:r>
-        <w:fldChar w:fldCharType="separate"/>
-      </w:r>
-      <w:r>
-        <w:rPr>
-          <w:noProof/>
-        </w:rPr>
-        <w:t>4</w:t>
-      </w:r>
-      <w:r>
-        <w:fldChar w:fldCharType="end"/>
-      </w:r>
-      <w:r>
-        <w:t xml:space="preserve"> Amplitude du signal pour les fréquences doppler de 50, 100 et 150 Hz</w:t>
-      </w:r>
-    </w:p>
-    <w:p>
-      <w:r>
-        <w:t>Nous pouvons voir que l’amplitude augmente légèrement lorsque la fréquence de Doppler est augmentée.</w:t>
-      </w:r>
-    </w:p>
-    <w:p>
-      <w:pPr>
-        <w:pStyle w:val="Titre2"/>
-      </w:pPr>
-    </w:p>
-    <w:p>
-      <w:pPr>
-        <w:pStyle w:val="Titre2"/>
-        <w:numPr>
-          <w:ilvl w:val="0"/>
-          <w:numId w:val="11"/>
-        </w:numPr>
-      </w:pPr>
-      <w:r>
-        <w:t>A l’aide d’une simulation Matlab ou Simulink, réaliser des courbes de performances pour la modulation OQPSK et avec une diversité L= [1 2 4]. Commenter</w:t>
-      </w:r>
-    </w:p>
-    <w:p>
-      <w:pPr>
-        <w:keepNext/>
-        <w:jc w:val="center"/>
-      </w:pPr>
-      <w:r>
         <w:rPr>
           <w:noProof/>
           <w:lang w:eastAsia="fr-CA"/>
         </w:rPr>
+      </w:pPr>
+      <w:r>
+        <w:t xml:space="preserve">Figure </w:t>
+      </w:r>
+      <w:r>
+        <w:fldChar w:fldCharType="begin"/>
+      </w:r>
+      <w:r>
+        <w:instrText xml:space="preserve"> SEQ Figure \* ARABIC </w:instrText>
+      </w:r>
+      <w:r>
+        <w:fldChar w:fldCharType="separate"/>
+      </w:r>
+      <w:r>
+        <w:rPr>
+          <w:noProof/>
+        </w:rPr>
+        <w:t>4</w:t>
+      </w:r>
+      <w:r>
+        <w:fldChar w:fldCharType="end"/>
+      </w:r>
+      <w:r>
+        <w:t xml:space="preserve"> </w:t>
+      </w:r>
+      <w:r>
+        <w:t>Amplitude du signal pour les fréquences doppler de 50, 100 et 150 Hz</w:t>
+      </w:r>
+    </w:p>
+    <w:p>
+      <w:pPr>
+        <w:keepNext/>
+        <w:rPr>
+          <w:noProof/>
+        </w:rPr>
+      </w:pPr>
+    </w:p>
+    <w:p>
+      <w:pPr>
+        <w:keepNext/>
+        <w:rPr>
+          <w:noProof/>
+        </w:rPr>
+      </w:pPr>
+      <w:r>
+        <w:rPr>
+          <w:noProof/>
+        </w:rPr>
         <w:drawing>
-          <wp:inline distT="0" distB="0" distL="0" distR="0" wp14:anchorId="686DD930" wp14:editId="5931EC44">
-            <wp:extent cx="5048250" cy="4048125"/>
-            <wp:effectExtent l="0" t="0" r="0" b="9525"/>
-            <wp:docPr id="11" name="Image 11"/>
+          <wp:inline distT="0" distB="0" distL="0" distR="0" wp14:anchorId="1147D59C" wp14:editId="50C1AF40">
+            <wp:extent cx="5943600" cy="3586480"/>
+            <wp:effectExtent l="0" t="0" r="0" b="0"/>
+            <wp:docPr id="13" name="Image 13"/>
             <wp:cNvGraphicFramePr>
               <a:graphicFrameLocks xmlns:a="http://schemas.openxmlformats.org/drawingml/2006/main" noChangeAspect="1"/>
             </wp:cNvGraphicFramePr>
@@ -1287,7 +1248,7 @@
                   <pic:spPr>
                     <a:xfrm>
                       <a:off x="0" y="0"/>
-                      <a:ext cx="5048250" cy="4048125"/>
+                      <a:ext cx="5943600" cy="3586480"/>
                     </a:xfrm>
                     <a:prstGeom prst="rect">
                       <a:avLst/>
@@ -1327,448 +1288,39 @@
         <w:fldChar w:fldCharType="end"/>
       </w:r>
       <w:r>
-        <w:t xml:space="preserve"> Courbe de performance du canal </w:t>
-      </w:r>
-      <w:proofErr w:type="spellStart"/>
-      <w:r>
-        <w:t>rayleigh</w:t>
-      </w:r>
-      <w:proofErr w:type="spellEnd"/>
-    </w:p>
-    <w:p>
-      <w:pPr>
-        <w:jc w:val="both"/>
-        <w:rPr>
-          <w:lang w:eastAsia="en-US"/>
-        </w:rPr>
-      </w:pPr>
-      <w:r>
-        <w:rPr>
-          <w:lang w:eastAsia="en-US"/>
-        </w:rPr>
-        <w:t>Si on augmente le degré de</w:t>
-      </w:r>
-      <w:r>
-        <w:rPr>
-          <w:lang w:eastAsia="en-US"/>
-        </w:rPr>
-        <w:t xml:space="preserve"> diversité (le nombre de « lien ») les performances sont améliorées. Pour un même SNR, nous voyons que si nous avons une diversité de 4 notre TEB diminue.</w:t>
-      </w:r>
-    </w:p>
-    <w:p>
-      <w:pPr>
-        <w:jc w:val="both"/>
-        <w:rPr>
-          <w:lang w:eastAsia="en-US"/>
-        </w:rPr>
-      </w:pPr>
-    </w:p>
-    <w:p>
-      <w:pPr>
-        <w:jc w:val="both"/>
-        <w:rPr>
-          <w:lang w:eastAsia="en-US"/>
-        </w:rPr>
-      </w:pPr>
-      <w:r>
-        <w:rPr>
-          <w:lang w:eastAsia="en-US"/>
-        </w:rPr>
-        <w:t>Par exemple, dans le cas où le SNR est de 16 dB et avec une présence du lien de vue direct (graphique de K=2), si nous avons un degré de diversité de 1, notre TEB sera de l’ordre de 10</w:t>
-      </w:r>
-      <w:r>
-        <w:rPr>
-          <w:vertAlign w:val="superscript"/>
-          <w:lang w:eastAsia="en-US"/>
-        </w:rPr>
-        <w:t>-</w:t>
-      </w:r>
-      <w:proofErr w:type="gramStart"/>
-      <w:r>
-        <w:rPr>
-          <w:vertAlign w:val="superscript"/>
-          <w:lang w:eastAsia="en-US"/>
-        </w:rPr>
-        <w:t>3</w:t>
-      </w:r>
-      <w:r>
-        <w:rPr>
-          <w:lang w:eastAsia="en-US"/>
-        </w:rPr>
-        <w:t xml:space="preserve"> .</w:t>
-      </w:r>
-      <w:proofErr w:type="gramEnd"/>
-      <w:r>
-        <w:rPr>
-          <w:lang w:eastAsia="en-US"/>
-        </w:rPr>
-        <w:t xml:space="preserve"> Si nous augmentons la diversité (nombre de liens) notre TEB vient de chuter dans l’ordre de 10</w:t>
-      </w:r>
-      <w:r>
-        <w:rPr>
-          <w:vertAlign w:val="superscript"/>
-          <w:lang w:eastAsia="en-US"/>
-        </w:rPr>
-        <w:t>-6</w:t>
-      </w:r>
-      <w:r>
-        <w:rPr>
-          <w:lang w:eastAsia="en-US"/>
-        </w:rPr>
-        <w:t>. Cela améliore considérablement les performances.</w:t>
-      </w:r>
-    </w:p>
-    <w:p/>
-    <w:p>
-      <w:pPr>
-        <w:rPr>
-          <w:rFonts w:asciiTheme="majorHAnsi" w:eastAsiaTheme="majorEastAsia" w:hAnsiTheme="majorHAnsi" w:cstheme="majorBidi"/>
-          <w:color w:val="2E74B5" w:themeColor="accent1" w:themeShade="BF"/>
-          <w:sz w:val="26"/>
-          <w:szCs w:val="26"/>
-        </w:rPr>
-      </w:pPr>
-      <w:r>
-        <w:br w:type="page"/>
-      </w:r>
-    </w:p>
-    <w:p>
-      <w:pPr>
-        <w:pStyle w:val="Titre1"/>
-        <w:rPr>
-          <w:rFonts w:ascii="Times New Roman" w:hAnsi="Times New Roman" w:cs="Times New Roman"/>
-          <w:color w:val="000000"/>
-          <w:sz w:val="28"/>
-          <w:szCs w:val="28"/>
-          <w:lang w:eastAsia="en-US"/>
-        </w:rPr>
-      </w:pPr>
+        <w:t xml:space="preserve"> Amplitude du signal pour les fréquences doppler de 50, 100 et 150 Hz</w:t>
+      </w:r>
+      <w:r>
+        <w:t xml:space="preserve"> (zoom)</w:t>
+      </w:r>
+    </w:p>
+    <w:p>
+      <w:r>
+        <w:t xml:space="preserve">Nous pouvons voir que </w:t>
+      </w:r>
+      <w:r>
+        <w:t xml:space="preserve">plus la fréquence de Doppler est grande, plus les variations de l’amplitude sont rapides. Le temps de cohérence étant inversement proportionnelle à la fréquence de Doppler, celui-ci </w:t>
+      </w:r>
       <w:r>
         <w:lastRenderedPageBreak/>
-        <w:t xml:space="preserve">Exercice </w:t>
-      </w:r>
-      <w:r>
-        <w:t>2</w:t>
-      </w:r>
-      <w:r>
-        <w:rPr>
-          <w:lang w:eastAsia="en-US"/>
-        </w:rPr>
-        <w:t xml:space="preserve"> Canal de </w:t>
-      </w:r>
-      <w:proofErr w:type="spellStart"/>
-      <w:r>
-        <w:rPr>
-          <w:lang w:eastAsia="en-US"/>
-        </w:rPr>
-        <w:t>Rice</w:t>
-      </w:r>
-      <w:proofErr w:type="spellEnd"/>
-      <w:r>
-        <w:rPr>
-          <w:rFonts w:ascii="Times New Roman" w:hAnsi="Times New Roman" w:cs="Times New Roman"/>
-          <w:b/>
-          <w:bCs/>
-          <w:color w:val="000000"/>
-          <w:sz w:val="28"/>
-          <w:szCs w:val="28"/>
-          <w:lang w:eastAsia="en-US"/>
-        </w:rPr>
-        <w:t xml:space="preserve"> </w:t>
-      </w:r>
+        <w:t>diminue lorsque la fréquence de Doppler est augmentée. Cela se traduit par de plus rapides variations d’amplitudes dans le temps (fast fading).</w:t>
+      </w:r>
+    </w:p>
+    <w:p>
+      <w:pPr>
+        <w:pStyle w:val="Titre2"/>
+      </w:pPr>
     </w:p>
     <w:p>
       <w:pPr>
         <w:pStyle w:val="Titre2"/>
         <w:numPr>
           <w:ilvl w:val="0"/>
-          <w:numId w:val="12"/>
+          <w:numId w:val="11"/>
         </w:numPr>
-        <w:rPr>
-          <w:lang w:eastAsia="en-US"/>
-        </w:rPr>
-      </w:pPr>
-      <w:r>
-        <w:rPr>
-          <w:lang w:eastAsia="en-US"/>
-        </w:rPr>
-        <w:t xml:space="preserve">On s’intéresse maintenant au canal de </w:t>
-      </w:r>
-      <w:proofErr w:type="spellStart"/>
-      <w:r>
-        <w:rPr>
-          <w:lang w:eastAsia="en-US"/>
-        </w:rPr>
-        <w:t>Rice</w:t>
-      </w:r>
-      <w:proofErr w:type="spellEnd"/>
-      <w:r>
-        <w:rPr>
-          <w:lang w:eastAsia="en-US"/>
-        </w:rPr>
-        <w:t xml:space="preserve">. Quelle est la différence entre un canal de Rayleigh et celui de </w:t>
-      </w:r>
-      <w:proofErr w:type="spellStart"/>
-      <w:r>
-        <w:rPr>
-          <w:lang w:eastAsia="en-US"/>
-        </w:rPr>
-        <w:t>Rice</w:t>
-      </w:r>
-      <w:proofErr w:type="spellEnd"/>
-      <w:r>
-        <w:rPr>
-          <w:lang w:eastAsia="en-US"/>
-        </w:rPr>
-        <w:t xml:space="preserve"> ? </w:t>
-      </w:r>
-    </w:p>
-    <w:p>
-      <w:pPr>
-        <w:rPr>
-          <w:lang w:eastAsia="en-US"/>
-        </w:rPr>
-      </w:pPr>
-      <w:r>
-        <w:rPr>
-          <w:lang w:eastAsia="en-US"/>
-        </w:rPr>
-        <w:t xml:space="preserve">Dans le canal de </w:t>
-      </w:r>
-      <w:proofErr w:type="spellStart"/>
-      <w:r>
-        <w:rPr>
-          <w:lang w:eastAsia="en-US"/>
-        </w:rPr>
-        <w:t>Rice</w:t>
-      </w:r>
-      <w:proofErr w:type="spellEnd"/>
-      <w:r>
-        <w:rPr>
-          <w:lang w:eastAsia="en-US"/>
-        </w:rPr>
-        <w:t xml:space="preserve"> le récepteur a une vue direct (LOS) avec le transmetteur tandis que dans le canal de Rayleigh le récepteur ne voit pas le transmetteur.</w:t>
-      </w:r>
-      <w:r>
-        <w:rPr>
-          <w:lang w:eastAsia="en-US"/>
-        </w:rPr>
-        <w:t xml:space="preserve"> Nous pouvons configurer la puissance du lien direct (LOS) avec le paramètre K du canal de </w:t>
-      </w:r>
-      <w:proofErr w:type="spellStart"/>
-      <w:r>
-        <w:rPr>
-          <w:lang w:eastAsia="en-US"/>
-        </w:rPr>
-        <w:t>Rice</w:t>
-      </w:r>
-      <w:proofErr w:type="spellEnd"/>
-      <w:r>
-        <w:rPr>
-          <w:lang w:eastAsia="en-US"/>
-        </w:rPr>
-        <w:t>.</w:t>
-      </w:r>
-    </w:p>
-    <w:p>
-      <w:pPr>
-        <w:pStyle w:val="Paragraphedeliste"/>
-        <w:rPr>
-          <w:lang w:eastAsia="en-US"/>
-        </w:rPr>
-      </w:pPr>
-    </w:p>
-    <w:p>
-      <w:pPr>
-        <w:pStyle w:val="Titre2"/>
-        <w:numPr>
-          <w:ilvl w:val="0"/>
-          <w:numId w:val="12"/>
-        </w:numPr>
-        <w:rPr>
-          <w:lang w:eastAsia="en-US"/>
-        </w:rPr>
-      </w:pPr>
-      <w:r>
-        <w:rPr>
-          <w:lang w:eastAsia="en-US"/>
-        </w:rPr>
-        <w:t xml:space="preserve">Pour une fréquence Doppler </w:t>
-      </w:r>
-      <w:r>
-        <w:rPr>
-          <w:rFonts w:ascii="Cambria Math" w:hAnsi="Cambria Math" w:cs="Cambria Math"/>
-          <w:lang w:val="en-US" w:eastAsia="en-US"/>
-        </w:rPr>
-        <w:t>𝑓</w:t>
-      </w:r>
-      <w:r>
-        <w:rPr>
-          <w:rFonts w:ascii="Cambria Math" w:hAnsi="Cambria Math" w:cs="Cambria Math"/>
-          <w:sz w:val="17"/>
-          <w:szCs w:val="17"/>
-          <w:lang w:val="en-US" w:eastAsia="en-US"/>
-        </w:rPr>
-        <w:t>𝐷</w:t>
-      </w:r>
-      <w:r>
-        <w:rPr>
-          <w:rFonts w:ascii="Cambria Math" w:hAnsi="Cambria Math" w:cs="Cambria Math"/>
-          <w:lang w:eastAsia="en-US"/>
-        </w:rPr>
-        <w:t xml:space="preserve">=10 </w:t>
-      </w:r>
-      <w:r>
-        <w:rPr>
-          <w:rFonts w:ascii="Cambria Math" w:hAnsi="Cambria Math" w:cs="Cambria Math"/>
-          <w:lang w:val="en-US" w:eastAsia="en-US"/>
-        </w:rPr>
-        <w:t>𝐻𝑧</w:t>
-      </w:r>
-      <w:r>
-        <w:rPr>
-          <w:rFonts w:ascii="Cambria Math" w:hAnsi="Cambria Math" w:cs="Cambria Math"/>
-          <w:lang w:eastAsia="en-US"/>
-        </w:rPr>
-        <w:t xml:space="preserve"> </w:t>
-      </w:r>
-      <w:r>
-        <w:rPr>
-          <w:rFonts w:ascii="Cambria Math" w:hAnsi="Cambria Math" w:cs="Cambria Math"/>
-          <w:lang w:val="en-US" w:eastAsia="en-US"/>
-        </w:rPr>
-        <w:t>𝑒𝑡</w:t>
-      </w:r>
-      <w:r>
-        <w:rPr>
-          <w:rFonts w:ascii="Cambria Math" w:hAnsi="Cambria Math" w:cs="Cambria Math"/>
-          <w:lang w:eastAsia="en-US"/>
-        </w:rPr>
-        <w:t xml:space="preserve"> </w:t>
-      </w:r>
-      <w:r>
-        <w:rPr>
-          <w:rFonts w:ascii="Cambria Math" w:hAnsi="Cambria Math" w:cs="Cambria Math"/>
-          <w:lang w:val="en-US" w:eastAsia="en-US"/>
-        </w:rPr>
-        <w:t>𝐾</w:t>
-      </w:r>
-      <w:r>
-        <w:rPr>
-          <w:rFonts w:ascii="Cambria Math" w:hAnsi="Cambria Math" w:cs="Cambria Math"/>
-          <w:lang w:eastAsia="en-US"/>
-        </w:rPr>
-        <w:t>=2</w:t>
-      </w:r>
-      <w:r>
-        <w:rPr>
-          <w:lang w:eastAsia="en-US"/>
-        </w:rPr>
-        <w:t xml:space="preserve">, générer 100000 échantillons qui seront transmis sur un canal de </w:t>
-      </w:r>
-      <w:proofErr w:type="spellStart"/>
-      <w:r>
-        <w:rPr>
-          <w:lang w:eastAsia="en-US"/>
-        </w:rPr>
-        <w:t>Rice</w:t>
-      </w:r>
-      <w:proofErr w:type="spellEnd"/>
-      <w:r>
-        <w:rPr>
-          <w:lang w:eastAsia="en-US"/>
-        </w:rPr>
-        <w:t xml:space="preserve"> à un rythme de 10 </w:t>
-      </w:r>
-      <w:proofErr w:type="spellStart"/>
-      <w:r>
-        <w:rPr>
-          <w:lang w:eastAsia="en-US"/>
-        </w:rPr>
-        <w:t>ksymbs</w:t>
-      </w:r>
-      <w:proofErr w:type="spellEnd"/>
-      <w:r>
-        <w:rPr>
-          <w:lang w:eastAsia="en-US"/>
-        </w:rPr>
-        <w:t xml:space="preserve">/s. Vous utiliserez l’objet </w:t>
-      </w:r>
-      <w:r>
-        <w:rPr>
-          <w:b/>
-          <w:bCs/>
-          <w:i/>
-          <w:iCs/>
-          <w:lang w:eastAsia="en-US"/>
-        </w:rPr>
-        <w:t xml:space="preserve">« </w:t>
-      </w:r>
-      <w:proofErr w:type="spellStart"/>
-      <w:r>
-        <w:rPr>
-          <w:b/>
-          <w:bCs/>
-          <w:i/>
-          <w:iCs/>
-          <w:lang w:eastAsia="en-US"/>
-        </w:rPr>
-        <w:t>ricianchan</w:t>
-      </w:r>
-      <w:proofErr w:type="spellEnd"/>
-      <w:r>
-        <w:rPr>
-          <w:b/>
-          <w:bCs/>
-          <w:i/>
-          <w:iCs/>
-          <w:lang w:eastAsia="en-US"/>
-        </w:rPr>
-        <w:t xml:space="preserve"> » </w:t>
-      </w:r>
-      <w:r>
-        <w:rPr>
-          <w:lang w:eastAsia="en-US"/>
-        </w:rPr>
-        <w:t xml:space="preserve">de Matlab. </w:t>
-      </w:r>
-    </w:p>
-    <w:p>
-      <w:pPr>
-        <w:pStyle w:val="Titre2"/>
-        <w:numPr>
-          <w:ilvl w:val="0"/>
-          <w:numId w:val="12"/>
-        </w:numPr>
-        <w:rPr>
-          <w:lang w:eastAsia="en-US"/>
-        </w:rPr>
-      </w:pPr>
-      <w:r>
-        <w:rPr>
-          <w:lang w:eastAsia="en-US"/>
-        </w:rPr>
-        <w:t xml:space="preserve">Sur le même graphique, comparer l’amplitude des échantillons de ce canal à celui de Rayleigh. Lequel est plus sélectif ? Pourquoi ? Que se passe-t-il si </w:t>
-      </w:r>
-      <w:r>
-        <w:rPr>
-          <w:rFonts w:ascii="Cambria Math" w:hAnsi="Cambria Math" w:cs="Cambria Math"/>
-          <w:lang w:val="en-US" w:eastAsia="en-US"/>
-        </w:rPr>
-        <w:t>𝐾</w:t>
-      </w:r>
-      <w:r>
-        <w:rPr>
-          <w:rFonts w:ascii="Cambria Math" w:hAnsi="Cambria Math" w:cs="Cambria Math"/>
-          <w:lang w:eastAsia="en-US"/>
-        </w:rPr>
-        <w:t xml:space="preserve">=0 </w:t>
-      </w:r>
-      <w:r>
-        <w:rPr>
-          <w:lang w:eastAsia="en-US"/>
-        </w:rPr>
-        <w:t xml:space="preserve">? </w:t>
+      </w:pPr>
+      <w:r>
+        <w:t>A l’aide d’une simulation Matlab ou Simulink, réaliser des courbes de performances pour la modulation OQPSK et avec une diversité L= [1 2 4]. Commenter</w:t>
       </w:r>
     </w:p>
     <w:p>
@@ -1782,10 +1334,10 @@
           <w:lang w:eastAsia="fr-CA"/>
         </w:rPr>
         <w:drawing>
-          <wp:inline distT="0" distB="0" distL="0" distR="0" wp14:anchorId="6E0F7457" wp14:editId="61EF1887">
-            <wp:extent cx="4381500" cy="3590278"/>
-            <wp:effectExtent l="0" t="0" r="0" b="0"/>
-            <wp:docPr id="8" name="Image 8"/>
+          <wp:inline distT="0" distB="0" distL="0" distR="0" wp14:anchorId="686DD930" wp14:editId="5931EC44">
+            <wp:extent cx="5048250" cy="4048125"/>
+            <wp:effectExtent l="0" t="0" r="0" b="9525"/>
+            <wp:docPr id="11" name="Image 11"/>
             <wp:cNvGraphicFramePr>
               <a:graphicFrameLocks xmlns:a="http://schemas.openxmlformats.org/drawingml/2006/main" noChangeAspect="1"/>
             </wp:cNvGraphicFramePr>
@@ -1805,7 +1357,7 @@
                   <pic:spPr>
                     <a:xfrm>
                       <a:off x="0" y="0"/>
-                      <a:ext cx="4390706" cy="3597821"/>
+                      <a:ext cx="5048250" cy="4048125"/>
                     </a:xfrm>
                     <a:prstGeom prst="rect">
                       <a:avLst/>
@@ -1845,15 +1397,364 @@
         <w:fldChar w:fldCharType="end"/>
       </w:r>
       <w:r>
-        <w:t xml:space="preserve"> Distribution de l'amplitude du canal de </w:t>
+        <w:t xml:space="preserve"> Courbe de performance du canal </w:t>
       </w:r>
       <w:proofErr w:type="spellStart"/>
       <w:r>
-        <w:t>Rice</w:t>
+        <w:t>rayleigh</w:t>
       </w:r>
       <w:proofErr w:type="spellEnd"/>
-      <w:r>
-        <w:t>, K= 2 (présence de LOS)</w:t>
+    </w:p>
+    <w:p>
+      <w:pPr>
+        <w:jc w:val="both"/>
+        <w:rPr>
+          <w:lang w:eastAsia="en-US"/>
+        </w:rPr>
+      </w:pPr>
+      <w:r>
+        <w:rPr>
+          <w:lang w:eastAsia="en-US"/>
+        </w:rPr>
+        <w:t>Si on augmente le degré de diversité (le nombre de « lien ») les performances sont améliorées. Pour un même SNR, nous voyons que si nous avons une diversité de 4 notre TEB diminue.</w:t>
+      </w:r>
+    </w:p>
+    <w:p>
+      <w:pPr>
+        <w:jc w:val="both"/>
+        <w:rPr>
+          <w:lang w:eastAsia="en-US"/>
+        </w:rPr>
+      </w:pPr>
+    </w:p>
+    <w:p>
+      <w:pPr>
+        <w:jc w:val="both"/>
+        <w:rPr>
+          <w:lang w:eastAsia="en-US"/>
+        </w:rPr>
+      </w:pPr>
+      <w:r>
+        <w:rPr>
+          <w:lang w:eastAsia="en-US"/>
+        </w:rPr>
+        <w:t>Par exemple, dans le cas où le SNR est de 16 dB et avec une présence du lien de vue direct (graphique de K=2), si nous avons un degré de diversité de 1, notre TEB sera de l’ordre de 10</w:t>
+      </w:r>
+      <w:r>
+        <w:rPr>
+          <w:vertAlign w:val="superscript"/>
+          <w:lang w:eastAsia="en-US"/>
+        </w:rPr>
+        <w:t>-</w:t>
+      </w:r>
+      <w:proofErr w:type="gramStart"/>
+      <w:r>
+        <w:rPr>
+          <w:vertAlign w:val="superscript"/>
+          <w:lang w:eastAsia="en-US"/>
+        </w:rPr>
+        <w:t>3</w:t>
+      </w:r>
+      <w:r>
+        <w:rPr>
+          <w:lang w:eastAsia="en-US"/>
+        </w:rPr>
+        <w:t xml:space="preserve"> .</w:t>
+      </w:r>
+      <w:proofErr w:type="gramEnd"/>
+      <w:r>
+        <w:rPr>
+          <w:lang w:eastAsia="en-US"/>
+        </w:rPr>
+        <w:t xml:space="preserve"> Si nous augmentons la diversité (nombre de liens) notre TEB vient de chuter dans l’ordre de 10</w:t>
+      </w:r>
+      <w:r>
+        <w:rPr>
+          <w:vertAlign w:val="superscript"/>
+          <w:lang w:eastAsia="en-US"/>
+        </w:rPr>
+        <w:t>-6</w:t>
+      </w:r>
+      <w:r>
+        <w:rPr>
+          <w:lang w:eastAsia="en-US"/>
+        </w:rPr>
+        <w:t>. Cela améliore considérablement les performances.</w:t>
+      </w:r>
+    </w:p>
+    <w:p/>
+    <w:p>
+      <w:pPr>
+        <w:rPr>
+          <w:rFonts w:asciiTheme="majorHAnsi" w:eastAsiaTheme="majorEastAsia" w:hAnsiTheme="majorHAnsi" w:cstheme="majorBidi"/>
+          <w:color w:val="2E74B5" w:themeColor="accent1" w:themeShade="BF"/>
+          <w:sz w:val="26"/>
+          <w:szCs w:val="26"/>
+        </w:rPr>
+      </w:pPr>
+      <w:r>
+        <w:br w:type="page"/>
+      </w:r>
+    </w:p>
+    <w:p>
+      <w:pPr>
+        <w:pStyle w:val="Titre1"/>
+        <w:rPr>
+          <w:rFonts w:ascii="Times New Roman" w:hAnsi="Times New Roman" w:cs="Times New Roman"/>
+          <w:color w:val="000000"/>
+          <w:sz w:val="28"/>
+          <w:szCs w:val="28"/>
+          <w:lang w:eastAsia="en-US"/>
+        </w:rPr>
+      </w:pPr>
+      <w:r>
+        <w:lastRenderedPageBreak/>
+        <w:t xml:space="preserve">Exercice </w:t>
+      </w:r>
+      <w:r>
+        <w:t>2</w:t>
+      </w:r>
+      <w:r>
+        <w:rPr>
+          <w:lang w:eastAsia="en-US"/>
+        </w:rPr>
+        <w:t xml:space="preserve"> Canal de Rice</w:t>
+      </w:r>
+      <w:r>
+        <w:rPr>
+          <w:rFonts w:ascii="Times New Roman" w:hAnsi="Times New Roman" w:cs="Times New Roman"/>
+          <w:b/>
+          <w:bCs/>
+          <w:color w:val="000000"/>
+          <w:sz w:val="28"/>
+          <w:szCs w:val="28"/>
+          <w:lang w:eastAsia="en-US"/>
+        </w:rPr>
+        <w:t xml:space="preserve"> </w:t>
+      </w:r>
+    </w:p>
+    <w:p>
+      <w:pPr>
+        <w:pStyle w:val="Titre2"/>
+        <w:numPr>
+          <w:ilvl w:val="0"/>
+          <w:numId w:val="12"/>
+        </w:numPr>
+        <w:rPr>
+          <w:lang w:eastAsia="en-US"/>
+        </w:rPr>
+      </w:pPr>
+      <w:r>
+        <w:rPr>
+          <w:lang w:eastAsia="en-US"/>
+        </w:rPr>
+        <w:t xml:space="preserve">On s’intéresse maintenant au canal de Rice. Quelle est la différence entre un canal de Rayleigh et celui de Rice ? </w:t>
+      </w:r>
+    </w:p>
+    <w:p>
+      <w:pPr>
+        <w:rPr>
+          <w:lang w:eastAsia="en-US"/>
+        </w:rPr>
+      </w:pPr>
+      <w:r>
+        <w:rPr>
+          <w:lang w:eastAsia="en-US"/>
+        </w:rPr>
+        <w:t>Dans le canal de Rice le récepteur a une vue direct (LOS) avec le transmetteur tandis que dans le canal de Rayleigh le récepteur ne voit pas le transmetteur.</w:t>
+      </w:r>
+      <w:r>
+        <w:rPr>
+          <w:lang w:eastAsia="en-US"/>
+        </w:rPr>
+        <w:t xml:space="preserve"> Nous pouvons configurer la puissance du lien direct (LOS) avec le paramètre K du canal de Rice.</w:t>
+      </w:r>
+    </w:p>
+    <w:p>
+      <w:pPr>
+        <w:pStyle w:val="Paragraphedeliste"/>
+        <w:rPr>
+          <w:lang w:eastAsia="en-US"/>
+        </w:rPr>
+      </w:pPr>
+    </w:p>
+    <w:p>
+      <w:pPr>
+        <w:pStyle w:val="Titre2"/>
+        <w:numPr>
+          <w:ilvl w:val="0"/>
+          <w:numId w:val="12"/>
+        </w:numPr>
+        <w:rPr>
+          <w:lang w:eastAsia="en-US"/>
+        </w:rPr>
+      </w:pPr>
+      <w:r>
+        <w:rPr>
+          <w:lang w:eastAsia="en-US"/>
+        </w:rPr>
+        <w:t xml:space="preserve">Pour une fréquence Doppler </w:t>
+      </w:r>
+      <w:r>
+        <w:rPr>
+          <w:rFonts w:ascii="Cambria Math" w:hAnsi="Cambria Math" w:cs="Cambria Math"/>
+          <w:lang w:val="en-US" w:eastAsia="en-US"/>
+        </w:rPr>
+        <w:t>𝑓</w:t>
+      </w:r>
+      <w:r>
+        <w:rPr>
+          <w:rFonts w:ascii="Cambria Math" w:hAnsi="Cambria Math" w:cs="Cambria Math"/>
+          <w:sz w:val="17"/>
+          <w:szCs w:val="17"/>
+          <w:lang w:val="en-US" w:eastAsia="en-US"/>
+        </w:rPr>
+        <w:t>𝐷</w:t>
+      </w:r>
+      <w:r>
+        <w:rPr>
+          <w:rFonts w:ascii="Cambria Math" w:hAnsi="Cambria Math" w:cs="Cambria Math"/>
+          <w:lang w:eastAsia="en-US"/>
+        </w:rPr>
+        <w:t xml:space="preserve">=10 </w:t>
+      </w:r>
+      <w:r>
+        <w:rPr>
+          <w:rFonts w:ascii="Cambria Math" w:hAnsi="Cambria Math" w:cs="Cambria Math"/>
+          <w:lang w:val="en-US" w:eastAsia="en-US"/>
+        </w:rPr>
+        <w:t>𝐻𝑧</w:t>
+      </w:r>
+      <w:r>
+        <w:rPr>
+          <w:rFonts w:ascii="Cambria Math" w:hAnsi="Cambria Math" w:cs="Cambria Math"/>
+          <w:lang w:eastAsia="en-US"/>
+        </w:rPr>
+        <w:t xml:space="preserve"> </w:t>
+      </w:r>
+      <w:r>
+        <w:rPr>
+          <w:rFonts w:ascii="Cambria Math" w:hAnsi="Cambria Math" w:cs="Cambria Math"/>
+          <w:lang w:val="en-US" w:eastAsia="en-US"/>
+        </w:rPr>
+        <w:t>𝑒𝑡</w:t>
+      </w:r>
+      <w:r>
+        <w:rPr>
+          <w:rFonts w:ascii="Cambria Math" w:hAnsi="Cambria Math" w:cs="Cambria Math"/>
+          <w:lang w:eastAsia="en-US"/>
+        </w:rPr>
+        <w:t xml:space="preserve"> </w:t>
+      </w:r>
+      <w:r>
+        <w:rPr>
+          <w:rFonts w:ascii="Cambria Math" w:hAnsi="Cambria Math" w:cs="Cambria Math"/>
+          <w:lang w:val="en-US" w:eastAsia="en-US"/>
+        </w:rPr>
+        <w:t>𝐾</w:t>
+      </w:r>
+      <w:r>
+        <w:rPr>
+          <w:rFonts w:ascii="Cambria Math" w:hAnsi="Cambria Math" w:cs="Cambria Math"/>
+          <w:lang w:eastAsia="en-US"/>
+        </w:rPr>
+        <w:t>=2</w:t>
+      </w:r>
+      <w:r>
+        <w:rPr>
+          <w:lang w:eastAsia="en-US"/>
+        </w:rPr>
+        <w:t xml:space="preserve">, générer 100000 échantillons qui seront transmis sur un canal de Rice à un rythme de 10 </w:t>
+      </w:r>
+      <w:proofErr w:type="spellStart"/>
+      <w:r>
+        <w:rPr>
+          <w:lang w:eastAsia="en-US"/>
+        </w:rPr>
+        <w:t>ksymbs</w:t>
+      </w:r>
+      <w:proofErr w:type="spellEnd"/>
+      <w:r>
+        <w:rPr>
+          <w:lang w:eastAsia="en-US"/>
+        </w:rPr>
+        <w:t xml:space="preserve">/s. Vous utiliserez l’objet </w:t>
+      </w:r>
+      <w:r>
+        <w:rPr>
+          <w:b/>
+          <w:bCs/>
+          <w:i/>
+          <w:iCs/>
+          <w:lang w:eastAsia="en-US"/>
+        </w:rPr>
+        <w:t xml:space="preserve">« </w:t>
+      </w:r>
+      <w:proofErr w:type="spellStart"/>
+      <w:r>
+        <w:rPr>
+          <w:b/>
+          <w:bCs/>
+          <w:i/>
+          <w:iCs/>
+          <w:lang w:eastAsia="en-US"/>
+        </w:rPr>
+        <w:t>ricianchan</w:t>
+      </w:r>
+      <w:proofErr w:type="spellEnd"/>
+      <w:r>
+        <w:rPr>
+          <w:b/>
+          <w:bCs/>
+          <w:i/>
+          <w:iCs/>
+          <w:lang w:eastAsia="en-US"/>
+        </w:rPr>
+        <w:t xml:space="preserve"> » </w:t>
+      </w:r>
+      <w:r>
+        <w:rPr>
+          <w:lang w:eastAsia="en-US"/>
+        </w:rPr>
+        <w:t xml:space="preserve">de Matlab. </w:t>
+      </w:r>
+    </w:p>
+    <w:p>
+      <w:pPr>
+        <w:pStyle w:val="Titre2"/>
+        <w:numPr>
+          <w:ilvl w:val="0"/>
+          <w:numId w:val="12"/>
+        </w:numPr>
+        <w:rPr>
+          <w:lang w:eastAsia="en-US"/>
+        </w:rPr>
+      </w:pPr>
+      <w:r>
+        <w:rPr>
+          <w:lang w:eastAsia="en-US"/>
+        </w:rPr>
+        <w:t xml:space="preserve">Sur le même graphique, comparer l’amplitude des échantillons de ce canal à celui de Rayleigh. Lequel est plus sélectif ? Pourquoi ? Que se passe-t-il si </w:t>
+      </w:r>
+      <w:r>
+        <w:rPr>
+          <w:rFonts w:ascii="Cambria Math" w:hAnsi="Cambria Math" w:cs="Cambria Math"/>
+          <w:lang w:val="en-US" w:eastAsia="en-US"/>
+        </w:rPr>
+        <w:t>𝐾</w:t>
+      </w:r>
+      <w:r>
+        <w:rPr>
+          <w:rFonts w:ascii="Cambria Math" w:hAnsi="Cambria Math" w:cs="Cambria Math"/>
+          <w:lang w:eastAsia="en-US"/>
+        </w:rPr>
+        <w:t xml:space="preserve">=0 </w:t>
+      </w:r>
+      <w:r>
+        <w:rPr>
+          <w:lang w:eastAsia="en-US"/>
+        </w:rPr>
+        <w:t xml:space="preserve">? </w:t>
       </w:r>
     </w:p>
     <w:p>
@@ -1866,12 +1767,11 @@
           <w:noProof/>
           <w:lang w:eastAsia="fr-CA"/>
         </w:rPr>
-        <w:lastRenderedPageBreak/>
         <w:drawing>
-          <wp:inline distT="0" distB="0" distL="0" distR="0" wp14:anchorId="2C8CD4AD" wp14:editId="31C7BE53">
-            <wp:extent cx="5429250" cy="2888639"/>
+          <wp:inline distT="0" distB="0" distL="0" distR="0" wp14:anchorId="6E0F7457" wp14:editId="61EF1887">
+            <wp:extent cx="4381500" cy="3590278"/>
             <wp:effectExtent l="0" t="0" r="0" b="0"/>
-            <wp:docPr id="10" name="Image 10"/>
+            <wp:docPr id="8" name="Image 8"/>
             <wp:cNvGraphicFramePr>
               <a:graphicFrameLocks xmlns:a="http://schemas.openxmlformats.org/drawingml/2006/main" noChangeAspect="1"/>
             </wp:cNvGraphicFramePr>
@@ -1891,7 +1791,7 @@
                   <pic:spPr>
                     <a:xfrm>
                       <a:off x="0" y="0"/>
-                      <a:ext cx="5434490" cy="2891427"/>
+                      <a:ext cx="4390706" cy="3597821"/>
                     </a:xfrm>
                     <a:prstGeom prst="rect">
                       <a:avLst/>
@@ -1931,78 +1831,8 @@
         <w:fldChar w:fldCharType="end"/>
       </w:r>
       <w:r>
-        <w:t xml:space="preserve"> Densité spectrale de la réponse pour le canal </w:t>
-      </w:r>
-      <w:proofErr w:type="spellStart"/>
-      <w:r>
-        <w:t>Rice</w:t>
-      </w:r>
-      <w:proofErr w:type="spellEnd"/>
-      <w:r>
-        <w:t>, K=2</w:t>
-      </w:r>
-    </w:p>
-    <w:p>
-      <w:pPr>
-        <w:rPr>
-          <w:lang w:eastAsia="en-US"/>
-        </w:rPr>
-      </w:pPr>
-      <w:r>
-        <w:rPr>
-          <w:lang w:eastAsia="en-US"/>
-        </w:rPr>
-        <w:t xml:space="preserve">Comme nous pouvons le constater dans la figure 6, le canal de </w:t>
-      </w:r>
-      <w:proofErr w:type="spellStart"/>
-      <w:r>
-        <w:rPr>
-          <w:lang w:eastAsia="en-US"/>
-        </w:rPr>
-        <w:t>Rice</w:t>
-      </w:r>
-      <w:proofErr w:type="spellEnd"/>
-      <w:r>
-        <w:rPr>
-          <w:lang w:eastAsia="en-US"/>
-        </w:rPr>
-        <w:t xml:space="preserve"> n’est pas plus ni moins sélectif en fréquence que le canal de Rayleigh. </w:t>
-      </w:r>
-      <w:proofErr w:type="gramStart"/>
-      <w:r>
-        <w:rPr>
-          <w:lang w:eastAsia="en-US"/>
-        </w:rPr>
-        <w:t>La canal</w:t>
-      </w:r>
-      <w:proofErr w:type="gramEnd"/>
-      <w:r>
-        <w:rPr>
-          <w:lang w:eastAsia="en-US"/>
-        </w:rPr>
-        <w:t xml:space="preserve"> de </w:t>
-      </w:r>
-      <w:proofErr w:type="spellStart"/>
-      <w:r>
-        <w:rPr>
-          <w:lang w:eastAsia="en-US"/>
-        </w:rPr>
-        <w:t>Rice</w:t>
-      </w:r>
-      <w:proofErr w:type="spellEnd"/>
-      <w:r>
-        <w:rPr>
-          <w:lang w:eastAsia="en-US"/>
-        </w:rPr>
-        <w:t>, avec un paramètre de K=2, ajoute seulement un lien en vue direct.</w:t>
-      </w:r>
-    </w:p>
-    <w:p>
-      <w:pPr>
-        <w:rPr>
-          <w:lang w:eastAsia="en-US"/>
-        </w:rPr>
-      </w:pPr>
+        <w:t xml:space="preserve"> Distribution de l'amplitude du canal de Rice, K= 2 (présence de LOS)</w:t>
+      </w:r>
     </w:p>
     <w:p>
       <w:pPr>
@@ -2014,11 +1844,12 @@
           <w:noProof/>
           <w:lang w:eastAsia="fr-CA"/>
         </w:rPr>
+        <w:lastRenderedPageBreak/>
         <w:drawing>
-          <wp:inline distT="0" distB="0" distL="0" distR="0" wp14:anchorId="56DD48F2" wp14:editId="0244611B">
-            <wp:extent cx="4000500" cy="3220479"/>
+          <wp:inline distT="0" distB="0" distL="0" distR="0" wp14:anchorId="2C8CD4AD" wp14:editId="31C7BE53">
+            <wp:extent cx="5429250" cy="2888639"/>
             <wp:effectExtent l="0" t="0" r="0" b="0"/>
-            <wp:docPr id="9" name="Image 9"/>
+            <wp:docPr id="10" name="Image 10"/>
             <wp:cNvGraphicFramePr>
               <a:graphicFrameLocks xmlns:a="http://schemas.openxmlformats.org/drawingml/2006/main" noChangeAspect="1"/>
             </wp:cNvGraphicFramePr>
@@ -2038,7 +1869,7 @@
                   <pic:spPr>
                     <a:xfrm>
                       <a:off x="0" y="0"/>
-                      <a:ext cx="4009414" cy="3227655"/>
+                      <a:ext cx="5434490" cy="2891427"/>
                     </a:xfrm>
                     <a:prstGeom prst="rect">
                       <a:avLst/>
@@ -2078,100 +1909,54 @@
         <w:fldChar w:fldCharType="end"/>
       </w:r>
       <w:r>
-        <w:t xml:space="preserve"> distribution de l'amplitude du canal </w:t>
-      </w:r>
-      <w:proofErr w:type="spellStart"/>
-      <w:r>
-        <w:t>Rice</w:t>
-      </w:r>
-      <w:proofErr w:type="spellEnd"/>
-      <w:r>
-        <w:t xml:space="preserve"> K=0 (absence de LOS)</w:t>
-      </w:r>
-    </w:p>
-    <w:p>
-      <w:pPr>
-        <w:jc w:val="both"/>
-        <w:rPr>
-          <w:lang w:eastAsia="en-US"/>
-        </w:rPr>
-      </w:pPr>
-      <w:r>
-        <w:rPr>
-          <w:lang w:eastAsia="en-US"/>
-        </w:rPr>
-        <w:t xml:space="preserve">Puisque K est le ratio entre la puissance du lien direct (LOS) et les autres liens, ii le paramètre K est égal à 0, cela veut dire que la puissance du Lien direct (LOS) est nulle. Le canal de </w:t>
-      </w:r>
-      <w:proofErr w:type="spellStart"/>
-      <w:r>
-        <w:rPr>
-          <w:lang w:eastAsia="en-US"/>
-        </w:rPr>
-        <w:t>Rice</w:t>
-      </w:r>
-      <w:proofErr w:type="spellEnd"/>
-      <w:r>
-        <w:rPr>
-          <w:lang w:eastAsia="en-US"/>
-        </w:rPr>
-        <w:t xml:space="preserve"> ne contient de lien direct (LOS). Le canal de </w:t>
-      </w:r>
-      <w:proofErr w:type="spellStart"/>
-      <w:r>
-        <w:rPr>
-          <w:lang w:eastAsia="en-US"/>
-        </w:rPr>
-        <w:t>Rice</w:t>
-      </w:r>
-      <w:proofErr w:type="spellEnd"/>
-      <w:r>
-        <w:rPr>
-          <w:lang w:eastAsia="en-US"/>
-        </w:rPr>
-        <w:t xml:space="preserve"> devient identique au canal de Rayleigh.</w:t>
-      </w:r>
-    </w:p>
-    <w:p/>
-    <w:p>
-      <w:pPr>
-        <w:pStyle w:val="Titre2"/>
-        <w:numPr>
-          <w:ilvl w:val="0"/>
-          <w:numId w:val="12"/>
-        </w:numPr>
-        <w:rPr>
-          <w:lang w:eastAsia="en-US"/>
-        </w:rPr>
-      </w:pPr>
+        <w:t xml:space="preserve"> Densité spectrale de la réponse pour le canal Rice, K=2</w:t>
+      </w:r>
+    </w:p>
+    <w:p>
+      <w:pPr>
+        <w:rPr>
+          <w:lang w:eastAsia="en-US"/>
+        </w:rPr>
+      </w:pPr>
+      <w:r>
+        <w:rPr>
+          <w:lang w:eastAsia="en-US"/>
+        </w:rPr>
+        <w:t xml:space="preserve">Comme nous pouvons le constater dans la figure </w:t>
+      </w:r>
+      <w:r>
+        <w:rPr>
+          <w:lang w:eastAsia="en-US"/>
+        </w:rPr>
+        <w:t>8</w:t>
+      </w:r>
       <w:bookmarkStart w:id="0" w:name="_GoBack"/>
       <w:bookmarkEnd w:id="0"/>
       <w:r>
         <w:rPr>
           <w:lang w:eastAsia="en-US"/>
         </w:rPr>
-        <w:lastRenderedPageBreak/>
-        <w:t xml:space="preserve">A l’aide d’une simulation Matlab ou Simulink, réaliser des courbes de performances pour la modulation OQPSK avec </w:t>
-      </w:r>
-      <w:r>
-        <w:rPr>
-          <w:rFonts w:ascii="Cambria Math" w:hAnsi="Cambria Math" w:cs="Cambria Math"/>
-          <w:lang w:val="en-US" w:eastAsia="en-US"/>
-        </w:rPr>
-        <w:t>𝐾</w:t>
-      </w:r>
-      <w:r>
-        <w:rPr>
-          <w:rFonts w:ascii="Cambria Math" w:hAnsi="Cambria Math" w:cs="Cambria Math"/>
-          <w:lang w:eastAsia="en-US"/>
-        </w:rPr>
-        <w:t xml:space="preserve">=[0 2] </w:t>
-      </w:r>
-      <w:r>
-        <w:rPr>
-          <w:lang w:eastAsia="en-US"/>
-        </w:rPr>
-        <w:t xml:space="preserve">et une diversité L= [1 2 4]. Commenter </w:t>
-      </w:r>
+        <w:t>, le canal de Rice n’est pas plus ni moins sélectif en fréquence que le canal de Rayleigh. L</w:t>
+      </w:r>
+      <w:r>
+        <w:rPr>
+          <w:lang w:eastAsia="en-US"/>
+        </w:rPr>
+        <w:t>e</w:t>
+      </w:r>
+      <w:r>
+        <w:rPr>
+          <w:lang w:eastAsia="en-US"/>
+        </w:rPr>
+        <w:t xml:space="preserve"> canal de Rice, avec un paramètre de K=2, ajoute un lien en vue direct.</w:t>
+      </w:r>
+    </w:p>
+    <w:p>
+      <w:pPr>
+        <w:rPr>
+          <w:lang w:eastAsia="en-US"/>
+        </w:rPr>
+      </w:pPr>
     </w:p>
     <w:p>
       <w:pPr>
@@ -2184,10 +1969,10 @@
           <w:lang w:eastAsia="fr-CA"/>
         </w:rPr>
         <w:drawing>
-          <wp:inline distT="0" distB="0" distL="0" distR="0" wp14:anchorId="144DFF96" wp14:editId="0F52C882">
-            <wp:extent cx="4505325" cy="3573773"/>
+          <wp:inline distT="0" distB="0" distL="0" distR="0" wp14:anchorId="56DD48F2" wp14:editId="0244611B">
+            <wp:extent cx="4000500" cy="3220479"/>
             <wp:effectExtent l="0" t="0" r="0" b="0"/>
-            <wp:docPr id="6" name="Image 6"/>
+            <wp:docPr id="9" name="Image 9"/>
             <wp:cNvGraphicFramePr>
               <a:graphicFrameLocks xmlns:a="http://schemas.openxmlformats.org/drawingml/2006/main" noChangeAspect="1"/>
             </wp:cNvGraphicFramePr>
@@ -2207,7 +1992,7 @@
                   <pic:spPr>
                     <a:xfrm>
                       <a:off x="0" y="0"/>
-                      <a:ext cx="4512457" cy="3579430"/>
+                      <a:ext cx="4009414" cy="3227655"/>
                     </a:xfrm>
                     <a:prstGeom prst="rect">
                       <a:avLst/>
@@ -2224,9 +2009,6 @@
       <w:pPr>
         <w:pStyle w:val="Lgende"/>
         <w:jc w:val="center"/>
-        <w:rPr>
-          <w:lang w:eastAsia="en-US"/>
-        </w:rPr>
       </w:pPr>
       <w:r>
         <w:t xml:space="preserve">Figure </w:t>
@@ -2250,18 +2032,109 @@
         <w:fldChar w:fldCharType="end"/>
       </w:r>
       <w:r>
-        <w:t xml:space="preserve"> Performance du canal </w:t>
-      </w:r>
-      <w:proofErr w:type="spellStart"/>
-      <w:r>
-        <w:t>Rice</w:t>
-      </w:r>
-      <w:proofErr w:type="spellEnd"/>
-      <w:r>
-        <w:t xml:space="preserve"> avec K=0</w:t>
-      </w:r>
-      <w:r>
-        <w:t>, absence de LOS</w:t>
+        <w:t xml:space="preserve"> distribution de l'amplitude du canal Rice K=0 (absence de LOS)</w:t>
+      </w:r>
+    </w:p>
+    <w:p>
+      <w:pPr>
+        <w:jc w:val="both"/>
+        <w:rPr>
+          <w:lang w:eastAsia="en-US"/>
+        </w:rPr>
+      </w:pPr>
+      <w:r>
+        <w:rPr>
+          <w:lang w:eastAsia="en-US"/>
+        </w:rPr>
+        <w:t xml:space="preserve">Puisque K est le ratio entre la puissance du lien direct (LOS) et les autres liens, ii le paramètre K est égal à 0, cela veut dire que la puissance du Lien direct (LOS) est nulle. Le canal de Rice ne contient </w:t>
+      </w:r>
+      <w:r>
+        <w:rPr>
+          <w:lang w:eastAsia="en-US"/>
+        </w:rPr>
+        <w:t xml:space="preserve">pas </w:t>
+      </w:r>
+      <w:r>
+        <w:rPr>
+          <w:lang w:eastAsia="en-US"/>
+        </w:rPr>
+        <w:t>de lien direct (LOS)</w:t>
+      </w:r>
+      <w:r>
+        <w:rPr>
+          <w:lang w:eastAsia="en-US"/>
+        </w:rPr>
+        <w:t>,</w:t>
+      </w:r>
+      <w:r>
+        <w:rPr>
+          <w:lang w:eastAsia="en-US"/>
+        </w:rPr>
+        <w:t xml:space="preserve"> </w:t>
+      </w:r>
+      <w:r>
+        <w:rPr>
+          <w:lang w:eastAsia="en-US"/>
+        </w:rPr>
+        <w:t>il</w:t>
+      </w:r>
+      <w:r>
+        <w:rPr>
+          <w:lang w:eastAsia="en-US"/>
+        </w:rPr>
+        <w:t xml:space="preserve"> devient </w:t>
+      </w:r>
+      <w:r>
+        <w:rPr>
+          <w:lang w:eastAsia="en-US"/>
+        </w:rPr>
+        <w:t xml:space="preserve">donc </w:t>
+      </w:r>
+      <w:r>
+        <w:rPr>
+          <w:lang w:eastAsia="en-US"/>
+        </w:rPr>
+        <w:t>identique au canal de Rayleigh.</w:t>
+      </w:r>
+    </w:p>
+    <w:p/>
+    <w:p>
+      <w:pPr>
+        <w:pStyle w:val="Titre2"/>
+        <w:numPr>
+          <w:ilvl w:val="0"/>
+          <w:numId w:val="12"/>
+        </w:numPr>
+        <w:rPr>
+          <w:lang w:eastAsia="en-US"/>
+        </w:rPr>
+      </w:pPr>
+      <w:r>
+        <w:rPr>
+          <w:lang w:eastAsia="en-US"/>
+        </w:rPr>
+        <w:lastRenderedPageBreak/>
+        <w:t xml:space="preserve">A l’aide d’une simulation Matlab ou Simulink, réaliser des courbes de performances pour la modulation OQPSK avec </w:t>
+      </w:r>
+      <w:r>
+        <w:rPr>
+          <w:rFonts w:ascii="Cambria Math" w:hAnsi="Cambria Math" w:cs="Cambria Math"/>
+          <w:lang w:val="en-US" w:eastAsia="en-US"/>
+        </w:rPr>
+        <w:t>𝐾</w:t>
+      </w:r>
+      <w:r>
+        <w:rPr>
+          <w:rFonts w:ascii="Cambria Math" w:hAnsi="Cambria Math" w:cs="Cambria Math"/>
+          <w:lang w:eastAsia="en-US"/>
+        </w:rPr>
+        <w:t xml:space="preserve">=[0 2] </w:t>
+      </w:r>
+      <w:r>
+        <w:rPr>
+          <w:lang w:eastAsia="en-US"/>
+        </w:rPr>
+        <w:t xml:space="preserve">et une diversité L= [1 2 4]. Commenter </w:t>
       </w:r>
     </w:p>
     <w:p>
@@ -2275,10 +2148,10 @@
           <w:lang w:eastAsia="fr-CA"/>
         </w:rPr>
         <w:drawing>
-          <wp:inline distT="0" distB="0" distL="0" distR="0" wp14:anchorId="75E2D161" wp14:editId="1987723F">
-            <wp:extent cx="4514850" cy="3617011"/>
+          <wp:inline distT="0" distB="0" distL="0" distR="0" wp14:anchorId="144DFF96" wp14:editId="0F52C882">
+            <wp:extent cx="4505325" cy="3573773"/>
             <wp:effectExtent l="0" t="0" r="0" b="0"/>
-            <wp:docPr id="5" name="Image 5"/>
+            <wp:docPr id="6" name="Image 6"/>
             <wp:cNvGraphicFramePr>
               <a:graphicFrameLocks xmlns:a="http://schemas.openxmlformats.org/drawingml/2006/main" noChangeAspect="1"/>
             </wp:cNvGraphicFramePr>
@@ -2298,6 +2171,89 @@
                   <pic:spPr>
                     <a:xfrm>
                       <a:off x="0" y="0"/>
+                      <a:ext cx="4512457" cy="3579430"/>
+                    </a:xfrm>
+                    <a:prstGeom prst="rect">
+                      <a:avLst/>
+                    </a:prstGeom>
+                  </pic:spPr>
+                </pic:pic>
+              </a:graphicData>
+            </a:graphic>
+          </wp:inline>
+        </w:drawing>
+      </w:r>
+    </w:p>
+    <w:p>
+      <w:pPr>
+        <w:pStyle w:val="Lgende"/>
+        <w:jc w:val="center"/>
+        <w:rPr>
+          <w:lang w:eastAsia="en-US"/>
+        </w:rPr>
+      </w:pPr>
+      <w:r>
+        <w:t xml:space="preserve">Figure </w:t>
+      </w:r>
+      <w:r>
+        <w:fldChar w:fldCharType="begin"/>
+      </w:r>
+      <w:r>
+        <w:instrText xml:space="preserve"> SEQ Figure \* ARABIC </w:instrText>
+      </w:r>
+      <w:r>
+        <w:fldChar w:fldCharType="separate"/>
+      </w:r>
+      <w:r>
+        <w:rPr>
+          <w:noProof/>
+        </w:rPr>
+        <w:t>10</w:t>
+      </w:r>
+      <w:r>
+        <w:fldChar w:fldCharType="end"/>
+      </w:r>
+      <w:r>
+        <w:t xml:space="preserve"> Performance du canal Rice avec K=0</w:t>
+      </w:r>
+      <w:r>
+        <w:t>, absence de LOS</w:t>
+      </w:r>
+    </w:p>
+    <w:p>
+      <w:pPr>
+        <w:keepNext/>
+        <w:jc w:val="center"/>
+      </w:pPr>
+      <w:r>
+        <w:rPr>
+          <w:noProof/>
+          <w:lang w:eastAsia="fr-CA"/>
+        </w:rPr>
+        <w:drawing>
+          <wp:inline distT="0" distB="0" distL="0" distR="0" wp14:anchorId="75E2D161" wp14:editId="1987723F">
+            <wp:extent cx="4514850" cy="3617011"/>
+            <wp:effectExtent l="0" t="0" r="0" b="0"/>
+            <wp:docPr id="5" name="Image 5"/>
+            <wp:cNvGraphicFramePr>
+              <a:graphicFrameLocks xmlns:a="http://schemas.openxmlformats.org/drawingml/2006/main" noChangeAspect="1"/>
+            </wp:cNvGraphicFramePr>
+            <a:graphic xmlns:a="http://schemas.openxmlformats.org/drawingml/2006/main">
+              <a:graphicData uri="http://schemas.openxmlformats.org/drawingml/2006/picture">
+                <pic:pic xmlns:pic="http://schemas.openxmlformats.org/drawingml/2006/picture">
+                  <pic:nvPicPr>
+                    <pic:cNvPr id="1" name=""/>
+                    <pic:cNvPicPr/>
+                  </pic:nvPicPr>
+                  <pic:blipFill>
+                    <a:blip r:embed="rId18"/>
+                    <a:stretch>
+                      <a:fillRect/>
+                    </a:stretch>
+                  </pic:blipFill>
+                  <pic:spPr>
+                    <a:xfrm>
+                      <a:off x="0" y="0"/>
                       <a:ext cx="4520061" cy="3621186"/>
                     </a:xfrm>
                     <a:prstGeom prst="rect">
@@ -2335,7 +2291,7 @@
         <w:rPr>
           <w:noProof/>
         </w:rPr>
-        <w:t>10</w:t>
+        <w:t>11</w:t>
       </w:r>
       <w:r>
         <w:fldChar w:fldCharType="end"/>
@@ -2386,33 +2342,136 @@
         <w:rPr>
           <w:lang w:eastAsia="en-US"/>
         </w:rPr>
-        <w:t xml:space="preserve"> lorsque le paramètre K du canal de </w:t>
+        <w:t xml:space="preserve"> lorsque le paramètre K du canal de Rice est augmenté</w:t>
+      </w:r>
+      <w:r>
+        <w:rPr>
+          <w:lang w:eastAsia="en-US"/>
+        </w:rPr>
+        <w:t>, ce qui veut dire que le lien en vue direct (LOS) devient présent</w:t>
+      </w:r>
+      <w:r>
+        <w:rPr>
+          <w:lang w:eastAsia="en-US"/>
+        </w:rPr>
+        <w:t>. Nous pouvons voir que la présence du signal en vue direct</w:t>
+      </w:r>
+      <w:r>
+        <w:rPr>
+          <w:lang w:eastAsia="en-US"/>
+        </w:rPr>
+        <w:t>(</w:t>
+      </w:r>
+      <w:r>
+        <w:rPr>
+          <w:lang w:eastAsia="en-US"/>
+        </w:rPr>
+        <w:t>LOS)</w:t>
+      </w:r>
+      <w:r>
+        <w:rPr>
+          <w:lang w:eastAsia="en-US"/>
+        </w:rPr>
+        <w:t>(K=2)</w:t>
+      </w:r>
+      <w:r>
+        <w:rPr>
+          <w:lang w:eastAsia="en-US"/>
+        </w:rPr>
+        <w:t xml:space="preserve"> </w:t>
+      </w:r>
+      <w:r>
+        <w:rPr>
+          <w:lang w:eastAsia="en-US"/>
+        </w:rPr>
+        <w:t>requiert</w:t>
+      </w:r>
+      <w:r>
+        <w:rPr>
+          <w:lang w:eastAsia="en-US"/>
+        </w:rPr>
+        <w:t xml:space="preserve"> une moins grande puissance (</w:t>
       </w:r>
       <w:proofErr w:type="spellStart"/>
       <w:r>
         <w:rPr>
           <w:lang w:eastAsia="en-US"/>
         </w:rPr>
-        <w:t>Rice</w:t>
+        <w:t>Eb</w:t>
       </w:r>
       <w:proofErr w:type="spellEnd"/>
       <w:r>
         <w:rPr>
           <w:lang w:eastAsia="en-US"/>
         </w:rPr>
-        <w:t xml:space="preserve"> est augmenté</w:t>
-      </w:r>
-      <w:r>
-        <w:rPr>
-          <w:lang w:eastAsia="en-US"/>
-        </w:rPr>
-        <w:t>, ce qui veut dire que le lien en vue direct (LOS) devient présent</w:t>
-      </w:r>
-      <w:r>
-        <w:rPr>
-          <w:lang w:eastAsia="en-US"/>
-        </w:rPr>
-        <w:t>. Nous pouvons voir que la présence du signal en vue direct</w:t>
+        <w:t>/No) que si le signal en vue direct est absent(K=0)</w:t>
+      </w:r>
+      <w:r>
+        <w:rPr>
+          <w:lang w:eastAsia="en-US"/>
+        </w:rPr>
+        <w:t xml:space="preserve"> pour un même TEB.</w:t>
+      </w:r>
+    </w:p>
+    <w:p>
+      <w:pPr>
+        <w:jc w:val="both"/>
+        <w:rPr>
+          <w:lang w:eastAsia="en-US"/>
+        </w:rPr>
+      </w:pPr>
+    </w:p>
+    <w:p>
+      <w:pPr>
+        <w:jc w:val="both"/>
+        <w:rPr>
+          <w:lang w:eastAsia="en-US"/>
+        </w:rPr>
+      </w:pPr>
+      <w:r>
+        <w:rPr>
+          <w:lang w:eastAsia="en-US"/>
+        </w:rPr>
+        <w:t>Par exemple pour avoir un TEB de 10</w:t>
+      </w:r>
+      <w:r>
+        <w:rPr>
+          <w:vertAlign w:val="superscript"/>
+          <w:lang w:eastAsia="en-US"/>
+        </w:rPr>
+        <w:t xml:space="preserve">-4 </w:t>
+      </w:r>
+      <w:r>
+        <w:rPr>
+          <w:lang w:eastAsia="en-US"/>
+        </w:rPr>
+        <w:t>pour une diversité de L=2, Cela requiert un SNR (</w:t>
+      </w:r>
+      <w:proofErr w:type="spellStart"/>
+      <w:r>
+        <w:rPr>
+          <w:lang w:eastAsia="en-US"/>
+        </w:rPr>
+        <w:t>Eb</w:t>
+      </w:r>
+      <w:proofErr w:type="spellEnd"/>
+      <w:r>
+        <w:rPr>
+          <w:lang w:eastAsia="en-US"/>
+        </w:rPr>
+        <w:t>/No) de 16 dB si le lien en vue direct (LOS) est présent (courbe de K=2) et un SNR d’environ 19dB si le lien en vue direct est absent</w:t>
+      </w:r>
+      <w:r>
+        <w:rPr>
+          <w:lang w:eastAsia="en-US"/>
+        </w:rPr>
+        <w:t>e</w:t>
+      </w:r>
+      <w:r>
+        <w:rPr>
+          <w:lang w:eastAsia="en-US"/>
+        </w:rPr>
+        <w:t xml:space="preserve"> </w:t>
       </w:r>
       <w:r>
         <w:rPr>
@@ -2424,51 +2483,19 @@
         <w:rPr>
           <w:lang w:eastAsia="en-US"/>
         </w:rPr>
-        <w:t>LOS)</w:t>
-      </w:r>
-      <w:r>
-        <w:rPr>
-          <w:lang w:eastAsia="en-US"/>
-        </w:rPr>
-        <w:t>(K=2)</w:t>
-      </w:r>
-      <w:r>
-        <w:rPr>
-          <w:lang w:eastAsia="en-US"/>
-        </w:rPr>
-        <w:t xml:space="preserve"> </w:t>
-      </w:r>
-      <w:r>
-        <w:rPr>
-          <w:lang w:eastAsia="en-US"/>
-        </w:rPr>
-        <w:t>requiert</w:t>
-      </w:r>
-      <w:r>
-        <w:rPr>
-          <w:lang w:eastAsia="en-US"/>
-        </w:rPr>
-        <w:t xml:space="preserve"> une moins grande puissance (</w:t>
-      </w:r>
-      <w:proofErr w:type="spellStart"/>
-      <w:r>
-        <w:rPr>
-          <w:lang w:eastAsia="en-US"/>
-        </w:rPr>
-        <w:t>Eb</w:t>
-      </w:r>
-      <w:proofErr w:type="spellEnd"/>
-      <w:r>
-        <w:rPr>
-          <w:lang w:eastAsia="en-US"/>
-        </w:rPr>
-        <w:t>/No) que si le signal en vue direct est absent(K=0)</w:t>
-      </w:r>
-      <w:r>
-        <w:rPr>
-          <w:lang w:eastAsia="en-US"/>
-        </w:rPr>
-        <w:t xml:space="preserve"> pour un même TEB.</w:t>
+        <w:t>c</w:t>
+      </w:r>
+      <w:r>
+        <w:rPr>
+          <w:lang w:eastAsia="en-US"/>
+        </w:rPr>
+        <w:t>ourbe de K=0)</w:t>
+      </w:r>
+      <w:r>
+        <w:rPr>
+          <w:lang w:eastAsia="en-US"/>
+        </w:rPr>
+        <w:t>.</w:t>
       </w:r>
     </w:p>
     <w:p>
@@ -2490,104 +2517,7 @@
         <w:rPr>
           <w:lang w:eastAsia="en-US"/>
         </w:rPr>
-        <w:t>Par exemple pour avoir un TEB de 10</w:t>
-      </w:r>
-      <w:r>
-        <w:rPr>
-          <w:vertAlign w:val="superscript"/>
-          <w:lang w:eastAsia="en-US"/>
-        </w:rPr>
-        <w:t xml:space="preserve">-4 </w:t>
-      </w:r>
-      <w:r>
-        <w:rPr>
-          <w:lang w:eastAsia="en-US"/>
-        </w:rPr>
-        <w:t>pour une diversité de L=2, Cela requiert un SNR (</w:t>
-      </w:r>
-      <w:proofErr w:type="spellStart"/>
-      <w:r>
-        <w:rPr>
-          <w:lang w:eastAsia="en-US"/>
-        </w:rPr>
-        <w:t>Eb</w:t>
-      </w:r>
-      <w:proofErr w:type="spellEnd"/>
-      <w:r>
-        <w:rPr>
-          <w:lang w:eastAsia="en-US"/>
-        </w:rPr>
-        <w:t>/No) de 16 dB si le lien en vue direct (LOS) est présent (courbe de K=2) et un SNR d’environ 19dB si le lien en vue direct est absent</w:t>
-      </w:r>
-      <w:r>
-        <w:rPr>
-          <w:lang w:eastAsia="en-US"/>
-        </w:rPr>
-        <w:t>e</w:t>
-      </w:r>
-      <w:r>
-        <w:rPr>
-          <w:lang w:eastAsia="en-US"/>
-        </w:rPr>
-        <w:t xml:space="preserve"> </w:t>
-      </w:r>
-      <w:r>
-        <w:rPr>
-          <w:lang w:eastAsia="en-US"/>
-        </w:rPr>
-        <w:t>(</w:t>
-      </w:r>
-      <w:r>
-        <w:rPr>
-          <w:lang w:eastAsia="en-US"/>
-        </w:rPr>
-        <w:t>c</w:t>
-      </w:r>
-      <w:r>
-        <w:rPr>
-          <w:lang w:eastAsia="en-US"/>
-        </w:rPr>
-        <w:t>ourbe de K=0)</w:t>
-      </w:r>
-      <w:r>
-        <w:rPr>
-          <w:lang w:eastAsia="en-US"/>
-        </w:rPr>
-        <w:t>.</w:t>
-      </w:r>
-    </w:p>
-    <w:p>
-      <w:pPr>
-        <w:jc w:val="both"/>
-        <w:rPr>
-          <w:lang w:eastAsia="en-US"/>
-        </w:rPr>
-      </w:pPr>
-    </w:p>
-    <w:p>
-      <w:pPr>
-        <w:jc w:val="both"/>
-        <w:rPr>
-          <w:lang w:eastAsia="en-US"/>
-        </w:rPr>
-      </w:pPr>
-      <w:r>
-        <w:rPr>
-          <w:lang w:eastAsia="en-US"/>
-        </w:rPr>
-        <w:t xml:space="preserve">L’effet de la diversité est le même que décrit pour le </w:t>
-      </w:r>
-      <w:r>
-        <w:rPr>
-          <w:lang w:eastAsia="en-US"/>
-        </w:rPr>
-        <w:t>canal de Rayleigh</w:t>
-      </w:r>
-      <w:r>
-        <w:rPr>
-          <w:lang w:eastAsia="en-US"/>
-        </w:rPr>
-        <w:t xml:space="preserve"> dans l’exemple 1.</w:t>
+        <w:t>L’effet de la diversité est le même que décrit pour le canal de Rayleigh dans l’exemple 1.</w:t>
       </w:r>
     </w:p>
     <w:p>
@@ -2672,15 +2602,7 @@
       </w:r>
       <w:proofErr w:type="spellEnd"/>
       <w:r>
-        <w:t xml:space="preserve"> </w:t>
-      </w:r>
-      <w:proofErr w:type="spellStart"/>
-      <w:r>
-        <w:t>Urban</w:t>
-      </w:r>
-      <w:proofErr w:type="spellEnd"/>
-      <w:r>
-        <w:t> » (TU). Générer 50000 échantillons transmis au rythme de 1Msymbs/s pour une fréquence Doppler de 10 Hz.</w:t>
+        <w:t xml:space="preserve"> Urban » (TU). Générer 50000 échantillons transmis au rythme de 1Msymbs/s pour une fréquence Doppler de 10 Hz.</w:t>
       </w:r>
     </w:p>
     <w:p>
@@ -2810,40 +2732,45 @@
           <w:rFonts w:ascii="Courier New" w:hAnsi="Courier New" w:cs="Courier New"/>
           <w:sz w:val="24"/>
           <w:szCs w:val="24"/>
-          <w:lang w:val="en-US"/>
-        </w:rPr>
-      </w:pPr>
-      <w:r>
-        <w:rPr>
-          <w:rFonts w:ascii="Courier New" w:hAnsi="Courier New" w:cs="Courier New"/>
-          <w:color w:val="000000"/>
-          <w:sz w:val="20"/>
-          <w:szCs w:val="20"/>
-          <w:lang w:val="en-US"/>
-        </w:rPr>
-        <w:t xml:space="preserve">psk4Mod = </w:t>
+        </w:rPr>
+      </w:pPr>
+      <w:proofErr w:type="gramStart"/>
+      <w:r>
+        <w:rPr>
+          <w:rFonts w:ascii="Courier New" w:hAnsi="Courier New" w:cs="Courier New"/>
+          <w:color w:val="000000"/>
+          <w:sz w:val="20"/>
+          <w:szCs w:val="20"/>
+        </w:rPr>
+        <w:t>psk</w:t>
+      </w:r>
+      <w:proofErr w:type="gramEnd"/>
+      <w:r>
+        <w:rPr>
+          <w:rFonts w:ascii="Courier New" w:hAnsi="Courier New" w:cs="Courier New"/>
+          <w:color w:val="000000"/>
+          <w:sz w:val="20"/>
+          <w:szCs w:val="20"/>
+        </w:rPr>
+        <w:t xml:space="preserve">4Mod = </w:t>
       </w:r>
       <w:proofErr w:type="spellStart"/>
-      <w:proofErr w:type="gramStart"/>
-      <w:r>
-        <w:rPr>
-          <w:rFonts w:ascii="Courier New" w:hAnsi="Courier New" w:cs="Courier New"/>
-          <w:color w:val="000000"/>
-          <w:sz w:val="20"/>
-          <w:szCs w:val="20"/>
-          <w:lang w:val="en-US"/>
+      <w:r>
+        <w:rPr>
+          <w:rFonts w:ascii="Courier New" w:hAnsi="Courier New" w:cs="Courier New"/>
+          <w:color w:val="000000"/>
+          <w:sz w:val="20"/>
+          <w:szCs w:val="20"/>
         </w:rPr>
         <w:t>comm.PSKModulator</w:t>
       </w:r>
       <w:proofErr w:type="spellEnd"/>
-      <w:proofErr w:type="gramEnd"/>
-      <w:r>
-        <w:rPr>
-          <w:rFonts w:ascii="Courier New" w:hAnsi="Courier New" w:cs="Courier New"/>
-          <w:color w:val="000000"/>
-          <w:sz w:val="20"/>
-          <w:szCs w:val="20"/>
-          <w:lang w:val="en-US"/>
+      <w:r>
+        <w:rPr>
+          <w:rFonts w:ascii="Courier New" w:hAnsi="Courier New" w:cs="Courier New"/>
+          <w:color w:val="000000"/>
+          <w:sz w:val="20"/>
+          <w:szCs w:val="20"/>
         </w:rPr>
         <w:t xml:space="preserve">(M, </w:t>
       </w:r>
@@ -2853,7 +2780,6 @@
           <w:color w:val="A020F0"/>
           <w:sz w:val="20"/>
           <w:szCs w:val="20"/>
-          <w:lang w:val="en-US"/>
         </w:rPr>
         <w:t>'</w:t>
       </w:r>
@@ -2864,7 +2790,6 @@
           <w:color w:val="A020F0"/>
           <w:sz w:val="20"/>
           <w:szCs w:val="20"/>
-          <w:lang w:val="en-US"/>
         </w:rPr>
         <w:t>PhaseOffset</w:t>
       </w:r>
@@ -2875,7 +2800,6 @@
           <w:color w:val="A020F0"/>
           <w:sz w:val="20"/>
           <w:szCs w:val="20"/>
-          <w:lang w:val="en-US"/>
         </w:rPr>
         <w:t>'</w:t>
       </w:r>
@@ -2885,7 +2809,6 @@
           <w:color w:val="000000"/>
           <w:sz w:val="20"/>
           <w:szCs w:val="20"/>
-          <w:lang w:val="en-US"/>
         </w:rPr>
         <w:t xml:space="preserve">, 0); </w:t>
       </w:r>
@@ -2895,31 +2818,8 @@
           <w:color w:val="228B22"/>
           <w:sz w:val="20"/>
           <w:szCs w:val="20"/>
-          <w:lang w:val="en-US"/>
-        </w:rPr>
-        <w:t xml:space="preserve">% </w:t>
-      </w:r>
-      <w:proofErr w:type="spellStart"/>
-      <w:r>
-        <w:rPr>
-          <w:rFonts w:ascii="Courier New" w:hAnsi="Courier New" w:cs="Courier New"/>
-          <w:color w:val="228B22"/>
-          <w:sz w:val="20"/>
-          <w:szCs w:val="20"/>
-          <w:lang w:val="en-US"/>
-        </w:rPr>
-        <w:t>modulateur</w:t>
-      </w:r>
-      <w:proofErr w:type="spellEnd"/>
-      <w:r>
-        <w:rPr>
-          <w:rFonts w:ascii="Courier New" w:hAnsi="Courier New" w:cs="Courier New"/>
-          <w:color w:val="228B22"/>
-          <w:sz w:val="20"/>
-          <w:szCs w:val="20"/>
-          <w:lang w:val="en-US"/>
-        </w:rPr>
-        <w:t xml:space="preserve"> PSK </w:t>
+        </w:rPr>
+        <w:t xml:space="preserve">% modulateur PSK </w:t>
       </w:r>
     </w:p>
     <w:p>
@@ -3270,28 +3170,27 @@
           <w:rFonts w:ascii="Courier New" w:hAnsi="Courier New" w:cs="Courier New"/>
           <w:sz w:val="24"/>
           <w:szCs w:val="24"/>
-          <w:lang w:val="en-US"/>
         </w:rPr>
       </w:pPr>
       <w:proofErr w:type="spellStart"/>
-      <w:r>
-        <w:rPr>
-          <w:rFonts w:ascii="Courier New" w:hAnsi="Courier New" w:cs="Courier New"/>
-          <w:color w:val="000000"/>
-          <w:sz w:val="20"/>
-          <w:szCs w:val="20"/>
-          <w:lang w:val="en-US"/>
+      <w:proofErr w:type="gramStart"/>
+      <w:r>
+        <w:rPr>
+          <w:rFonts w:ascii="Courier New" w:hAnsi="Courier New" w:cs="Courier New"/>
+          <w:color w:val="000000"/>
+          <w:sz w:val="20"/>
+          <w:szCs w:val="20"/>
         </w:rPr>
         <w:t>fd</w:t>
       </w:r>
       <w:proofErr w:type="spellEnd"/>
-      <w:r>
-        <w:rPr>
-          <w:rFonts w:ascii="Courier New" w:hAnsi="Courier New" w:cs="Courier New"/>
-          <w:color w:val="000000"/>
-          <w:sz w:val="20"/>
-          <w:szCs w:val="20"/>
-          <w:lang w:val="en-US"/>
+      <w:proofErr w:type="gramEnd"/>
+      <w:r>
+        <w:rPr>
+          <w:rFonts w:ascii="Courier New" w:hAnsi="Courier New" w:cs="Courier New"/>
+          <w:color w:val="000000"/>
+          <w:sz w:val="20"/>
+          <w:szCs w:val="20"/>
         </w:rPr>
         <w:t xml:space="preserve"> = 10;</w:t>
       </w:r>
@@ -3305,16 +3204,14 @@
           <w:rFonts w:ascii="Courier New" w:hAnsi="Courier New" w:cs="Courier New"/>
           <w:sz w:val="24"/>
           <w:szCs w:val="24"/>
-          <w:lang w:val="en-US"/>
-        </w:rPr>
-      </w:pPr>
-      <w:r>
-        <w:rPr>
-          <w:rFonts w:ascii="Courier New" w:hAnsi="Courier New" w:cs="Courier New"/>
-          <w:color w:val="000000"/>
-          <w:sz w:val="20"/>
-          <w:szCs w:val="20"/>
-          <w:lang w:val="en-US"/>
+        </w:rPr>
+      </w:pPr>
+      <w:r>
+        <w:rPr>
+          <w:rFonts w:ascii="Courier New" w:hAnsi="Courier New" w:cs="Courier New"/>
+          <w:color w:val="000000"/>
+          <w:sz w:val="20"/>
+          <w:szCs w:val="20"/>
         </w:rPr>
         <w:t xml:space="preserve"> </w:t>
       </w:r>
@@ -3328,9 +3225,28 @@
           <w:rFonts w:ascii="Courier New" w:hAnsi="Courier New" w:cs="Courier New"/>
           <w:sz w:val="24"/>
           <w:szCs w:val="24"/>
-          <w:lang w:val="en-US"/>
-        </w:rPr>
-      </w:pPr>
+        </w:rPr>
+      </w:pPr>
+      <w:proofErr w:type="gramStart"/>
+      <w:r>
+        <w:rPr>
+          <w:rFonts w:ascii="Courier New" w:hAnsi="Courier New" w:cs="Courier New"/>
+          <w:color w:val="000000"/>
+          <w:sz w:val="20"/>
+          <w:szCs w:val="20"/>
+        </w:rPr>
+        <w:t>chan</w:t>
+      </w:r>
+      <w:proofErr w:type="gramEnd"/>
+      <w:r>
+        <w:rPr>
+          <w:rFonts w:ascii="Courier New" w:hAnsi="Courier New" w:cs="Courier New"/>
+          <w:color w:val="000000"/>
+          <w:sz w:val="20"/>
+          <w:szCs w:val="20"/>
+        </w:rPr>
+        <w:t xml:space="preserve"> = </w:t>
+      </w:r>
       <w:proofErr w:type="spellStart"/>
       <w:r>
         <w:rPr>
@@ -3338,9 +3254,8 @@
           <w:color w:val="000000"/>
           <w:sz w:val="20"/>
           <w:szCs w:val="20"/>
-          <w:lang w:val="en-US"/>
-        </w:rPr>
-        <w:t>chan</w:t>
+        </w:rPr>
+        <w:t>rayleighchan</w:t>
       </w:r>
       <w:proofErr w:type="spellEnd"/>
       <w:r>
@@ -3349,21 +3264,18 @@
           <w:color w:val="000000"/>
           <w:sz w:val="20"/>
           <w:szCs w:val="20"/>
-          <w:lang w:val="en-US"/>
-        </w:rPr>
-        <w:t xml:space="preserve"> = </w:t>
+        </w:rPr>
+        <w:t>(</w:t>
       </w:r>
       <w:proofErr w:type="spellStart"/>
-      <w:proofErr w:type="gramStart"/>
-      <w:r>
-        <w:rPr>
-          <w:rFonts w:ascii="Courier New" w:hAnsi="Courier New" w:cs="Courier New"/>
-          <w:color w:val="000000"/>
-          <w:sz w:val="20"/>
-          <w:szCs w:val="20"/>
-          <w:lang w:val="en-US"/>
-        </w:rPr>
-        <w:t>rayleighchan</w:t>
+      <w:r>
+        <w:rPr>
+          <w:rFonts w:ascii="Courier New" w:hAnsi="Courier New" w:cs="Courier New"/>
+          <w:color w:val="000000"/>
+          <w:sz w:val="20"/>
+          <w:szCs w:val="20"/>
+        </w:rPr>
+        <w:t>ts</w:t>
       </w:r>
       <w:proofErr w:type="spellEnd"/>
       <w:r>
@@ -3372,21 +3284,18 @@
           <w:color w:val="000000"/>
           <w:sz w:val="20"/>
           <w:szCs w:val="20"/>
-          <w:lang w:val="en-US"/>
-        </w:rPr>
-        <w:t>(</w:t>
+        </w:rPr>
+        <w:t xml:space="preserve">, </w:t>
       </w:r>
       <w:proofErr w:type="spellStart"/>
-      <w:proofErr w:type="gramEnd"/>
-      <w:r>
-        <w:rPr>
-          <w:rFonts w:ascii="Courier New" w:hAnsi="Courier New" w:cs="Courier New"/>
-          <w:color w:val="000000"/>
-          <w:sz w:val="20"/>
-          <w:szCs w:val="20"/>
-          <w:lang w:val="en-US"/>
-        </w:rPr>
-        <w:t>ts</w:t>
+      <w:r>
+        <w:rPr>
+          <w:rFonts w:ascii="Courier New" w:hAnsi="Courier New" w:cs="Courier New"/>
+          <w:color w:val="000000"/>
+          <w:sz w:val="20"/>
+          <w:szCs w:val="20"/>
+        </w:rPr>
+        <w:t>fd</w:t>
       </w:r>
       <w:proofErr w:type="spellEnd"/>
       <w:r>
@@ -3395,29 +3304,6 @@
           <w:color w:val="000000"/>
           <w:sz w:val="20"/>
           <w:szCs w:val="20"/>
-          <w:lang w:val="en-US"/>
-        </w:rPr>
-        <w:t xml:space="preserve">, </w:t>
-      </w:r>
-      <w:proofErr w:type="spellStart"/>
-      <w:r>
-        <w:rPr>
-          <w:rFonts w:ascii="Courier New" w:hAnsi="Courier New" w:cs="Courier New"/>
-          <w:color w:val="000000"/>
-          <w:sz w:val="20"/>
-          <w:szCs w:val="20"/>
-          <w:lang w:val="en-US"/>
-        </w:rPr>
-        <w:t>fd</w:t>
-      </w:r>
-      <w:proofErr w:type="spellEnd"/>
-      <w:r>
-        <w:rPr>
-          <w:rFonts w:ascii="Courier New" w:hAnsi="Courier New" w:cs="Courier New"/>
-          <w:color w:val="000000"/>
-          <w:sz w:val="20"/>
-          <w:szCs w:val="20"/>
-          <w:lang w:val="en-US"/>
         </w:rPr>
         <w:t>);</w:t>
       </w:r>
@@ -3752,19 +3638,8 @@
           <w:sz w:val="20"/>
           <w:szCs w:val="20"/>
         </w:rPr>
-        <w:t xml:space="preserve"> = </w:t>
-      </w:r>
-      <w:proofErr w:type="gramStart"/>
-      <w:r>
-        <w:rPr>
-          <w:rFonts w:ascii="Courier New" w:hAnsi="Courier New" w:cs="Courier New"/>
-          <w:color w:val="000000"/>
-          <w:sz w:val="20"/>
-          <w:szCs w:val="20"/>
-        </w:rPr>
-        <w:t>16;</w:t>
-      </w:r>
-      <w:proofErr w:type="gramEnd"/>
+        <w:t xml:space="preserve"> = 16;</w:t>
+      </w:r>
     </w:p>
     <w:p>
       <w:pPr>
@@ -3795,27 +3670,7 @@
           <w:sz w:val="20"/>
           <w:szCs w:val="20"/>
         </w:rPr>
-        <w:t xml:space="preserve"> = 5e</w:t>
-      </w:r>
-      <w:proofErr w:type="gramStart"/>
-      <w:r>
-        <w:rPr>
-          <w:rFonts w:ascii="Courier New" w:hAnsi="Courier New" w:cs="Courier New"/>
-          <w:color w:val="000000"/>
-          <w:sz w:val="20"/>
-          <w:szCs w:val="20"/>
-        </w:rPr>
-        <w:t>4;</w:t>
-      </w:r>
-      <w:proofErr w:type="gramEnd"/>
-      <w:r>
-        <w:rPr>
-          <w:rFonts w:ascii="Courier New" w:hAnsi="Courier New" w:cs="Courier New"/>
-          <w:color w:val="000000"/>
-          <w:sz w:val="20"/>
-          <w:szCs w:val="20"/>
-        </w:rPr>
-        <w:t xml:space="preserve"> </w:t>
+        <w:t xml:space="preserve"> = 5e4; </w:t>
       </w:r>
       <w:r>
         <w:rPr>
@@ -4262,7 +4117,7 @@
         <w:rPr>
           <w:noProof/>
         </w:rPr>
-        <w:t>11</w:t>
+        <w:t>12</w:t>
       </w:r>
       <w:r>
         <w:fldChar w:fldCharType="end"/>
@@ -4321,7 +4176,7 @@
                     </pic:cNvPicPr>
                   </pic:nvPicPr>
                   <pic:blipFill>
-                    <a:blip r:embed="rId18" cstate="print"/>
+                    <a:blip r:embed="rId19" cstate="print"/>
                     <a:srcRect/>
                     <a:stretch>
                       <a:fillRect/>
@@ -4371,7 +4226,7 @@
         <w:rPr>
           <w:noProof/>
         </w:rPr>
-        <w:t>12</w:t>
+        <w:t>13</w:t>
       </w:r>
       <w:r>
         <w:fldChar w:fldCharType="end"/>
@@ -4388,15 +4243,7 @@
         <w:t xml:space="preserve">durée </w:t>
       </w:r>
       <w:r>
-        <w:t>d’un symbole est inférieure (</w:t>
-      </w:r>
-      <w:proofErr w:type="spellStart"/>
-      <w:r>
-        <w:t>Ts</w:t>
-      </w:r>
-      <w:proofErr w:type="spellEnd"/>
-      <w:r>
-        <w:t xml:space="preserve">) est inférieure à l’étalement des délais (Tm). </w:t>
+        <w:t xml:space="preserve">d’un symbole est inférieure (Ts) est inférieure à l’étalement des délais (Tm). </w:t>
       </w:r>
     </w:p>
     <w:p>
@@ -4581,13 +4428,8 @@
       </m:oMathPara>
     </w:p>
     <w:p>
-      <w:proofErr w:type="spellStart"/>
-      <w:r>
-        <w:t>Ts</w:t>
-      </w:r>
-      <w:proofErr w:type="spellEnd"/>
-      <w:r>
-        <w:t xml:space="preserve"> est bien inférieur à Tm. Donc le canal est sélectif en fréquence.</w:t>
+      <w:r>
+        <w:t>Ts est bien inférieur à Tm. Donc le canal est sélectif en fréquence.</w:t>
       </w:r>
     </w:p>
     <w:p>
@@ -4730,27 +4572,7 @@
           <w:sz w:val="20"/>
           <w:szCs w:val="20"/>
         </w:rPr>
-        <w:t xml:space="preserve">M = </w:t>
-      </w:r>
-      <w:proofErr w:type="gramStart"/>
-      <w:r>
-        <w:rPr>
-          <w:rFonts w:ascii="Courier New" w:hAnsi="Courier New" w:cs="Courier New"/>
-          <w:color w:val="000000"/>
-          <w:sz w:val="20"/>
-          <w:szCs w:val="20"/>
-        </w:rPr>
-        <w:t>8;</w:t>
-      </w:r>
-      <w:proofErr w:type="gramEnd"/>
-      <w:r>
-        <w:rPr>
-          <w:rFonts w:ascii="Courier New" w:hAnsi="Courier New" w:cs="Courier New"/>
-          <w:color w:val="000000"/>
-          <w:sz w:val="20"/>
-          <w:szCs w:val="20"/>
-        </w:rPr>
-        <w:t xml:space="preserve"> </w:t>
+        <w:t xml:space="preserve">M = 8; </w:t>
       </w:r>
       <w:r>
         <w:rPr>
@@ -4791,27 +4613,7 @@
           <w:sz w:val="20"/>
           <w:szCs w:val="20"/>
         </w:rPr>
-        <w:t xml:space="preserve"> = 1e</w:t>
-      </w:r>
-      <w:proofErr w:type="gramStart"/>
-      <w:r>
-        <w:rPr>
-          <w:rFonts w:ascii="Courier New" w:hAnsi="Courier New" w:cs="Courier New"/>
-          <w:color w:val="000000"/>
-          <w:sz w:val="20"/>
-          <w:szCs w:val="20"/>
-        </w:rPr>
-        <w:t>4;</w:t>
-      </w:r>
-      <w:proofErr w:type="gramEnd"/>
-      <w:r>
-        <w:rPr>
-          <w:rFonts w:ascii="Courier New" w:hAnsi="Courier New" w:cs="Courier New"/>
-          <w:color w:val="000000"/>
-          <w:sz w:val="20"/>
-          <w:szCs w:val="20"/>
-        </w:rPr>
-        <w:t xml:space="preserve"> </w:t>
+        <w:t xml:space="preserve"> = 1e4; </w:t>
       </w:r>
       <w:r>
         <w:rPr>
@@ -4852,19 +4654,8 @@
           <w:sz w:val="20"/>
           <w:szCs w:val="20"/>
         </w:rPr>
-        <w:t xml:space="preserve"> = </w:t>
-      </w:r>
-      <w:proofErr w:type="gramStart"/>
-      <w:r>
-        <w:rPr>
-          <w:rFonts w:ascii="Courier New" w:hAnsi="Courier New" w:cs="Courier New"/>
-          <w:color w:val="000000"/>
-          <w:sz w:val="20"/>
-          <w:szCs w:val="20"/>
-        </w:rPr>
-        <w:t>6;</w:t>
-      </w:r>
-      <w:proofErr w:type="gramEnd"/>
+        <w:t xml:space="preserve"> = 6;</w:t>
+      </w:r>
     </w:p>
     <w:p>
       <w:pPr>
@@ -4895,27 +4686,7 @@
           <w:sz w:val="20"/>
           <w:szCs w:val="20"/>
         </w:rPr>
-        <w:t xml:space="preserve"> = </w:t>
-      </w:r>
-      <w:proofErr w:type="gramStart"/>
-      <w:r>
-        <w:rPr>
-          <w:rFonts w:ascii="Courier New" w:hAnsi="Courier New" w:cs="Courier New"/>
-          <w:color w:val="000000"/>
-          <w:sz w:val="20"/>
-          <w:szCs w:val="20"/>
-        </w:rPr>
-        <w:t>9600;</w:t>
-      </w:r>
-      <w:proofErr w:type="gramEnd"/>
-      <w:r>
-        <w:rPr>
-          <w:rFonts w:ascii="Courier New" w:hAnsi="Courier New" w:cs="Courier New"/>
-          <w:color w:val="000000"/>
-          <w:sz w:val="20"/>
-          <w:szCs w:val="20"/>
-        </w:rPr>
-        <w:t xml:space="preserve"> </w:t>
+        <w:t xml:space="preserve"> = 9600; </w:t>
       </w:r>
       <w:r>
         <w:rPr>
@@ -4976,27 +4747,7 @@
           <w:sz w:val="20"/>
           <w:szCs w:val="20"/>
         </w:rPr>
-        <w:t xml:space="preserve"> * log2(M</w:t>
-      </w:r>
-      <w:proofErr w:type="gramStart"/>
-      <w:r>
-        <w:rPr>
-          <w:rFonts w:ascii="Courier New" w:hAnsi="Courier New" w:cs="Courier New"/>
-          <w:color w:val="000000"/>
-          <w:sz w:val="20"/>
-          <w:szCs w:val="20"/>
-        </w:rPr>
-        <w:t>);</w:t>
-      </w:r>
-      <w:proofErr w:type="gramEnd"/>
-      <w:r>
-        <w:rPr>
-          <w:rFonts w:ascii="Courier New" w:hAnsi="Courier New" w:cs="Courier New"/>
-          <w:color w:val="000000"/>
-          <w:sz w:val="20"/>
-          <w:szCs w:val="20"/>
-        </w:rPr>
-        <w:t xml:space="preserve"> </w:t>
+        <w:t xml:space="preserve"> * log2(M); </w:t>
       </w:r>
       <w:r>
         <w:rPr>
@@ -5026,27 +4777,7 @@
           <w:sz w:val="20"/>
           <w:szCs w:val="20"/>
         </w:rPr>
-        <w:t xml:space="preserve">Nos = </w:t>
-      </w:r>
-      <w:proofErr w:type="gramStart"/>
-      <w:r>
-        <w:rPr>
-          <w:rFonts w:ascii="Courier New" w:hAnsi="Courier New" w:cs="Courier New"/>
-          <w:color w:val="000000"/>
-          <w:sz w:val="20"/>
-          <w:szCs w:val="20"/>
-        </w:rPr>
-        <w:t>4;</w:t>
-      </w:r>
-      <w:proofErr w:type="gramEnd"/>
-      <w:r>
-        <w:rPr>
-          <w:rFonts w:ascii="Courier New" w:hAnsi="Courier New" w:cs="Courier New"/>
-          <w:color w:val="000000"/>
-          <w:sz w:val="20"/>
-          <w:szCs w:val="20"/>
-        </w:rPr>
-        <w:t xml:space="preserve"> </w:t>
+        <w:t xml:space="preserve">Nos = 4; </w:t>
       </w:r>
       <w:r>
         <w:rPr>
@@ -5055,19 +4786,8 @@
           <w:sz w:val="20"/>
           <w:szCs w:val="20"/>
         </w:rPr>
-        <w:t xml:space="preserve">% facteur de </w:t>
-      </w:r>
-      <w:proofErr w:type="spellStart"/>
-      <w:r>
-        <w:rPr>
-          <w:rFonts w:ascii="Courier New" w:hAnsi="Courier New" w:cs="Courier New"/>
-          <w:color w:val="228B22"/>
-          <w:sz w:val="20"/>
-          <w:szCs w:val="20"/>
-        </w:rPr>
-        <w:t>suréchantillonnage</w:t>
-      </w:r>
-      <w:proofErr w:type="spellEnd"/>
+        <w:t>% facteur de suréchantillonnage</w:t>
+      </w:r>
     </w:p>
     <w:p>
       <w:pPr>
@@ -6114,29 +5834,7 @@
           <w:szCs w:val="20"/>
           <w:lang w:val="en-US"/>
         </w:rPr>
-        <w:t>'</w:t>
-      </w:r>
-      <w:proofErr w:type="spellStart"/>
-      <w:r>
-        <w:rPr>
-          <w:rFonts w:ascii="Courier New" w:hAnsi="Courier New" w:cs="Courier New"/>
-          <w:color w:val="A020F0"/>
-          <w:sz w:val="20"/>
-          <w:szCs w:val="20"/>
-          <w:lang w:val="en-US"/>
-        </w:rPr>
-        <w:t>doppler</w:t>
-      </w:r>
-      <w:proofErr w:type="spellEnd"/>
-      <w:r>
-        <w:rPr>
-          <w:rFonts w:ascii="Courier New" w:hAnsi="Courier New" w:cs="Courier New"/>
-          <w:color w:val="A020F0"/>
-          <w:sz w:val="20"/>
-          <w:szCs w:val="20"/>
-          <w:lang w:val="en-US"/>
-        </w:rPr>
-        <w:t>'</w:t>
+        <w:t>'doppler'</w:t>
       </w:r>
       <w:r>
         <w:rPr>
@@ -6203,7 +5901,7 @@
         <w:rPr>
           <w:noProof/>
         </w:rPr>
-        <w:t>13</w:t>
+        <w:t>14</w:t>
       </w:r>
       <w:r>
         <w:fldChar w:fldCharType="end"/>
@@ -6354,98 +6052,6 @@
                 <pic:pic xmlns:pic="http://schemas.openxmlformats.org/drawingml/2006/picture">
                   <pic:nvPicPr>
                     <pic:cNvPr id="0" name="Picture 4"/>
-                    <pic:cNvPicPr>
-                      <a:picLocks noChangeAspect="1" noChangeArrowheads="1"/>
-                    </pic:cNvPicPr>
-                  </pic:nvPicPr>
-                  <pic:blipFill>
-                    <a:blip r:embed="rId19" cstate="print"/>
-                    <a:srcRect/>
-                    <a:stretch>
-                      <a:fillRect/>
-                    </a:stretch>
-                  </pic:blipFill>
-                  <pic:spPr bwMode="auto">
-                    <a:xfrm>
-                      <a:off x="0" y="0"/>
-                      <a:ext cx="5347335" cy="4305935"/>
-                    </a:xfrm>
-                    <a:prstGeom prst="rect">
-                      <a:avLst/>
-                    </a:prstGeom>
-                    <a:noFill/>
-                    <a:ln w="9525">
-                      <a:noFill/>
-                      <a:miter lim="800000"/>
-                      <a:headEnd/>
-                      <a:tailEnd/>
-                    </a:ln>
-                  </pic:spPr>
-                </pic:pic>
-              </a:graphicData>
-            </a:graphic>
-          </wp:inline>
-        </w:drawing>
-      </w:r>
-    </w:p>
-    <w:p>
-      <w:pPr>
-        <w:pStyle w:val="Lgende"/>
-        <w:jc w:val="center"/>
-      </w:pPr>
-      <w:r>
-        <w:t xml:space="preserve">Figure </w:t>
-      </w:r>
-      <w:r>
-        <w:fldChar w:fldCharType="begin"/>
-      </w:r>
-      <w:r>
-        <w:instrText xml:space="preserve"> SEQ Figure \* ARABIC </w:instrText>
-      </w:r>
-      <w:r>
-        <w:fldChar w:fldCharType="separate"/>
-      </w:r>
-      <w:r>
-        <w:rPr>
-          <w:noProof/>
-        </w:rPr>
-        <w:t>14</w:t>
-      </w:r>
-      <w:r>
-        <w:fldChar w:fldCharType="end"/>
-      </w:r>
-      <w:r>
-        <w:t xml:space="preserve"> Spectre Doppler pour le 2e chemin (“</w:t>
-      </w:r>
-      <w:proofErr w:type="spellStart"/>
-      <w:r>
-        <w:t>path</w:t>
-      </w:r>
-      <w:proofErr w:type="spellEnd"/>
-      <w:r>
-        <w:t>”)</w:t>
-      </w:r>
-    </w:p>
-    <w:p>
-      <w:r>
-        <w:rPr>
-          <w:noProof/>
-          <w:lang w:eastAsia="fr-CA"/>
-        </w:rPr>
-        <w:lastRenderedPageBreak/>
-        <w:drawing>
-          <wp:inline distT="0" distB="0" distL="0" distR="0" wp14:anchorId="395CA002" wp14:editId="317343F2">
-            <wp:extent cx="5347335" cy="4305935"/>
-            <wp:effectExtent l="19050" t="0" r="5715" b="0"/>
-            <wp:docPr id="7" name="Picture 7"/>
-            <wp:cNvGraphicFramePr>
-              <a:graphicFrameLocks xmlns:a="http://schemas.openxmlformats.org/drawingml/2006/main" noChangeAspect="1"/>
-            </wp:cNvGraphicFramePr>
-            <a:graphic xmlns:a="http://schemas.openxmlformats.org/drawingml/2006/main">
-              <a:graphicData uri="http://schemas.openxmlformats.org/drawingml/2006/picture">
-                <pic:pic xmlns:pic="http://schemas.openxmlformats.org/drawingml/2006/picture">
-                  <pic:nvPicPr>
-                    <pic:cNvPr id="0" name="Picture 7"/>
                     <pic:cNvPicPr>
                       <a:picLocks noChangeAspect="1" noChangeArrowheads="1"/>
                     </pic:cNvPicPr>
@@ -6485,6 +6091,98 @@
         <w:pStyle w:val="Lgende"/>
         <w:jc w:val="center"/>
       </w:pPr>
+      <w:r>
+        <w:t xml:space="preserve">Figure </w:t>
+      </w:r>
+      <w:r>
+        <w:fldChar w:fldCharType="begin"/>
+      </w:r>
+      <w:r>
+        <w:instrText xml:space="preserve"> SEQ Figure \* ARABIC </w:instrText>
+      </w:r>
+      <w:r>
+        <w:fldChar w:fldCharType="separate"/>
+      </w:r>
+      <w:r>
+        <w:rPr>
+          <w:noProof/>
+        </w:rPr>
+        <w:t>15</w:t>
+      </w:r>
+      <w:r>
+        <w:fldChar w:fldCharType="end"/>
+      </w:r>
+      <w:r>
+        <w:t xml:space="preserve"> Spectre Doppler pour le 2e chemin (“</w:t>
+      </w:r>
+      <w:proofErr w:type="spellStart"/>
+      <w:r>
+        <w:t>path</w:t>
+      </w:r>
+      <w:proofErr w:type="spellEnd"/>
+      <w:r>
+        <w:t>”)</w:t>
+      </w:r>
+    </w:p>
+    <w:p>
+      <w:r>
+        <w:rPr>
+          <w:noProof/>
+          <w:lang w:eastAsia="fr-CA"/>
+        </w:rPr>
+        <w:lastRenderedPageBreak/>
+        <w:drawing>
+          <wp:inline distT="0" distB="0" distL="0" distR="0" wp14:anchorId="395CA002" wp14:editId="317343F2">
+            <wp:extent cx="5347335" cy="4305935"/>
+            <wp:effectExtent l="19050" t="0" r="5715" b="0"/>
+            <wp:docPr id="7" name="Picture 7"/>
+            <wp:cNvGraphicFramePr>
+              <a:graphicFrameLocks xmlns:a="http://schemas.openxmlformats.org/drawingml/2006/main" noChangeAspect="1"/>
+            </wp:cNvGraphicFramePr>
+            <a:graphic xmlns:a="http://schemas.openxmlformats.org/drawingml/2006/main">
+              <a:graphicData uri="http://schemas.openxmlformats.org/drawingml/2006/picture">
+                <pic:pic xmlns:pic="http://schemas.openxmlformats.org/drawingml/2006/picture">
+                  <pic:nvPicPr>
+                    <pic:cNvPr id="0" name="Picture 7"/>
+                    <pic:cNvPicPr>
+                      <a:picLocks noChangeAspect="1" noChangeArrowheads="1"/>
+                    </pic:cNvPicPr>
+                  </pic:nvPicPr>
+                  <pic:blipFill>
+                    <a:blip r:embed="rId21" cstate="print"/>
+                    <a:srcRect/>
+                    <a:stretch>
+                      <a:fillRect/>
+                    </a:stretch>
+                  </pic:blipFill>
+                  <pic:spPr bwMode="auto">
+                    <a:xfrm>
+                      <a:off x="0" y="0"/>
+                      <a:ext cx="5347335" cy="4305935"/>
+                    </a:xfrm>
+                    <a:prstGeom prst="rect">
+                      <a:avLst/>
+                    </a:prstGeom>
+                    <a:noFill/>
+                    <a:ln w="9525">
+                      <a:noFill/>
+                      <a:miter lim="800000"/>
+                      <a:headEnd/>
+                      <a:tailEnd/>
+                    </a:ln>
+                  </pic:spPr>
+                </pic:pic>
+              </a:graphicData>
+            </a:graphic>
+          </wp:inline>
+        </w:drawing>
+      </w:r>
+    </w:p>
+    <w:p>
+      <w:pPr>
+        <w:pStyle w:val="Lgende"/>
+        <w:jc w:val="center"/>
+      </w:pPr>
       <w:bookmarkStart w:id="2" w:name="_Ref506047844"/>
       <w:r>
         <w:t xml:space="preserve">Figure </w:t>
@@ -6502,7 +6200,7 @@
         <w:rPr>
           <w:noProof/>
         </w:rPr>
-        <w:t>15</w:t>
+        <w:t>16</w:t>
       </w:r>
       <w:r>
         <w:fldChar w:fldCharType="end"/>
@@ -6544,7 +6242,7 @@
                     </pic:cNvPicPr>
                   </pic:nvPicPr>
                   <pic:blipFill>
-                    <a:blip r:embed="rId21" cstate="print"/>
+                    <a:blip r:embed="rId22" cstate="print"/>
                     <a:srcRect/>
                     <a:stretch>
                       <a:fillRect/>
@@ -6595,7 +6293,7 @@
         <w:rPr>
           <w:noProof/>
         </w:rPr>
-        <w:t>16</w:t>
+        <w:t>17</w:t>
       </w:r>
       <w:r>
         <w:rPr>
@@ -6620,7 +6318,7 @@
 </file>
 
 <file path=word/numbering.xml><?xml version="1.0" encoding="utf-8"?>
-<w:numbering xmlns:wpc="http://schemas.microsoft.com/office/word/2010/wordprocessingCanvas" xmlns:cx="http://schemas.microsoft.com/office/drawing/2014/chartex" xmlns:mc="http://schemas.openxmlformats.org/markup-compatibility/2006" xmlns:o="urn:schemas-microsoft-com:office:office" xmlns:r="http://schemas.openxmlformats.org/officeDocument/2006/relationships" xmlns:m="http://schemas.openxmlformats.org/officeDocument/2006/math" xmlns:v="urn:schemas-microsoft-com:vml" xmlns:wp14="http://schemas.microsoft.com/office/word/2010/wordprocessingDrawing" xmlns:wp="http://schemas.openxmlformats.org/drawingml/2006/wordprocessingDrawing" xmlns:w10="urn:schemas-microsoft-com:office:word" xmlns:w="http://schemas.openxmlformats.org/wordprocessingml/2006/main" xmlns:w14="http://schemas.microsoft.com/office/word/2010/wordml" xmlns:w15="http://schemas.microsoft.com/office/word/2012/wordml" xmlns:w16se="http://schemas.microsoft.com/office/word/2015/wordml/symex" xmlns:wpg="http://schemas.microsoft.com/office/word/2010/wordprocessingGroup" xmlns:wpi="http://schemas.microsoft.com/office/word/2010/wordprocessingInk" xmlns:wne="http://schemas.microsoft.com/office/word/2006/wordml" xmlns:wps="http://schemas.microsoft.com/office/word/2010/wordprocessingShape" mc:Ignorable="w14 w15 w16se wp14">
+<w:numbering xmlns:wpc="http://schemas.microsoft.com/office/word/2010/wordprocessingCanvas" xmlns:cx="http://schemas.microsoft.com/office/drawing/2014/chartex" xmlns:cx1="http://schemas.microsoft.com/office/drawing/2015/9/8/chartex" xmlns:cx2="http://schemas.microsoft.com/office/drawing/2015/10/21/chartex" xmlns:cx3="http://schemas.microsoft.com/office/drawing/2016/5/9/chartex" xmlns:cx4="http://schemas.microsoft.com/office/drawing/2016/5/10/chartex" xmlns:cx5="http://schemas.microsoft.com/office/drawing/2016/5/11/chartex" xmlns:cx6="http://schemas.microsoft.com/office/drawing/2016/5/12/chartex" xmlns:cx7="http://schemas.microsoft.com/office/drawing/2016/5/13/chartex" xmlns:cx8="http://schemas.microsoft.com/office/drawing/2016/5/14/chartex" xmlns:mc="http://schemas.openxmlformats.org/markup-compatibility/2006" xmlns:aink="http://schemas.microsoft.com/office/drawing/2016/ink" xmlns:am3d="http://schemas.microsoft.com/office/drawing/2017/model3d" xmlns:o="urn:schemas-microsoft-com:office:office" xmlns:r="http://schemas.openxmlformats.org/officeDocument/2006/relationships" xmlns:m="http://schemas.openxmlformats.org/officeDocument/2006/math" xmlns:v="urn:schemas-microsoft-com:vml" xmlns:wp14="http://schemas.microsoft.com/office/word/2010/wordprocessingDrawing" xmlns:wp="http://schemas.openxmlformats.org/drawingml/2006/wordprocessingDrawing" xmlns:w10="urn:schemas-microsoft-com:office:word" xmlns:w="http://schemas.openxmlformats.org/wordprocessingml/2006/main" xmlns:w14="http://schemas.microsoft.com/office/word/2010/wordml" xmlns:w15="http://schemas.microsoft.com/office/word/2012/wordml" xmlns:w16cid="http://schemas.microsoft.com/office/word/2016/wordml/cid" xmlns:w16se="http://schemas.microsoft.com/office/word/2015/wordml/symex" xmlns:wpg="http://schemas.microsoft.com/office/word/2010/wordprocessingGroup" xmlns:wpi="http://schemas.microsoft.com/office/word/2010/wordprocessingInk" xmlns:wne="http://schemas.microsoft.com/office/word/2006/wordml" xmlns:wps="http://schemas.microsoft.com/office/word/2010/wordprocessingShape" mc:Ignorable="w14 w15 w16se w16cid wp14">
   <w:abstractNum w:abstractNumId="0" w15:restartNumberingAfterBreak="0">
     <w:nsid w:val="014E2C8F"/>
     <w:multiLevelType w:val="hybridMultilevel"/>
@@ -7696,7 +7394,7 @@
 </file>
 
 <file path=word/styles.xml><?xml version="1.0" encoding="utf-8"?>
-<w:styles xmlns:mc="http://schemas.openxmlformats.org/markup-compatibility/2006" xmlns:r="http://schemas.openxmlformats.org/officeDocument/2006/relationships" xmlns:w="http://schemas.openxmlformats.org/wordprocessingml/2006/main" xmlns:w14="http://schemas.microsoft.com/office/word/2010/wordml" xmlns:w15="http://schemas.microsoft.com/office/word/2012/wordml" xmlns:w16se="http://schemas.microsoft.com/office/word/2015/wordml/symex" mc:Ignorable="w14 w15 w16se">
+<w:styles xmlns:mc="http://schemas.openxmlformats.org/markup-compatibility/2006" xmlns:r="http://schemas.openxmlformats.org/officeDocument/2006/relationships" xmlns:w="http://schemas.openxmlformats.org/wordprocessingml/2006/main" xmlns:w14="http://schemas.microsoft.com/office/word/2010/wordml" xmlns:w15="http://schemas.microsoft.com/office/word/2012/wordml" xmlns:w16cid="http://schemas.microsoft.com/office/word/2016/wordml/cid" xmlns:w16se="http://schemas.microsoft.com/office/word/2015/wordml/symex" mc:Ignorable="w14 w15 w16se w16cid">
   <w:docDefaults>
     <w:rPrDefault>
       <w:rPr>
@@ -7712,7 +7410,7 @@
       </w:pPr>
     </w:pPrDefault>
   </w:docDefaults>
-  <w:latentStyles w:defLockedState="0" w:defUIPriority="99" w:defSemiHidden="0" w:defUnhideWhenUsed="0" w:defQFormat="0" w:count="371">
+  <w:latentStyles w:defLockedState="0" w:defUIPriority="99" w:defSemiHidden="0" w:defUnhideWhenUsed="0" w:defQFormat="0" w:count="375">
     <w:lsdException w:name="Normal" w:uiPriority="0" w:qFormat="1"/>
     <w:lsdException w:name="heading 1" w:uiPriority="9" w:qFormat="1"/>
     <w:lsdException w:name="heading 2" w:semiHidden="1" w:uiPriority="9" w:unhideWhenUsed="1" w:qFormat="1"/>
@@ -7818,7 +7516,6 @@
     <w:lsdException w:name="HTML Sample" w:semiHidden="1" w:unhideWhenUsed="1"/>
     <w:lsdException w:name="HTML Typewriter" w:semiHidden="1" w:unhideWhenUsed="1"/>
     <w:lsdException w:name="HTML Variable" w:semiHidden="1" w:unhideWhenUsed="1"/>
-    <w:lsdException w:name="Normal Table" w:semiHidden="1" w:unhideWhenUsed="1"/>
     <w:lsdException w:name="annotation subject" w:semiHidden="1" w:unhideWhenUsed="1"/>
     <w:lsdException w:name="No List" w:semiHidden="1" w:unhideWhenUsed="1"/>
     <w:lsdException w:name="Outline List 1" w:semiHidden="1" w:unhideWhenUsed="1"/>
@@ -7862,10 +7559,8 @@
     <w:lsdException w:name="Table Elegant" w:semiHidden="1" w:unhideWhenUsed="1"/>
     <w:lsdException w:name="Table Professional" w:semiHidden="1" w:unhideWhenUsed="1"/>
     <w:lsdException w:name="Table Subtle 1" w:semiHidden="1" w:unhideWhenUsed="1"/>
-    <w:lsdException w:name="Table Subtle 2" w:semiHidden="1" w:unhideWhenUsed="1"/>
     <w:lsdException w:name="Table Web 1" w:semiHidden="1" w:unhideWhenUsed="1"/>
     <w:lsdException w:name="Table Web 2" w:semiHidden="1" w:unhideWhenUsed="1"/>
-    <w:lsdException w:name="Table Web 3" w:semiHidden="1" w:unhideWhenUsed="1"/>
     <w:lsdException w:name="Balloon Text" w:semiHidden="1" w:unhideWhenUsed="1"/>
     <w:lsdException w:name="Table Grid" w:uiPriority="39"/>
     <w:lsdException w:name="Table Theme" w:semiHidden="1" w:unhideWhenUsed="1"/>
@@ -8084,6 +7779,10 @@
     <w:lsdException w:name="List Table 5 Dark Accent 6" w:uiPriority="50"/>
     <w:lsdException w:name="List Table 6 Colorful Accent 6" w:uiPriority="51"/>
     <w:lsdException w:name="List Table 7 Colorful Accent 6" w:uiPriority="52"/>
+    <w:lsdException w:name="Mention" w:semiHidden="1" w:unhideWhenUsed="1"/>
+    <w:lsdException w:name="Smart Hyperlink" w:semiHidden="1" w:unhideWhenUsed="1"/>
+    <w:lsdException w:name="Hashtag" w:semiHidden="1" w:unhideWhenUsed="1"/>
+    <w:lsdException w:name="Unresolved Mention" w:semiHidden="1" w:unhideWhenUsed="1"/>
   </w:latentStyles>
   <w:style w:type="paragraph" w:default="1" w:styleId="Normal">
     <w:name w:val="Normal"/>
@@ -8653,7 +8352,7 @@
 </file>
 
 <file path=customXml/itemProps1.xml><?xml version="1.0" encoding="utf-8"?>
-<ds:datastoreItem xmlns:ds="http://schemas.openxmlformats.org/officeDocument/2006/customXml" ds:itemID="{3BFCBEE2-9A38-4DE8-8B54-BA0915B28273}">
+<ds:datastoreItem xmlns:ds="http://schemas.openxmlformats.org/officeDocument/2006/customXml" ds:itemID="{5132B73E-EB6A-4BB3-8360-B3B80611DAAB}">
   <ds:schemaRefs>
     <ds:schemaRef ds:uri="http://schemas.openxmlformats.org/officeDocument/2006/bibliography"/>
   </ds:schemaRefs>

</xml_diff>